<commit_message>
- Add lab1.doc, update lab2.doc.
</commit_message>
<xml_diff>
--- a/Docs/Lab1.docx
+++ b/Docs/Lab1.docx
@@ -1052,12 +1052,103 @@
     </w:p>
     <w:p>
       <w:pPr>
+        <w:ind w:firstLine="720"/>
+        <w:jc w:val="both"/>
+        <w:rPr>
+          <w:rFonts w:ascii="Times New Roman" w:hAnsi="Times New Roman" w:cs="Times New Roman"/>
+          <w:sz w:val="28"/>
+          <w:szCs w:val="28"/>
+        </w:rPr>
+      </w:pPr>
+      <w:r>
+        <w:rPr>
+          <w:rFonts w:ascii="Times New Roman" w:hAnsi="Times New Roman" w:cs="Times New Roman"/>
+          <w:sz w:val="28"/>
+          <w:szCs w:val="28"/>
+        </w:rPr>
+        <w:t xml:space="preserve">Застосунок побудовано на .NET 6 з використанням бази даних PostgreSQL. Тому розгортання буде поділено на 2 </w:t>
+      </w:r>
+      <w:proofErr w:type="spellStart"/>
+      <w:r>
+        <w:rPr>
+          <w:rFonts w:ascii="Times New Roman" w:hAnsi="Times New Roman" w:cs="Times New Roman"/>
+          <w:sz w:val="28"/>
+          <w:szCs w:val="28"/>
+        </w:rPr>
+        <w:t>етапа</w:t>
+      </w:r>
+      <w:proofErr w:type="spellEnd"/>
+      <w:r>
+        <w:rPr>
+          <w:rFonts w:ascii="Times New Roman" w:hAnsi="Times New Roman" w:cs="Times New Roman"/>
+          <w:sz w:val="28"/>
+          <w:szCs w:val="28"/>
+        </w:rPr>
+        <w:t xml:space="preserve"> – </w:t>
+      </w:r>
+      <w:proofErr w:type="spellStart"/>
+      <w:r>
+        <w:rPr>
+          <w:rFonts w:ascii="Times New Roman" w:hAnsi="Times New Roman" w:cs="Times New Roman"/>
+          <w:sz w:val="28"/>
+          <w:szCs w:val="28"/>
+        </w:rPr>
+        <w:t>сетап</w:t>
+      </w:r>
+      <w:proofErr w:type="spellEnd"/>
+      <w:r>
+        <w:rPr>
+          <w:rFonts w:ascii="Times New Roman" w:hAnsi="Times New Roman" w:cs="Times New Roman"/>
+          <w:sz w:val="28"/>
+          <w:szCs w:val="28"/>
+        </w:rPr>
+        <w:t xml:space="preserve"> віртуальної машини («EC2») для API та налаштування БД в AWS («</w:t>
+      </w:r>
+      <w:proofErr w:type="spellStart"/>
+      <w:r>
+        <w:rPr>
+          <w:rFonts w:ascii="Times New Roman" w:hAnsi="Times New Roman" w:cs="Times New Roman"/>
+          <w:sz w:val="28"/>
+          <w:szCs w:val="28"/>
+        </w:rPr>
+        <w:t>Amazon</w:t>
+      </w:r>
+      <w:proofErr w:type="spellEnd"/>
+      <w:r>
+        <w:rPr>
+          <w:rFonts w:ascii="Times New Roman" w:hAnsi="Times New Roman" w:cs="Times New Roman"/>
+          <w:sz w:val="28"/>
+          <w:szCs w:val="28"/>
+        </w:rPr>
+        <w:t xml:space="preserve"> RDS</w:t>
+      </w:r>
+      <w:r>
+        <w:rPr>
+          <w:rFonts w:ascii="Times New Roman" w:hAnsi="Times New Roman" w:cs="Times New Roman"/>
+          <w:sz w:val="28"/>
+          <w:szCs w:val="28"/>
+        </w:rPr>
+        <w:t>»).</w:t>
+      </w:r>
+    </w:p>
+    <w:p>
+      <w:pPr>
+        <w:ind w:firstLine="720"/>
+        <w:jc w:val="both"/>
+        <w:rPr>
+          <w:rFonts w:ascii="Times New Roman" w:hAnsi="Times New Roman" w:cs="Times New Roman"/>
+          <w:sz w:val="28"/>
+          <w:szCs w:val="28"/>
+        </w:rPr>
+      </w:pPr>
+    </w:p>
+    <w:p>
+      <w:pPr>
         <w:pStyle w:val="ListParagraph"/>
         <w:numPr>
           <w:ilvl w:val="0"/>
           <w:numId w:val="5"/>
         </w:numPr>
-        <w:jc w:val="both"/>
         <w:rPr>
           <w:rFonts w:ascii="Times New Roman" w:hAnsi="Times New Roman" w:cs="Times New Roman"/>
           <w:sz w:val="28"/>
@@ -1079,7 +1170,7 @@
           <w:sz w:val="28"/>
           <w:szCs w:val="28"/>
         </w:rPr>
-        <w:t>Amazon</w:t>
+        <w:t>Ubuntu</w:t>
       </w:r>
       <w:proofErr w:type="spellEnd"/>
       <w:r>
@@ -1088,7 +1179,7 @@
           <w:sz w:val="28"/>
           <w:szCs w:val="28"/>
         </w:rPr>
-        <w:t xml:space="preserve"> Linux. Для неї був створений SSH ключ та нова </w:t>
+        <w:t xml:space="preserve">. Для неї був створений SSH ключ та нова </w:t>
       </w:r>
       <w:proofErr w:type="spellStart"/>
       <w:r>
@@ -1124,30 +1215,35 @@
           <w:sz w:val="28"/>
           <w:szCs w:val="28"/>
         </w:rPr>
-        <w:t xml:space="preserve"> з можливістю доступу по SSH. Далі відображені скріншоти створення EC2 – віртуальної машини.</w:t>
-      </w:r>
-    </w:p>
-    <w:p>
-      <w:pPr>
-        <w:jc w:val="center"/>
-        <w:rPr>
-          <w:rFonts w:ascii="Times New Roman" w:hAnsi="Times New Roman" w:cs="Times New Roman"/>
-          <w:sz w:val="28"/>
-          <w:szCs w:val="28"/>
-        </w:rPr>
-      </w:pPr>
-      <w:r>
-        <w:rPr>
-          <w:rFonts w:ascii="Times New Roman" w:hAnsi="Times New Roman" w:cs="Times New Roman"/>
-          <w:noProof/>
+        <w:t xml:space="preserve"> з можливістю доступу по SSH</w:t>
+      </w:r>
+      <w:r>
+        <w:rPr>
+          <w:rFonts w:ascii="Times New Roman" w:hAnsi="Times New Roman" w:cs="Times New Roman"/>
+          <w:sz w:val="28"/>
+          <w:szCs w:val="28"/>
+        </w:rPr>
+        <w:t>:</w:t>
+      </w:r>
+      <w:r>
+        <w:rPr>
+          <w:rFonts w:ascii="Times New Roman" w:hAnsi="Times New Roman" w:cs="Times New Roman"/>
+          <w:sz w:val="28"/>
+          <w:szCs w:val="28"/>
+        </w:rPr>
+        <w:t xml:space="preserve"> </w:t>
+      </w:r>
+      <w:r>
+        <w:rPr>
+          <w:rFonts w:ascii="Times New Roman" w:hAnsi="Times New Roman" w:cs="Times New Roman"/>
           <w:sz w:val="28"/>
           <w:szCs w:val="28"/>
         </w:rPr>
         <w:drawing>
-          <wp:inline distT="0" distB="0" distL="0" distR="0" wp14:anchorId="3224C1D1" wp14:editId="0FE97076">
-            <wp:extent cx="5924206" cy="2676525"/>
-            <wp:effectExtent l="0" t="0" r="635" b="0"/>
-            <wp:docPr id="22" name="Picture 22" descr="Graphical user interface, text, application, email&#10;&#10;Description automatically generated"/>
+          <wp:inline distT="0" distB="0" distL="0" distR="0" wp14:anchorId="65D12FA8" wp14:editId="4F1ED3CF">
+            <wp:extent cx="5926365" cy="5104738"/>
+            <wp:effectExtent l="0" t="0" r="0" b="1270"/>
+            <wp:docPr id="28" name="Picture 28"/>
             <wp:cNvGraphicFramePr>
               <a:graphicFrameLocks xmlns:a="http://schemas.openxmlformats.org/drawingml/2006/main" noChangeAspect="1"/>
             </wp:cNvGraphicFramePr>
@@ -1155,30 +1251,23 @@
               <a:graphicData uri="http://schemas.openxmlformats.org/drawingml/2006/picture">
                 <pic:pic xmlns:pic="http://schemas.openxmlformats.org/drawingml/2006/picture">
                   <pic:nvPicPr>
-                    <pic:cNvPr id="2" name="Picture 2" descr="Graphical user interface, text, application, email&#10;&#10;Description automatically generated"/>
+                    <pic:cNvPr id="1" name=""/>
                     <pic:cNvPicPr/>
                   </pic:nvPicPr>
-                  <pic:blipFill rotWithShape="1">
+                  <pic:blipFill>
                     <a:blip r:embed="rId6"/>
-                    <a:srcRect b="51894"/>
-                    <a:stretch/>
+                    <a:stretch>
+                      <a:fillRect/>
+                    </a:stretch>
                   </pic:blipFill>
-                  <pic:spPr bwMode="auto">
+                  <pic:spPr>
                     <a:xfrm>
                       <a:off x="0" y="0"/>
-                      <a:ext cx="5938402" cy="2682939"/>
+                      <a:ext cx="5942833" cy="5118923"/>
                     </a:xfrm>
                     <a:prstGeom prst="rect">
                       <a:avLst/>
                     </a:prstGeom>
-                    <a:ln>
-                      <a:noFill/>
-                    </a:ln>
-                    <a:extLst>
-                      <a:ext uri="{53640926-AAD7-44D8-BBD7-CCE9431645EC}">
-                        <a14:shadowObscured xmlns:a14="http://schemas.microsoft.com/office/drawing/2010/main"/>
-                      </a:ext>
-                    </a:extLst>
                   </pic:spPr>
                 </pic:pic>
               </a:graphicData>
@@ -1199,16 +1288,15 @@
       <w:r>
         <w:rPr>
           <w:rFonts w:ascii="Times New Roman" w:hAnsi="Times New Roman" w:cs="Times New Roman"/>
-          <w:noProof/>
           <w:sz w:val="28"/>
           <w:szCs w:val="28"/>
         </w:rPr>
         <w:lastRenderedPageBreak/>
         <w:drawing>
-          <wp:inline distT="0" distB="0" distL="0" distR="0" wp14:anchorId="167E629D" wp14:editId="127D76A8">
-            <wp:extent cx="5924206" cy="2992120"/>
-            <wp:effectExtent l="0" t="0" r="635" b="0"/>
-            <wp:docPr id="2" name="Picture 2" descr="Graphical user interface, text, application, email&#10;&#10;Description automatically generated"/>
+          <wp:inline distT="0" distB="0" distL="0" distR="0" wp14:anchorId="43A00F6B" wp14:editId="73B53A1A">
+            <wp:extent cx="4195589" cy="4405022"/>
+            <wp:effectExtent l="0" t="0" r="0" b="0"/>
+            <wp:docPr id="29" name="Picture 29"/>
             <wp:cNvGraphicFramePr>
               <a:graphicFrameLocks xmlns:a="http://schemas.openxmlformats.org/drawingml/2006/main" noChangeAspect="1"/>
             </wp:cNvGraphicFramePr>
@@ -1216,30 +1304,23 @@
               <a:graphicData uri="http://schemas.openxmlformats.org/drawingml/2006/picture">
                 <pic:pic xmlns:pic="http://schemas.openxmlformats.org/drawingml/2006/picture">
                   <pic:nvPicPr>
-                    <pic:cNvPr id="2" name="Picture 2" descr="Graphical user interface, text, application, email&#10;&#10;Description automatically generated"/>
+                    <pic:cNvPr id="1" name=""/>
                     <pic:cNvPicPr/>
                   </pic:nvPicPr>
-                  <pic:blipFill rotWithShape="1">
-                    <a:blip r:embed="rId6"/>
-                    <a:srcRect t="46222"/>
-                    <a:stretch/>
+                  <pic:blipFill>
+                    <a:blip r:embed="rId7"/>
+                    <a:stretch>
+                      <a:fillRect/>
+                    </a:stretch>
                   </pic:blipFill>
-                  <pic:spPr bwMode="auto">
+                  <pic:spPr>
                     <a:xfrm>
                       <a:off x="0" y="0"/>
-                      <a:ext cx="5938402" cy="2999290"/>
+                      <a:ext cx="4213379" cy="4423700"/>
                     </a:xfrm>
                     <a:prstGeom prst="rect">
                       <a:avLst/>
                     </a:prstGeom>
-                    <a:ln>
-                      <a:noFill/>
-                    </a:ln>
-                    <a:extLst>
-                      <a:ext uri="{53640926-AAD7-44D8-BBD7-CCE9431645EC}">
-                        <a14:shadowObscured xmlns:a14="http://schemas.microsoft.com/office/drawing/2010/main"/>
-                      </a:ext>
-                    </a:extLst>
                   </pic:spPr>
                 </pic:pic>
               </a:graphicData>
@@ -1247,18 +1328,28 @@
           </wp:inline>
         </w:drawing>
       </w:r>
-      <w:r>
-        <w:rPr>
-          <w:rFonts w:ascii="Times New Roman" w:hAnsi="Times New Roman" w:cs="Times New Roman"/>
-          <w:noProof/>
-          <w:sz w:val="28"/>
-          <w:szCs w:val="28"/>
-        </w:rPr>
+    </w:p>
+    <w:p>
+      <w:pPr>
+        <w:jc w:val="center"/>
+        <w:rPr>
+          <w:rFonts w:ascii="Times New Roman" w:hAnsi="Times New Roman" w:cs="Times New Roman"/>
+          <w:sz w:val="28"/>
+          <w:szCs w:val="28"/>
+        </w:rPr>
+      </w:pPr>
+      <w:r>
+        <w:rPr>
+          <w:rFonts w:ascii="Times New Roman" w:hAnsi="Times New Roman" w:cs="Times New Roman"/>
+          <w:sz w:val="28"/>
+          <w:szCs w:val="28"/>
+        </w:rPr>
+        <w:lastRenderedPageBreak/>
         <w:drawing>
-          <wp:inline distT="0" distB="0" distL="0" distR="0" wp14:anchorId="7BD2F208" wp14:editId="6E817B8C">
-            <wp:extent cx="5731510" cy="6648450"/>
-            <wp:effectExtent l="0" t="0" r="2540" b="0"/>
-            <wp:docPr id="3" name="Picture 3" descr="Graphical user interface, text, application, email&#10;&#10;Description automatically generated"/>
+          <wp:inline distT="0" distB="0" distL="0" distR="0" wp14:anchorId="76E604EC" wp14:editId="324A5610">
+            <wp:extent cx="5670806" cy="8338242"/>
+            <wp:effectExtent l="0" t="0" r="6350" b="5715"/>
+            <wp:docPr id="30" name="Picture 30"/>
             <wp:cNvGraphicFramePr>
               <a:graphicFrameLocks xmlns:a="http://schemas.openxmlformats.org/drawingml/2006/main" noChangeAspect="1"/>
             </wp:cNvGraphicFramePr>
@@ -1266,90 +1357,7 @@
               <a:graphicData uri="http://schemas.openxmlformats.org/drawingml/2006/picture">
                 <pic:pic xmlns:pic="http://schemas.openxmlformats.org/drawingml/2006/picture">
                   <pic:nvPicPr>
-                    <pic:cNvPr id="3" name="Picture 3" descr="Graphical user interface, text, application, email&#10;&#10;Description automatically generated"/>
-                    <pic:cNvPicPr/>
-                  </pic:nvPicPr>
-                  <pic:blipFill rotWithShape="1">
-                    <a:blip r:embed="rId7"/>
-                    <a:srcRect b="17148"/>
-                    <a:stretch/>
-                  </pic:blipFill>
-                  <pic:spPr bwMode="auto">
-                    <a:xfrm>
-                      <a:off x="0" y="0"/>
-                      <a:ext cx="5731510" cy="6648450"/>
-                    </a:xfrm>
-                    <a:prstGeom prst="rect">
-                      <a:avLst/>
-                    </a:prstGeom>
-                    <a:ln>
-                      <a:noFill/>
-                    </a:ln>
-                    <a:extLst>
-                      <a:ext uri="{53640926-AAD7-44D8-BBD7-CCE9431645EC}">
-                        <a14:shadowObscured xmlns:a14="http://schemas.microsoft.com/office/drawing/2010/main"/>
-                      </a:ext>
-                    </a:extLst>
-                  </pic:spPr>
-                </pic:pic>
-              </a:graphicData>
-            </a:graphic>
-          </wp:inline>
-        </w:drawing>
-      </w:r>
-    </w:p>
-    <w:p>
-      <w:pPr>
-        <w:pStyle w:val="ListParagraph"/>
-        <w:numPr>
-          <w:ilvl w:val="0"/>
-          <w:numId w:val="5"/>
-        </w:numPr>
-        <w:rPr>
-          <w:rFonts w:ascii="Times New Roman" w:hAnsi="Times New Roman" w:cs="Times New Roman"/>
-          <w:sz w:val="28"/>
-          <w:szCs w:val="28"/>
-        </w:rPr>
-      </w:pPr>
-      <w:r>
-        <w:rPr>
-          <w:rFonts w:ascii="Times New Roman" w:hAnsi="Times New Roman" w:cs="Times New Roman"/>
-          <w:sz w:val="28"/>
-          <w:szCs w:val="28"/>
-        </w:rPr>
-        <w:lastRenderedPageBreak/>
-        <w:t>Дані файлу зі згенерованим SSH ключем</w:t>
-      </w:r>
-    </w:p>
-    <w:p>
-      <w:pPr>
-        <w:jc w:val="center"/>
-        <w:rPr>
-          <w:rFonts w:ascii="Times New Roman" w:hAnsi="Times New Roman" w:cs="Times New Roman"/>
-          <w:sz w:val="28"/>
-          <w:szCs w:val="28"/>
-        </w:rPr>
-      </w:pPr>
-      <w:r>
-        <w:rPr>
-          <w:rFonts w:ascii="Times New Roman" w:hAnsi="Times New Roman" w:cs="Times New Roman"/>
-          <w:noProof/>
-          <w:sz w:val="28"/>
-          <w:szCs w:val="28"/>
-        </w:rPr>
-        <w:drawing>
-          <wp:inline distT="0" distB="0" distL="0" distR="0" wp14:anchorId="35792A5F" wp14:editId="045B53C9">
-            <wp:extent cx="4896533" cy="6058746"/>
-            <wp:effectExtent l="0" t="0" r="0" b="0"/>
-            <wp:docPr id="4" name="Picture 4" descr="A screenshot of a computer&#10;&#10;Description automatically generated with medium confidence"/>
-            <wp:cNvGraphicFramePr>
-              <a:graphicFrameLocks xmlns:a="http://schemas.openxmlformats.org/drawingml/2006/main" noChangeAspect="1"/>
-            </wp:cNvGraphicFramePr>
-            <a:graphic xmlns:a="http://schemas.openxmlformats.org/drawingml/2006/main">
-              <a:graphicData uri="http://schemas.openxmlformats.org/drawingml/2006/picture">
-                <pic:pic xmlns:pic="http://schemas.openxmlformats.org/drawingml/2006/picture">
-                  <pic:nvPicPr>
-                    <pic:cNvPr id="4" name="Picture 4" descr="A screenshot of a computer&#10;&#10;Description automatically generated with medium confidence"/>
+                    <pic:cNvPr id="1" name=""/>
                     <pic:cNvPicPr/>
                   </pic:nvPicPr>
                   <pic:blipFill>
@@ -1361,7 +1369,7 @@
                   <pic:spPr>
                     <a:xfrm>
                       <a:off x="0" y="0"/>
-                      <a:ext cx="4896533" cy="6058746"/>
+                      <a:ext cx="5679323" cy="8350766"/>
                     </a:xfrm>
                     <a:prstGeom prst="rect">
                       <a:avLst/>
@@ -1376,30 +1384,6 @@
     </w:p>
     <w:p>
       <w:pPr>
-        <w:pStyle w:val="ListParagraph"/>
-        <w:numPr>
-          <w:ilvl w:val="0"/>
-          <w:numId w:val="5"/>
-        </w:numPr>
-        <w:jc w:val="both"/>
-        <w:rPr>
-          <w:rFonts w:ascii="Times New Roman" w:hAnsi="Times New Roman" w:cs="Times New Roman"/>
-          <w:sz w:val="28"/>
-          <w:szCs w:val="28"/>
-        </w:rPr>
-      </w:pPr>
-      <w:r>
-        <w:rPr>
-          <w:rFonts w:ascii="Times New Roman" w:hAnsi="Times New Roman" w:cs="Times New Roman"/>
-          <w:sz w:val="28"/>
-          <w:szCs w:val="28"/>
-        </w:rPr>
-        <w:t>Ініціалізація створення віртуальної машини та отриманий результат при завершенні даного процесу.</w:t>
-      </w:r>
-    </w:p>
-    <w:p>
-      <w:pPr>
-        <w:ind w:left="360"/>
         <w:jc w:val="center"/>
         <w:rPr>
           <w:rFonts w:ascii="Times New Roman" w:hAnsi="Times New Roman" w:cs="Times New Roman"/>
@@ -1410,15 +1394,15 @@
       <w:r>
         <w:rPr>
           <w:rFonts w:ascii="Times New Roman" w:hAnsi="Times New Roman" w:cs="Times New Roman"/>
-          <w:noProof/>
-          <w:sz w:val="28"/>
-          <w:szCs w:val="28"/>
-        </w:rPr>
+          <w:sz w:val="28"/>
+          <w:szCs w:val="28"/>
+        </w:rPr>
+        <w:lastRenderedPageBreak/>
         <w:drawing>
-          <wp:inline distT="0" distB="0" distL="0" distR="0" wp14:anchorId="4F2BC060" wp14:editId="19E7FC52">
-            <wp:extent cx="5731510" cy="471170"/>
-            <wp:effectExtent l="0" t="0" r="2540" b="5080"/>
-            <wp:docPr id="5" name="Picture 5"/>
+          <wp:inline distT="0" distB="0" distL="0" distR="0" wp14:anchorId="737FE666" wp14:editId="7CC553E9">
+            <wp:extent cx="4300396" cy="1962009"/>
+            <wp:effectExtent l="0" t="0" r="5080" b="635"/>
+            <wp:docPr id="31" name="Picture 31"/>
             <wp:cNvGraphicFramePr>
               <a:graphicFrameLocks xmlns:a="http://schemas.openxmlformats.org/drawingml/2006/main" noChangeAspect="1"/>
             </wp:cNvGraphicFramePr>
@@ -1438,7 +1422,7 @@
                   <pic:spPr>
                     <a:xfrm>
                       <a:off x="0" y="0"/>
-                      <a:ext cx="5731510" cy="471170"/>
+                      <a:ext cx="4314655" cy="1968515"/>
                     </a:xfrm>
                     <a:prstGeom prst="rect">
                       <a:avLst/>
@@ -1450,18 +1434,57 @@
           </wp:inline>
         </w:drawing>
       </w:r>
-      <w:r>
-        <w:rPr>
-          <w:rFonts w:ascii="Times New Roman" w:hAnsi="Times New Roman" w:cs="Times New Roman"/>
-          <w:noProof/>
+    </w:p>
+    <w:p>
+      <w:pPr>
+        <w:pStyle w:val="ListParagraph"/>
+        <w:numPr>
+          <w:ilvl w:val="0"/>
+          <w:numId w:val="5"/>
+        </w:numPr>
+        <w:rPr>
+          <w:rFonts w:ascii="Times New Roman" w:hAnsi="Times New Roman" w:cs="Times New Roman"/>
+          <w:sz w:val="28"/>
+          <w:szCs w:val="28"/>
+        </w:rPr>
+      </w:pPr>
+      <w:r>
+        <w:rPr>
+          <w:rFonts w:ascii="Times New Roman" w:hAnsi="Times New Roman" w:cs="Times New Roman"/>
+          <w:sz w:val="28"/>
+          <w:szCs w:val="28"/>
+        </w:rPr>
+        <w:t>Дані файлу зі згенерованим SSH ключем</w:t>
+      </w:r>
+      <w:r>
+        <w:rPr>
+          <w:rFonts w:ascii="Times New Roman" w:hAnsi="Times New Roman" w:cs="Times New Roman"/>
+          <w:sz w:val="28"/>
+          <w:szCs w:val="28"/>
+        </w:rPr>
+        <w:t>:</w:t>
+      </w:r>
+    </w:p>
+    <w:p>
+      <w:pPr>
+        <w:jc w:val="center"/>
+        <w:rPr>
+          <w:rFonts w:ascii="Times New Roman" w:hAnsi="Times New Roman" w:cs="Times New Roman"/>
+          <w:sz w:val="28"/>
+          <w:szCs w:val="28"/>
+        </w:rPr>
+      </w:pPr>
+      <w:r>
+        <w:rPr>
+          <w:rFonts w:ascii="Times New Roman" w:hAnsi="Times New Roman" w:cs="Times New Roman"/>
           <w:sz w:val="28"/>
           <w:szCs w:val="28"/>
         </w:rPr>
         <w:drawing>
-          <wp:inline distT="0" distB="0" distL="0" distR="0" wp14:anchorId="486BAEC3" wp14:editId="4A337424">
-            <wp:extent cx="5731510" cy="161290"/>
-            <wp:effectExtent l="0" t="0" r="2540" b="0"/>
-            <wp:docPr id="6" name="Picture 6"/>
+          <wp:inline distT="0" distB="0" distL="0" distR="0" wp14:anchorId="52A33A37" wp14:editId="5AFD441E">
+            <wp:extent cx="3543795" cy="5249008"/>
+            <wp:effectExtent l="0" t="0" r="0" b="8890"/>
+            <wp:docPr id="32" name="Picture 32"/>
             <wp:cNvGraphicFramePr>
               <a:graphicFrameLocks xmlns:a="http://schemas.openxmlformats.org/drawingml/2006/main" noChangeAspect="1"/>
             </wp:cNvGraphicFramePr>
@@ -1481,7 +1504,7 @@
                   <pic:spPr>
                     <a:xfrm>
                       <a:off x="0" y="0"/>
-                      <a:ext cx="5731510" cy="161290"/>
+                      <a:ext cx="3543795" cy="5249008"/>
                     </a:xfrm>
                     <a:prstGeom prst="rect">
                       <a:avLst/>
@@ -1514,47 +1537,20 @@
           <w:sz w:val="28"/>
           <w:szCs w:val="28"/>
         </w:rPr>
-        <w:t xml:space="preserve">Після того, як була створена віртуальна машина, використаємо </w:t>
-      </w:r>
-      <w:proofErr w:type="spellStart"/>
-      <w:r>
-        <w:rPr>
-          <w:rFonts w:ascii="Times New Roman" w:hAnsi="Times New Roman" w:cs="Times New Roman"/>
-          <w:sz w:val="28"/>
-          <w:szCs w:val="28"/>
-        </w:rPr>
-        <w:t>Putty</w:t>
-      </w:r>
-      <w:proofErr w:type="spellEnd"/>
-      <w:r>
-        <w:rPr>
-          <w:rFonts w:ascii="Times New Roman" w:hAnsi="Times New Roman" w:cs="Times New Roman"/>
-          <w:sz w:val="28"/>
-          <w:szCs w:val="28"/>
-        </w:rPr>
-        <w:t xml:space="preserve"> для підключення за SSH до неї. Для цього, введемо IP адресу отриманої машини та ім’я користувача ec2-user. Також, </w:t>
-      </w:r>
-      <w:proofErr w:type="spellStart"/>
-      <w:r>
-        <w:rPr>
-          <w:rFonts w:ascii="Times New Roman" w:hAnsi="Times New Roman" w:cs="Times New Roman"/>
-          <w:sz w:val="28"/>
-          <w:szCs w:val="28"/>
-        </w:rPr>
-        <w:t>додамо</w:t>
-      </w:r>
-      <w:proofErr w:type="spellEnd"/>
-      <w:r>
-        <w:rPr>
-          <w:rFonts w:ascii="Times New Roman" w:hAnsi="Times New Roman" w:cs="Times New Roman"/>
-          <w:sz w:val="28"/>
-          <w:szCs w:val="28"/>
-        </w:rPr>
-        <w:t xml:space="preserve"> наш отриманий файл з приватним ключем до авторизації.</w:t>
-      </w:r>
-    </w:p>
-    <w:p>
-      <w:pPr>
+        <w:t>Ініціалізація створення віртуальної машини</w:t>
+      </w:r>
+      <w:r>
+        <w:rPr>
+          <w:rFonts w:ascii="Times New Roman" w:hAnsi="Times New Roman" w:cs="Times New Roman"/>
+          <w:sz w:val="28"/>
+          <w:szCs w:val="28"/>
+        </w:rPr>
+        <w:t>:</w:t>
+      </w:r>
+    </w:p>
+    <w:p>
+      <w:pPr>
+        <w:ind w:left="360"/>
         <w:jc w:val="center"/>
         <w:rPr>
           <w:rFonts w:ascii="Times New Roman" w:hAnsi="Times New Roman" w:cs="Times New Roman"/>
@@ -1565,16 +1561,14 @@
       <w:r>
         <w:rPr>
           <w:rFonts w:ascii="Times New Roman" w:hAnsi="Times New Roman" w:cs="Times New Roman"/>
-          <w:noProof/>
-          <w:sz w:val="28"/>
-          <w:szCs w:val="28"/>
-        </w:rPr>
-        <w:lastRenderedPageBreak/>
+          <w:sz w:val="28"/>
+          <w:szCs w:val="28"/>
+        </w:rPr>
         <w:drawing>
-          <wp:inline distT="0" distB="0" distL="0" distR="0" wp14:anchorId="694B0AF4" wp14:editId="46DBC1B1">
-            <wp:extent cx="3676650" cy="3314700"/>
-            <wp:effectExtent l="0" t="0" r="0" b="0"/>
-            <wp:docPr id="7" name="Picture 7"/>
+          <wp:inline distT="0" distB="0" distL="0" distR="0" wp14:anchorId="5A74AD48" wp14:editId="3991D83B">
+            <wp:extent cx="5794884" cy="758551"/>
+            <wp:effectExtent l="0" t="0" r="0" b="3810"/>
+            <wp:docPr id="35" name="Picture 35"/>
             <wp:cNvGraphicFramePr>
               <a:graphicFrameLocks xmlns:a="http://schemas.openxmlformats.org/drawingml/2006/main" noChangeAspect="1"/>
             </wp:cNvGraphicFramePr>
@@ -1582,36 +1576,23 @@
               <a:graphicData uri="http://schemas.openxmlformats.org/drawingml/2006/picture">
                 <pic:pic xmlns:pic="http://schemas.openxmlformats.org/drawingml/2006/picture">
                   <pic:nvPicPr>
-                    <pic:cNvPr id="0" name="Picture 1"/>
-                    <pic:cNvPicPr>
-                      <a:picLocks noChangeAspect="1" noChangeArrowheads="1"/>
-                    </pic:cNvPicPr>
+                    <pic:cNvPr id="1" name=""/>
+                    <pic:cNvPicPr/>
                   </pic:nvPicPr>
                   <pic:blipFill>
-                    <a:blip r:embed="rId11">
-                      <a:extLst>
-                        <a:ext uri="{28A0092B-C50C-407E-A947-70E740481C1C}">
-                          <a14:useLocalDpi xmlns:a14="http://schemas.microsoft.com/office/drawing/2010/main" val="0"/>
-                        </a:ext>
-                      </a:extLst>
-                    </a:blip>
-                    <a:srcRect/>
+                    <a:blip r:embed="rId11"/>
                     <a:stretch>
                       <a:fillRect/>
                     </a:stretch>
                   </pic:blipFill>
-                  <pic:spPr bwMode="auto">
+                  <pic:spPr>
                     <a:xfrm>
                       <a:off x="0" y="0"/>
-                      <a:ext cx="3676650" cy="3314700"/>
+                      <a:ext cx="5847965" cy="765499"/>
                     </a:xfrm>
                     <a:prstGeom prst="rect">
                       <a:avLst/>
                     </a:prstGeom>
-                    <a:noFill/>
-                    <a:ln>
-                      <a:noFill/>
-                    </a:ln>
                   </pic:spPr>
                 </pic:pic>
               </a:graphicData>
@@ -1619,18 +1600,82 @@
           </wp:inline>
         </w:drawing>
       </w:r>
-      <w:r>
-        <w:rPr>
-          <w:rFonts w:ascii="Times New Roman" w:hAnsi="Times New Roman" w:cs="Times New Roman"/>
-          <w:noProof/>
-          <w:sz w:val="28"/>
-          <w:szCs w:val="28"/>
-        </w:rPr>
+    </w:p>
+    <w:p>
+      <w:pPr>
+        <w:pStyle w:val="ListParagraph"/>
+        <w:numPr>
+          <w:ilvl w:val="0"/>
+          <w:numId w:val="5"/>
+        </w:numPr>
+        <w:rPr>
+          <w:rFonts w:ascii="Times New Roman" w:hAnsi="Times New Roman" w:cs="Times New Roman"/>
+          <w:sz w:val="28"/>
+          <w:szCs w:val="28"/>
+        </w:rPr>
+      </w:pPr>
+      <w:r>
+        <w:rPr>
+          <w:rFonts w:ascii="Times New Roman" w:hAnsi="Times New Roman" w:cs="Times New Roman"/>
+          <w:sz w:val="28"/>
+          <w:szCs w:val="28"/>
+        </w:rPr>
+        <w:t xml:space="preserve">Створимо базу даних. Так як наш додаток використовує PostgreSQL, будемо використовувати </w:t>
+      </w:r>
+      <w:proofErr w:type="spellStart"/>
+      <w:r>
+        <w:rPr>
+          <w:rFonts w:ascii="Times New Roman" w:hAnsi="Times New Roman" w:cs="Times New Roman"/>
+          <w:sz w:val="28"/>
+          <w:szCs w:val="28"/>
+        </w:rPr>
+        <w:t>Amazon</w:t>
+      </w:r>
+      <w:proofErr w:type="spellEnd"/>
+      <w:r>
+        <w:rPr>
+          <w:rFonts w:ascii="Times New Roman" w:hAnsi="Times New Roman" w:cs="Times New Roman"/>
+          <w:sz w:val="28"/>
+          <w:szCs w:val="28"/>
+        </w:rPr>
+        <w:t xml:space="preserve"> RDS який має підтримку </w:t>
+      </w:r>
+      <w:r>
+        <w:rPr>
+          <w:rFonts w:ascii="Times New Roman" w:hAnsi="Times New Roman" w:cs="Times New Roman"/>
+          <w:sz w:val="28"/>
+          <w:szCs w:val="28"/>
+        </w:rPr>
+        <w:t>PostgreSQL</w:t>
+      </w:r>
+      <w:r>
+        <w:rPr>
+          <w:rFonts w:ascii="Times New Roman" w:hAnsi="Times New Roman" w:cs="Times New Roman"/>
+          <w:sz w:val="28"/>
+          <w:szCs w:val="28"/>
+        </w:rPr>
+        <w:t>:</w:t>
+      </w:r>
+      <w:r>
+        <w:rPr>
+          <w:rFonts w:ascii="Times New Roman" w:hAnsi="Times New Roman" w:cs="Times New Roman"/>
+          <w:sz w:val="28"/>
+          <w:szCs w:val="28"/>
+        </w:rPr>
+        <w:br/>
+      </w:r>
+      <w:r>
+        <w:rPr>
+          <w:rFonts w:ascii="Times New Roman" w:hAnsi="Times New Roman" w:cs="Times New Roman"/>
+          <w:sz w:val="28"/>
+          <w:szCs w:val="28"/>
+        </w:rPr>
+        <w:lastRenderedPageBreak/>
         <w:drawing>
-          <wp:inline distT="0" distB="0" distL="0" distR="0" wp14:anchorId="3C8DC584" wp14:editId="25DF3F62">
-            <wp:extent cx="4591691" cy="1810003"/>
-            <wp:effectExtent l="0" t="0" r="0" b="0"/>
-            <wp:docPr id="8" name="Picture 8"/>
+          <wp:inline distT="0" distB="0" distL="0" distR="0" wp14:anchorId="1B63C052" wp14:editId="5CD5C654">
+            <wp:extent cx="5480966" cy="6943115"/>
+            <wp:effectExtent l="0" t="0" r="5715" b="0"/>
+            <wp:docPr id="1" name="Picture 1"/>
             <wp:cNvGraphicFramePr>
               <a:graphicFrameLocks xmlns:a="http://schemas.openxmlformats.org/drawingml/2006/main" noChangeAspect="1"/>
             </wp:cNvGraphicFramePr>
@@ -1650,7 +1695,7 @@
                   <pic:spPr>
                     <a:xfrm>
                       <a:off x="0" y="0"/>
-                      <a:ext cx="4591691" cy="1810003"/>
+                      <a:ext cx="5487309" cy="6951151"/>
                     </a:xfrm>
                     <a:prstGeom prst="rect">
                       <a:avLst/>
@@ -1662,84 +1707,26 @@
           </wp:inline>
         </w:drawing>
       </w:r>
-    </w:p>
-    <w:p>
-      <w:pPr>
-        <w:pStyle w:val="ListParagraph"/>
-        <w:numPr>
-          <w:ilvl w:val="0"/>
-          <w:numId w:val="5"/>
-        </w:numPr>
-        <w:rPr>
-          <w:rFonts w:ascii="Times New Roman" w:hAnsi="Times New Roman" w:cs="Times New Roman"/>
-          <w:sz w:val="28"/>
-          <w:szCs w:val="28"/>
-        </w:rPr>
-      </w:pPr>
-      <w:r>
-        <w:rPr>
-          <w:rFonts w:ascii="Times New Roman" w:hAnsi="Times New Roman" w:cs="Times New Roman"/>
-          <w:sz w:val="28"/>
-          <w:szCs w:val="28"/>
-        </w:rPr>
-        <w:t xml:space="preserve">Також, використаємо </w:t>
-      </w:r>
-      <w:proofErr w:type="spellStart"/>
-      <w:r>
-        <w:rPr>
-          <w:rFonts w:ascii="Times New Roman" w:hAnsi="Times New Roman" w:cs="Times New Roman"/>
-          <w:sz w:val="28"/>
-          <w:szCs w:val="28"/>
-        </w:rPr>
-        <w:t>WinSCP</w:t>
-      </w:r>
-      <w:proofErr w:type="spellEnd"/>
-      <w:r>
-        <w:rPr>
-          <w:rFonts w:ascii="Times New Roman" w:hAnsi="Times New Roman" w:cs="Times New Roman"/>
-          <w:sz w:val="28"/>
-          <w:szCs w:val="28"/>
-        </w:rPr>
-        <w:t xml:space="preserve"> як S</w:t>
-      </w:r>
-      <w:r>
-        <w:rPr>
-          <w:rFonts w:ascii="Times New Roman" w:hAnsi="Times New Roman" w:cs="Times New Roman"/>
-          <w:sz w:val="28"/>
-          <w:szCs w:val="28"/>
-        </w:rPr>
-        <w:t>F</w:t>
-      </w:r>
-      <w:r>
-        <w:rPr>
-          <w:rFonts w:ascii="Times New Roman" w:hAnsi="Times New Roman" w:cs="Times New Roman"/>
-          <w:sz w:val="28"/>
-          <w:szCs w:val="28"/>
-        </w:rPr>
-        <w:t>TP клієнт, введено ті самі дані.</w:t>
-      </w:r>
-    </w:p>
-    <w:p>
-      <w:pPr>
-        <w:pStyle w:val="ListParagraph"/>
-        <w:rPr>
-          <w:rFonts w:ascii="Times New Roman" w:hAnsi="Times New Roman" w:cs="Times New Roman"/>
-          <w:sz w:val="28"/>
-          <w:szCs w:val="28"/>
-        </w:rPr>
-      </w:pPr>
-      <w:r>
-        <w:rPr>
-          <w:rFonts w:ascii="Times New Roman" w:hAnsi="Times New Roman" w:cs="Times New Roman"/>
-          <w:noProof/>
-          <w:sz w:val="28"/>
-          <w:szCs w:val="28"/>
-        </w:rPr>
+      <w:r>
+        <w:rPr>
+          <w:rFonts w:ascii="Times New Roman" w:hAnsi="Times New Roman" w:cs="Times New Roman"/>
+          <w:sz w:val="28"/>
+          <w:szCs w:val="28"/>
+        </w:rPr>
+        <w:br/>
+      </w:r>
+      <w:r>
+        <w:rPr>
+          <w:rFonts w:ascii="Times New Roman" w:hAnsi="Times New Roman" w:cs="Times New Roman"/>
+          <w:sz w:val="28"/>
+          <w:szCs w:val="28"/>
+        </w:rPr>
+        <w:lastRenderedPageBreak/>
         <w:drawing>
-          <wp:inline distT="0" distB="0" distL="0" distR="0" wp14:anchorId="0517FDD9" wp14:editId="4C30DA33">
-            <wp:extent cx="5731510" cy="3910965"/>
-            <wp:effectExtent l="0" t="0" r="2540" b="0"/>
-            <wp:docPr id="9" name="Picture 9" descr="Graphical user interface&#10;&#10;Description automatically generated"/>
+          <wp:inline distT="0" distB="0" distL="0" distR="0" wp14:anchorId="34B4C9BA" wp14:editId="16ABC468">
+            <wp:extent cx="5601899" cy="4979406"/>
+            <wp:effectExtent l="0" t="0" r="0" b="0"/>
+            <wp:docPr id="11" name="Picture 11"/>
             <wp:cNvGraphicFramePr>
               <a:graphicFrameLocks xmlns:a="http://schemas.openxmlformats.org/drawingml/2006/main" noChangeAspect="1"/>
             </wp:cNvGraphicFramePr>
@@ -1747,7 +1734,7 @@
               <a:graphicData uri="http://schemas.openxmlformats.org/drawingml/2006/picture">
                 <pic:pic xmlns:pic="http://schemas.openxmlformats.org/drawingml/2006/picture">
                   <pic:nvPicPr>
-                    <pic:cNvPr id="9" name="Picture 9" descr="Graphical user interface&#10;&#10;Description automatically generated"/>
+                    <pic:cNvPr id="1" name=""/>
                     <pic:cNvPicPr/>
                   </pic:nvPicPr>
                   <pic:blipFill>
@@ -1759,7 +1746,7 @@
                   <pic:spPr>
                     <a:xfrm>
                       <a:off x="0" y="0"/>
-                      <a:ext cx="5731510" cy="3910965"/>
+                      <a:ext cx="5604165" cy="4981420"/>
                     </a:xfrm>
                     <a:prstGeom prst="rect">
                       <a:avLst/>
@@ -1771,31 +1758,14 @@
           </wp:inline>
         </w:drawing>
       </w:r>
-    </w:p>
-    <w:p>
-      <w:pPr>
-        <w:pStyle w:val="ListParagraph"/>
-        <w:rPr>
-          <w:rFonts w:ascii="Times New Roman" w:hAnsi="Times New Roman" w:cs="Times New Roman"/>
-          <w:sz w:val="28"/>
-          <w:szCs w:val="28"/>
-        </w:rPr>
-      </w:pPr>
-    </w:p>
-    <w:p>
-      <w:pPr>
-        <w:pStyle w:val="ListParagraph"/>
-        <w:numPr>
-          <w:ilvl w:val="0"/>
-          <w:numId w:val="5"/>
-        </w:numPr>
-        <w:jc w:val="both"/>
-        <w:rPr>
-          <w:rFonts w:ascii="Times New Roman" w:hAnsi="Times New Roman" w:cs="Times New Roman"/>
-          <w:sz w:val="28"/>
-          <w:szCs w:val="28"/>
-        </w:rPr>
-      </w:pPr>
+      <w:r>
+        <w:rPr>
+          <w:rFonts w:ascii="Times New Roman" w:hAnsi="Times New Roman" w:cs="Times New Roman"/>
+          <w:sz w:val="28"/>
+          <w:szCs w:val="28"/>
+        </w:rPr>
+        <w:br/>
+      </w:r>
       <w:r>
         <w:rPr>
           <w:rFonts w:ascii="Times New Roman" w:hAnsi="Times New Roman" w:cs="Times New Roman"/>
@@ -1803,122 +1773,11 @@
           <w:szCs w:val="28"/>
         </w:rPr>
         <w:lastRenderedPageBreak/>
-        <w:t xml:space="preserve">Після цього, знайдемо мінімальний .NET проект. В даному випадку, був використаний проект з офіційного github репозиторію </w:t>
-      </w:r>
-      <w:proofErr w:type="spellStart"/>
-      <w:r>
-        <w:rPr>
-          <w:rFonts w:ascii="Times New Roman" w:hAnsi="Times New Roman" w:cs="Times New Roman"/>
-          <w:sz w:val="28"/>
-          <w:szCs w:val="28"/>
-        </w:rPr>
-        <w:t>Azure</w:t>
-      </w:r>
-      <w:proofErr w:type="spellEnd"/>
-      <w:r>
-        <w:rPr>
-          <w:rFonts w:ascii="Times New Roman" w:hAnsi="Times New Roman" w:cs="Times New Roman"/>
-          <w:sz w:val="28"/>
-          <w:szCs w:val="28"/>
-        </w:rPr>
-        <w:t xml:space="preserve">, що використовує .NET та </w:t>
-      </w:r>
-      <w:proofErr w:type="spellStart"/>
-      <w:r>
-        <w:rPr>
-          <w:rFonts w:ascii="Times New Roman" w:hAnsi="Times New Roman" w:cs="Times New Roman"/>
-          <w:sz w:val="28"/>
-          <w:szCs w:val="28"/>
-        </w:rPr>
-        <w:t>InMemoryDb</w:t>
-      </w:r>
-      <w:proofErr w:type="spellEnd"/>
-      <w:r>
-        <w:rPr>
-          <w:rFonts w:ascii="Times New Roman" w:hAnsi="Times New Roman" w:cs="Times New Roman"/>
-          <w:sz w:val="28"/>
-          <w:szCs w:val="28"/>
-        </w:rPr>
-        <w:t>.</w:t>
-      </w:r>
-    </w:p>
-    <w:p>
-      <w:pPr>
-        <w:pStyle w:val="ListParagraph"/>
-        <w:jc w:val="both"/>
-        <w:rPr>
-          <w:rFonts w:ascii="Times New Roman" w:hAnsi="Times New Roman" w:cs="Times New Roman"/>
-          <w:sz w:val="28"/>
-          <w:szCs w:val="28"/>
-        </w:rPr>
-      </w:pPr>
-      <w:r>
-        <w:rPr>
-          <w:rFonts w:ascii="Times New Roman" w:hAnsi="Times New Roman" w:cs="Times New Roman"/>
-          <w:sz w:val="28"/>
-          <w:szCs w:val="28"/>
-        </w:rPr>
-        <w:t xml:space="preserve">Посилання на </w:t>
-      </w:r>
-      <w:proofErr w:type="spellStart"/>
-      <w:r>
-        <w:rPr>
-          <w:rFonts w:ascii="Times New Roman" w:hAnsi="Times New Roman" w:cs="Times New Roman"/>
-          <w:sz w:val="28"/>
-          <w:szCs w:val="28"/>
-        </w:rPr>
-        <w:t>гітхаб</w:t>
-      </w:r>
-      <w:proofErr w:type="spellEnd"/>
-      <w:r>
-        <w:rPr>
-          <w:rFonts w:ascii="Times New Roman" w:hAnsi="Times New Roman" w:cs="Times New Roman"/>
-          <w:sz w:val="28"/>
-          <w:szCs w:val="28"/>
-        </w:rPr>
-        <w:t xml:space="preserve"> проекту: </w:t>
-      </w:r>
-      <w:hyperlink r:id="rId14" w:history="1">
-        <w:r>
-          <w:rPr>
-            <w:rStyle w:val="Hyperlink"/>
-            <w:rFonts w:ascii="Times New Roman" w:hAnsi="Times New Roman" w:cs="Times New Roman"/>
-            <w:sz w:val="28"/>
-            <w:szCs w:val="28"/>
-          </w:rPr>
-          <w:t>https://github.com/Azure-Samples/dotnet-core-api</w:t>
-        </w:r>
-      </w:hyperlink>
-      <w:r>
-        <w:rPr>
-          <w:rFonts w:ascii="Times New Roman" w:hAnsi="Times New Roman" w:cs="Times New Roman"/>
-          <w:sz w:val="28"/>
-          <w:szCs w:val="28"/>
-        </w:rPr>
-        <w:t xml:space="preserve"> </w:t>
-      </w:r>
-    </w:p>
-    <w:p>
-      <w:pPr>
-        <w:jc w:val="center"/>
-        <w:rPr>
-          <w:rFonts w:ascii="Times New Roman" w:hAnsi="Times New Roman" w:cs="Times New Roman"/>
-          <w:sz w:val="28"/>
-          <w:szCs w:val="28"/>
-        </w:rPr>
-      </w:pPr>
-      <w:r>
-        <w:rPr>
-          <w:rFonts w:ascii="Times New Roman" w:hAnsi="Times New Roman" w:cs="Times New Roman"/>
-          <w:noProof/>
-          <w:sz w:val="28"/>
-          <w:szCs w:val="28"/>
-        </w:rPr>
         <w:drawing>
-          <wp:inline distT="0" distB="0" distL="0" distR="0" wp14:anchorId="144EA9D7" wp14:editId="28D66005">
-            <wp:extent cx="3439005" cy="3077004"/>
-            <wp:effectExtent l="0" t="0" r="9525" b="9525"/>
-            <wp:docPr id="10" name="Picture 10" descr="Graphical user interface, text, application, chat or text message&#10;&#10;Description automatically generated"/>
+          <wp:inline distT="0" distB="0" distL="0" distR="0" wp14:anchorId="421F234E" wp14:editId="3F9A45F9">
+            <wp:extent cx="5683220" cy="6192570"/>
+            <wp:effectExtent l="0" t="0" r="0" b="0"/>
+            <wp:docPr id="12" name="Picture 12"/>
             <wp:cNvGraphicFramePr>
               <a:graphicFrameLocks xmlns:a="http://schemas.openxmlformats.org/drawingml/2006/main" noChangeAspect="1"/>
             </wp:cNvGraphicFramePr>
@@ -1926,7 +1785,58 @@
               <a:graphicData uri="http://schemas.openxmlformats.org/drawingml/2006/picture">
                 <pic:pic xmlns:pic="http://schemas.openxmlformats.org/drawingml/2006/picture">
                   <pic:nvPicPr>
-                    <pic:cNvPr id="10" name="Picture 10" descr="Graphical user interface, text, application, chat or text message&#10;&#10;Description automatically generated"/>
+                    <pic:cNvPr id="1" name=""/>
+                    <pic:cNvPicPr/>
+                  </pic:nvPicPr>
+                  <pic:blipFill>
+                    <a:blip r:embed="rId14"/>
+                    <a:stretch>
+                      <a:fillRect/>
+                    </a:stretch>
+                  </pic:blipFill>
+                  <pic:spPr>
+                    <a:xfrm>
+                      <a:off x="0" y="0"/>
+                      <a:ext cx="5690738" cy="6200762"/>
+                    </a:xfrm>
+                    <a:prstGeom prst="rect">
+                      <a:avLst/>
+                    </a:prstGeom>
+                  </pic:spPr>
+                </pic:pic>
+              </a:graphicData>
+            </a:graphic>
+          </wp:inline>
+        </w:drawing>
+      </w:r>
+      <w:r>
+        <w:rPr>
+          <w:rFonts w:ascii="Times New Roman" w:hAnsi="Times New Roman" w:cs="Times New Roman"/>
+          <w:sz w:val="28"/>
+          <w:szCs w:val="28"/>
+        </w:rPr>
+        <w:br/>
+      </w:r>
+      <w:r>
+        <w:rPr>
+          <w:rFonts w:ascii="Times New Roman" w:hAnsi="Times New Roman" w:cs="Times New Roman"/>
+          <w:sz w:val="28"/>
+          <w:szCs w:val="28"/>
+        </w:rPr>
+        <w:lastRenderedPageBreak/>
+        <w:drawing>
+          <wp:inline distT="0" distB="0" distL="0" distR="0" wp14:anchorId="47EA2CC9" wp14:editId="7DC4FE12">
+            <wp:extent cx="4053072" cy="3698341"/>
+            <wp:effectExtent l="0" t="0" r="5080" b="0"/>
+            <wp:docPr id="21" name="Picture 21"/>
+            <wp:cNvGraphicFramePr>
+              <a:graphicFrameLocks xmlns:a="http://schemas.openxmlformats.org/drawingml/2006/main" noChangeAspect="1"/>
+            </wp:cNvGraphicFramePr>
+            <a:graphic xmlns:a="http://schemas.openxmlformats.org/drawingml/2006/main">
+              <a:graphicData uri="http://schemas.openxmlformats.org/drawingml/2006/picture">
+                <pic:pic xmlns:pic="http://schemas.openxmlformats.org/drawingml/2006/picture">
+                  <pic:nvPicPr>
+                    <pic:cNvPr id="1" name=""/>
                     <pic:cNvPicPr/>
                   </pic:nvPicPr>
                   <pic:blipFill>
@@ -1938,7 +1848,7 @@
                   <pic:spPr>
                     <a:xfrm>
                       <a:off x="0" y="0"/>
-                      <a:ext cx="3439005" cy="3077004"/>
+                      <a:ext cx="4063534" cy="3707888"/>
                     </a:xfrm>
                     <a:prstGeom prst="rect">
                       <a:avLst/>
@@ -1958,95 +1868,39 @@
           <w:ilvl w:val="0"/>
           <w:numId w:val="5"/>
         </w:numPr>
-        <w:jc w:val="both"/>
-        <w:rPr>
-          <w:rFonts w:ascii="Times New Roman" w:hAnsi="Times New Roman" w:cs="Times New Roman"/>
-          <w:sz w:val="28"/>
-          <w:szCs w:val="28"/>
-        </w:rPr>
-      </w:pPr>
-      <w:r>
-        <w:rPr>
-          <w:rFonts w:ascii="Times New Roman" w:hAnsi="Times New Roman" w:cs="Times New Roman"/>
-          <w:sz w:val="28"/>
-          <w:szCs w:val="28"/>
-        </w:rPr>
-        <w:t xml:space="preserve">Після локального запуску та перевірки, що все працює, </w:t>
-      </w:r>
-      <w:proofErr w:type="spellStart"/>
-      <w:r>
-        <w:rPr>
-          <w:rFonts w:ascii="Times New Roman" w:hAnsi="Times New Roman" w:cs="Times New Roman"/>
-          <w:sz w:val="28"/>
-          <w:szCs w:val="28"/>
-        </w:rPr>
-        <w:t>запаблішимо</w:t>
-      </w:r>
-      <w:proofErr w:type="spellEnd"/>
-      <w:r>
-        <w:rPr>
-          <w:rFonts w:ascii="Times New Roman" w:hAnsi="Times New Roman" w:cs="Times New Roman"/>
-          <w:sz w:val="28"/>
-          <w:szCs w:val="28"/>
-        </w:rPr>
-        <w:t xml:space="preserve"> проект у папку</w:t>
-      </w:r>
-      <w:r>
-        <w:rPr>
-          <w:rFonts w:ascii="Times New Roman" w:hAnsi="Times New Roman" w:cs="Times New Roman"/>
-          <w:sz w:val="28"/>
-          <w:szCs w:val="28"/>
-        </w:rPr>
-        <w:t>, в даному випадку, була використана папка</w:t>
-      </w:r>
-      <w:r>
-        <w:rPr>
-          <w:rFonts w:ascii="Times New Roman" w:hAnsi="Times New Roman" w:cs="Times New Roman"/>
-          <w:sz w:val="28"/>
-          <w:szCs w:val="28"/>
-        </w:rPr>
-        <w:t xml:space="preserve"> </w:t>
-      </w:r>
-      <w:proofErr w:type="spellStart"/>
-      <w:r>
-        <w:rPr>
-          <w:rFonts w:ascii="Times New Roman" w:hAnsi="Times New Roman" w:cs="Times New Roman"/>
-          <w:sz w:val="28"/>
-          <w:szCs w:val="28"/>
-        </w:rPr>
-        <w:t>res</w:t>
-      </w:r>
-      <w:proofErr w:type="spellEnd"/>
-      <w:r>
-        <w:rPr>
-          <w:rFonts w:ascii="Times New Roman" w:hAnsi="Times New Roman" w:cs="Times New Roman"/>
-          <w:sz w:val="28"/>
-          <w:szCs w:val="28"/>
-        </w:rPr>
-        <w:t>.</w:t>
-      </w:r>
-    </w:p>
-    <w:p>
-      <w:pPr>
-        <w:jc w:val="center"/>
-        <w:rPr>
-          <w:rFonts w:ascii="Times New Roman" w:hAnsi="Times New Roman" w:cs="Times New Roman"/>
-          <w:sz w:val="28"/>
-          <w:szCs w:val="28"/>
-        </w:rPr>
-      </w:pPr>
-      <w:r>
-        <w:rPr>
-          <w:rFonts w:ascii="Times New Roman" w:hAnsi="Times New Roman" w:cs="Times New Roman"/>
-          <w:noProof/>
+        <w:rPr>
+          <w:rFonts w:ascii="Times New Roman" w:hAnsi="Times New Roman" w:cs="Times New Roman"/>
+          <w:sz w:val="28"/>
+          <w:szCs w:val="28"/>
+        </w:rPr>
+      </w:pPr>
+      <w:r>
+        <w:rPr>
+          <w:rFonts w:ascii="Times New Roman" w:hAnsi="Times New Roman" w:cs="Times New Roman"/>
+          <w:sz w:val="28"/>
+          <w:szCs w:val="28"/>
+        </w:rPr>
+        <w:t>Перевіряємо що її успішно створено:</w:t>
+      </w:r>
+      <w:r>
+        <w:rPr>
+          <w:rFonts w:ascii="Times New Roman" w:hAnsi="Times New Roman" w:cs="Times New Roman"/>
+          <w:sz w:val="28"/>
+          <w:szCs w:val="28"/>
+        </w:rPr>
+        <w:br/>
+      </w:r>
+      <w:r>
+        <w:rPr>
+          <w:rFonts w:ascii="Times New Roman" w:hAnsi="Times New Roman" w:cs="Times New Roman"/>
           <w:sz w:val="28"/>
           <w:szCs w:val="28"/>
         </w:rPr>
         <w:drawing>
-          <wp:inline distT="0" distB="0" distL="0" distR="0" wp14:anchorId="7B0953F4" wp14:editId="4BD153E4">
-            <wp:extent cx="5731510" cy="1172845"/>
-            <wp:effectExtent l="0" t="0" r="2540" b="8255"/>
-            <wp:docPr id="15" name="Picture 15" descr="Text&#10;&#10;Description automatically generated"/>
+          <wp:inline distT="0" distB="0" distL="0" distR="0" wp14:anchorId="72E2368F" wp14:editId="6B540C26">
+            <wp:extent cx="5396532" cy="1421063"/>
+            <wp:effectExtent l="0" t="0" r="0" b="8255"/>
+            <wp:docPr id="33" name="Picture 33"/>
             <wp:cNvGraphicFramePr>
               <a:graphicFrameLocks xmlns:a="http://schemas.openxmlformats.org/drawingml/2006/main" noChangeAspect="1"/>
             </wp:cNvGraphicFramePr>
@@ -2054,7 +1908,7 @@
               <a:graphicData uri="http://schemas.openxmlformats.org/drawingml/2006/picture">
                 <pic:pic xmlns:pic="http://schemas.openxmlformats.org/drawingml/2006/picture">
                   <pic:nvPicPr>
-                    <pic:cNvPr id="15" name="Picture 15" descr="Text&#10;&#10;Description automatically generated"/>
+                    <pic:cNvPr id="1" name=""/>
                     <pic:cNvPicPr/>
                   </pic:nvPicPr>
                   <pic:blipFill>
@@ -2066,7 +1920,7 @@
                   <pic:spPr>
                     <a:xfrm>
                       <a:off x="0" y="0"/>
-                      <a:ext cx="5731510" cy="1172845"/>
+                      <a:ext cx="5410995" cy="1424872"/>
                     </a:xfrm>
                     <a:prstGeom prst="rect">
                       <a:avLst/>
@@ -2086,20 +1940,19 @@
           <w:ilvl w:val="0"/>
           <w:numId w:val="5"/>
         </w:numPr>
-        <w:jc w:val="both"/>
-        <w:rPr>
-          <w:rFonts w:ascii="Times New Roman" w:hAnsi="Times New Roman" w:cs="Times New Roman"/>
-          <w:sz w:val="28"/>
-          <w:szCs w:val="28"/>
-        </w:rPr>
-      </w:pPr>
-      <w:r>
-        <w:rPr>
-          <w:rFonts w:ascii="Times New Roman" w:hAnsi="Times New Roman" w:cs="Times New Roman"/>
-          <w:sz w:val="28"/>
-          <w:szCs w:val="28"/>
-        </w:rPr>
-        <w:t xml:space="preserve">Використовуючи </w:t>
+        <w:rPr>
+          <w:rFonts w:ascii="Times New Roman" w:hAnsi="Times New Roman" w:cs="Times New Roman"/>
+          <w:sz w:val="28"/>
+          <w:szCs w:val="28"/>
+        </w:rPr>
+      </w:pPr>
+      <w:r>
+        <w:rPr>
+          <w:rFonts w:ascii="Times New Roman" w:hAnsi="Times New Roman" w:cs="Times New Roman"/>
+          <w:sz w:val="28"/>
+          <w:szCs w:val="28"/>
+        </w:rPr>
+        <w:t xml:space="preserve">Йдемо до «VPC </w:t>
       </w:r>
       <w:proofErr w:type="spellStart"/>
       <w:r>
@@ -2108,7 +1961,7 @@
           <w:sz w:val="28"/>
           <w:szCs w:val="28"/>
         </w:rPr>
-        <w:t>WinSCP</w:t>
+        <w:t>security</w:t>
       </w:r>
       <w:proofErr w:type="spellEnd"/>
       <w:r>
@@ -2117,7 +1970,7 @@
           <w:sz w:val="28"/>
           <w:szCs w:val="28"/>
         </w:rPr>
-        <w:t xml:space="preserve"> клієнт, перемістимо отриманий </w:t>
+        <w:t xml:space="preserve"> </w:t>
       </w:r>
       <w:proofErr w:type="spellStart"/>
       <w:r>
@@ -2126,7 +1979,7 @@
           <w:sz w:val="28"/>
           <w:szCs w:val="28"/>
         </w:rPr>
-        <w:t>білд</w:t>
+        <w:t>groups</w:t>
       </w:r>
       <w:proofErr w:type="spellEnd"/>
       <w:r>
@@ -2135,30 +1988,81 @@
           <w:sz w:val="28"/>
           <w:szCs w:val="28"/>
         </w:rPr>
-        <w:t xml:space="preserve"> на віртуальну машину у папку lab1/Build.</w:t>
-      </w:r>
-    </w:p>
-    <w:p>
-      <w:pPr>
-        <w:jc w:val="center"/>
-        <w:rPr>
-          <w:rFonts w:ascii="Times New Roman" w:hAnsi="Times New Roman" w:cs="Times New Roman"/>
-          <w:sz w:val="28"/>
-          <w:szCs w:val="28"/>
-        </w:rPr>
-      </w:pPr>
-      <w:r>
-        <w:rPr>
-          <w:rFonts w:ascii="Times New Roman" w:hAnsi="Times New Roman" w:cs="Times New Roman"/>
-          <w:noProof/>
+        <w:t>» за посиланням, налаштовуємо «</w:t>
+      </w:r>
+      <w:proofErr w:type="spellStart"/>
+      <w:r>
+        <w:rPr>
+          <w:rFonts w:ascii="Times New Roman" w:hAnsi="Times New Roman" w:cs="Times New Roman"/>
+          <w:sz w:val="28"/>
+          <w:szCs w:val="28"/>
+        </w:rPr>
+        <w:t>Inbound</w:t>
+      </w:r>
+      <w:proofErr w:type="spellEnd"/>
+      <w:r>
+        <w:rPr>
+          <w:rFonts w:ascii="Times New Roman" w:hAnsi="Times New Roman" w:cs="Times New Roman"/>
+          <w:sz w:val="28"/>
+          <w:szCs w:val="28"/>
+        </w:rPr>
+        <w:t xml:space="preserve"> </w:t>
+      </w:r>
+      <w:proofErr w:type="spellStart"/>
+      <w:r>
+        <w:rPr>
+          <w:rFonts w:ascii="Times New Roman" w:hAnsi="Times New Roman" w:cs="Times New Roman"/>
+          <w:sz w:val="28"/>
+          <w:szCs w:val="28"/>
+        </w:rPr>
+        <w:t>rules</w:t>
+      </w:r>
+      <w:proofErr w:type="spellEnd"/>
+      <w:r>
+        <w:rPr>
+          <w:rFonts w:ascii="Times New Roman" w:hAnsi="Times New Roman" w:cs="Times New Roman"/>
+          <w:sz w:val="28"/>
+          <w:szCs w:val="28"/>
+        </w:rPr>
+        <w:t xml:space="preserve">» на весь IPv4 </w:t>
+      </w:r>
+      <w:proofErr w:type="spellStart"/>
+      <w:r>
+        <w:rPr>
+          <w:rFonts w:ascii="Times New Roman" w:hAnsi="Times New Roman" w:cs="Times New Roman"/>
+          <w:sz w:val="28"/>
+          <w:szCs w:val="28"/>
+        </w:rPr>
+        <w:t>трафик</w:t>
+      </w:r>
+      <w:proofErr w:type="spellEnd"/>
+      <w:r>
+        <w:rPr>
+          <w:rFonts w:ascii="Times New Roman" w:hAnsi="Times New Roman" w:cs="Times New Roman"/>
+          <w:sz w:val="28"/>
+          <w:szCs w:val="28"/>
+        </w:rPr>
+        <w:t>:</w:t>
+      </w:r>
+      <w:r>
+        <w:rPr>
+          <w:rFonts w:ascii="Times New Roman" w:hAnsi="Times New Roman" w:cs="Times New Roman"/>
+          <w:sz w:val="28"/>
+          <w:szCs w:val="28"/>
+        </w:rPr>
+        <w:br/>
+      </w:r>
+      <w:r>
+        <w:rPr>
+          <w:rFonts w:ascii="Times New Roman" w:hAnsi="Times New Roman" w:cs="Times New Roman"/>
           <w:sz w:val="28"/>
           <w:szCs w:val="28"/>
         </w:rPr>
         <w:drawing>
-          <wp:inline distT="0" distB="0" distL="0" distR="0" wp14:anchorId="7C10723F" wp14:editId="18ECCDF7">
-            <wp:extent cx="5731510" cy="3187065"/>
+          <wp:inline distT="0" distB="0" distL="0" distR="0" wp14:anchorId="329E7DBA" wp14:editId="64DBDBC8">
+            <wp:extent cx="5674360" cy="3243808"/>
             <wp:effectExtent l="0" t="0" r="2540" b="0"/>
-            <wp:docPr id="16" name="Picture 16" descr="Graphical user interface, text, application&#10;&#10;Description automatically generated"/>
+            <wp:docPr id="58" name="Picture 58"/>
             <wp:cNvGraphicFramePr>
               <a:graphicFrameLocks xmlns:a="http://schemas.openxmlformats.org/drawingml/2006/main" noChangeAspect="1"/>
             </wp:cNvGraphicFramePr>
@@ -2166,7 +2070,7 @@
               <a:graphicData uri="http://schemas.openxmlformats.org/drawingml/2006/picture">
                 <pic:pic xmlns:pic="http://schemas.openxmlformats.org/drawingml/2006/picture">
                   <pic:nvPicPr>
-                    <pic:cNvPr id="16" name="Picture 16" descr="Graphical user interface, text, application&#10;&#10;Description automatically generated"/>
+                    <pic:cNvPr id="1" name=""/>
                     <pic:cNvPicPr/>
                   </pic:nvPicPr>
                   <pic:blipFill>
@@ -2178,7 +2082,7 @@
                   <pic:spPr>
                     <a:xfrm>
                       <a:off x="0" y="0"/>
-                      <a:ext cx="5731510" cy="3187065"/>
+                      <a:ext cx="5685624" cy="3250247"/>
                     </a:xfrm>
                     <a:prstGeom prst="rect">
                       <a:avLst/>
@@ -2198,7 +2102,6 @@
           <w:ilvl w:val="0"/>
           <w:numId w:val="5"/>
         </w:numPr>
-        <w:jc w:val="both"/>
         <w:rPr>
           <w:rFonts w:ascii="Times New Roman" w:hAnsi="Times New Roman" w:cs="Times New Roman"/>
           <w:sz w:val="28"/>
@@ -2212,84 +2115,27 @@
           <w:szCs w:val="28"/>
         </w:rPr>
         <w:lastRenderedPageBreak/>
-        <w:t xml:space="preserve">Перейдемо до налаштування EC2. Для цього, встановимо dotnet-sdk-3.1. Але, оскільки по-дефолту даного пакету не існує, </w:t>
-      </w:r>
-      <w:proofErr w:type="spellStart"/>
-      <w:r>
-        <w:rPr>
-          <w:rFonts w:ascii="Times New Roman" w:hAnsi="Times New Roman" w:cs="Times New Roman"/>
-          <w:sz w:val="28"/>
-          <w:szCs w:val="28"/>
-        </w:rPr>
-        <w:t>додамо</w:t>
-      </w:r>
-      <w:proofErr w:type="spellEnd"/>
-      <w:r>
-        <w:rPr>
-          <w:rFonts w:ascii="Times New Roman" w:hAnsi="Times New Roman" w:cs="Times New Roman"/>
-          <w:sz w:val="28"/>
-          <w:szCs w:val="28"/>
-        </w:rPr>
-        <w:t xml:space="preserve"> посилання на репозиторій з пакетами </w:t>
-      </w:r>
-      <w:proofErr w:type="spellStart"/>
-      <w:r>
-        <w:rPr>
-          <w:rFonts w:ascii="Times New Roman" w:hAnsi="Times New Roman" w:cs="Times New Roman"/>
-          <w:sz w:val="28"/>
-          <w:szCs w:val="28"/>
-        </w:rPr>
-        <w:t>дотнету</w:t>
-      </w:r>
-      <w:proofErr w:type="spellEnd"/>
-      <w:r>
-        <w:rPr>
-          <w:rFonts w:ascii="Times New Roman" w:hAnsi="Times New Roman" w:cs="Times New Roman"/>
-          <w:sz w:val="28"/>
-          <w:szCs w:val="28"/>
-        </w:rPr>
-        <w:t xml:space="preserve">. Після цього вже можна встановити </w:t>
-      </w:r>
-      <w:proofErr w:type="spellStart"/>
-      <w:r>
-        <w:rPr>
-          <w:rFonts w:ascii="Times New Roman" w:hAnsi="Times New Roman" w:cs="Times New Roman"/>
-          <w:sz w:val="28"/>
-          <w:szCs w:val="28"/>
-        </w:rPr>
-        <w:t>sdk</w:t>
-      </w:r>
-      <w:proofErr w:type="spellEnd"/>
-      <w:r>
-        <w:rPr>
-          <w:rFonts w:ascii="Times New Roman" w:hAnsi="Times New Roman" w:cs="Times New Roman"/>
-          <w:sz w:val="28"/>
-          <w:szCs w:val="28"/>
-        </w:rPr>
-        <w:t>.</w:t>
-      </w:r>
-    </w:p>
-    <w:p>
-      <w:pPr>
-        <w:jc w:val="center"/>
-        <w:rPr>
-          <w:rFonts w:ascii="Times New Roman" w:hAnsi="Times New Roman" w:cs="Times New Roman"/>
-          <w:sz w:val="28"/>
-          <w:szCs w:val="28"/>
-        </w:rPr>
-      </w:pPr>
-      <w:r>
-        <w:rPr>
-          <w:rFonts w:ascii="Times New Roman" w:hAnsi="Times New Roman" w:cs="Times New Roman"/>
-          <w:noProof/>
+        <w:t>Перевіряємо що база жива та доступна:</w:t>
+      </w:r>
+      <w:r>
+        <w:rPr>
+          <w:rFonts w:ascii="Times New Roman" w:hAnsi="Times New Roman" w:cs="Times New Roman"/>
+          <w:sz w:val="28"/>
+          <w:szCs w:val="28"/>
+        </w:rPr>
+        <w:br/>
+      </w:r>
+      <w:r>
+        <w:rPr>
+          <w:rFonts w:ascii="Times New Roman" w:hAnsi="Times New Roman" w:cs="Times New Roman"/>
           <w:sz w:val="28"/>
           <w:szCs w:val="28"/>
         </w:rPr>
         <w:drawing>
-          <wp:inline distT="0" distB="0" distL="0" distR="0" wp14:anchorId="06D01BC8" wp14:editId="584D37EB">
-            <wp:extent cx="5731510" cy="1296035"/>
-            <wp:effectExtent l="0" t="0" r="2540" b="0"/>
-            <wp:docPr id="13" name="Picture 13" descr="Graphical user interface, text&#10;&#10;Description automatically generated"/>
+          <wp:inline distT="0" distB="0" distL="0" distR="0" wp14:anchorId="707866A9" wp14:editId="41F75F50">
+            <wp:extent cx="2819593" cy="1838325"/>
+            <wp:effectExtent l="0" t="0" r="0" b="0"/>
+            <wp:docPr id="34" name="Picture 34"/>
             <wp:cNvGraphicFramePr>
               <a:graphicFrameLocks xmlns:a="http://schemas.openxmlformats.org/drawingml/2006/main" noChangeAspect="1"/>
             </wp:cNvGraphicFramePr>
@@ -2297,7 +2143,7 @@
               <a:graphicData uri="http://schemas.openxmlformats.org/drawingml/2006/picture">
                 <pic:pic xmlns:pic="http://schemas.openxmlformats.org/drawingml/2006/picture">
                   <pic:nvPicPr>
-                    <pic:cNvPr id="13" name="Picture 13" descr="Graphical user interface, text&#10;&#10;Description automatically generated"/>
+                    <pic:cNvPr id="1" name=""/>
                     <pic:cNvPicPr/>
                   </pic:nvPicPr>
                   <pic:blipFill>
@@ -2309,7 +2155,7 @@
                   <pic:spPr>
                     <a:xfrm>
                       <a:off x="0" y="0"/>
-                      <a:ext cx="5731510" cy="1296035"/>
+                      <a:ext cx="2820931" cy="1839197"/>
                     </a:xfrm>
                     <a:prstGeom prst="rect">
                       <a:avLst/>
@@ -2341,31 +2187,87 @@
           <w:sz w:val="28"/>
           <w:szCs w:val="28"/>
         </w:rPr>
-        <w:t>Перевіримо коректність встановлення, виконавши наступну команду:</w:t>
-      </w:r>
-    </w:p>
-    <w:p>
-      <w:pPr>
-        <w:ind w:left="360"/>
-        <w:jc w:val="center"/>
-        <w:rPr>
-          <w:rFonts w:ascii="Times New Roman" w:hAnsi="Times New Roman" w:cs="Times New Roman"/>
-          <w:sz w:val="28"/>
-          <w:szCs w:val="28"/>
-        </w:rPr>
-      </w:pPr>
-      <w:r>
-        <w:rPr>
-          <w:rFonts w:ascii="Times New Roman" w:hAnsi="Times New Roman" w:cs="Times New Roman"/>
-          <w:noProof/>
+        <w:t xml:space="preserve">Використаємо </w:t>
+      </w:r>
+      <w:proofErr w:type="spellStart"/>
+      <w:r>
+        <w:rPr>
+          <w:rFonts w:ascii="Times New Roman" w:hAnsi="Times New Roman" w:cs="Times New Roman"/>
+          <w:sz w:val="28"/>
+          <w:szCs w:val="28"/>
+        </w:rPr>
+        <w:t>Putty</w:t>
+      </w:r>
+      <w:proofErr w:type="spellEnd"/>
+      <w:r>
+        <w:rPr>
+          <w:rFonts w:ascii="Times New Roman" w:hAnsi="Times New Roman" w:cs="Times New Roman"/>
+          <w:sz w:val="28"/>
+          <w:szCs w:val="28"/>
+        </w:rPr>
+        <w:t xml:space="preserve"> для підключення за SSH до </w:t>
+      </w:r>
+      <w:r>
+        <w:rPr>
+          <w:rFonts w:ascii="Times New Roman" w:hAnsi="Times New Roman" w:cs="Times New Roman"/>
+          <w:sz w:val="28"/>
+          <w:szCs w:val="28"/>
+        </w:rPr>
+        <w:t>EC2</w:t>
+      </w:r>
+      <w:r>
+        <w:rPr>
+          <w:rFonts w:ascii="Times New Roman" w:hAnsi="Times New Roman" w:cs="Times New Roman"/>
+          <w:sz w:val="28"/>
+          <w:szCs w:val="28"/>
+        </w:rPr>
+        <w:t xml:space="preserve">. Для цього, введемо IP адресу отриманої машини. Також, </w:t>
+      </w:r>
+      <w:proofErr w:type="spellStart"/>
+      <w:r>
+        <w:rPr>
+          <w:rFonts w:ascii="Times New Roman" w:hAnsi="Times New Roman" w:cs="Times New Roman"/>
+          <w:sz w:val="28"/>
+          <w:szCs w:val="28"/>
+        </w:rPr>
+        <w:t>додамо</w:t>
+      </w:r>
+      <w:proofErr w:type="spellEnd"/>
+      <w:r>
+        <w:rPr>
+          <w:rFonts w:ascii="Times New Roman" w:hAnsi="Times New Roman" w:cs="Times New Roman"/>
+          <w:sz w:val="28"/>
+          <w:szCs w:val="28"/>
+        </w:rPr>
+        <w:t xml:space="preserve"> наш отриманий файл з приватним ключем до авторизації</w:t>
+      </w:r>
+      <w:r>
+        <w:rPr>
+          <w:rFonts w:ascii="Times New Roman" w:hAnsi="Times New Roman" w:cs="Times New Roman"/>
+          <w:sz w:val="28"/>
+          <w:szCs w:val="28"/>
+        </w:rPr>
+        <w:t>:</w:t>
+      </w:r>
+      <w:r>
+        <w:rPr>
+          <w:rFonts w:ascii="Times New Roman" w:hAnsi="Times New Roman" w:cs="Times New Roman"/>
+          <w:sz w:val="28"/>
+          <w:szCs w:val="28"/>
+        </w:rPr>
+        <w:br/>
+      </w:r>
+      <w:r>
+        <w:rPr>
+          <w:rFonts w:ascii="Times New Roman" w:hAnsi="Times New Roman" w:cs="Times New Roman"/>
           <w:sz w:val="28"/>
           <w:szCs w:val="28"/>
         </w:rPr>
         <w:drawing>
-          <wp:inline distT="0" distB="0" distL="0" distR="0" wp14:anchorId="1A452D44" wp14:editId="6AE65946">
-            <wp:extent cx="4953691" cy="543001"/>
-            <wp:effectExtent l="0" t="0" r="0" b="9525"/>
-            <wp:docPr id="14" name="Picture 14"/>
+          <wp:inline distT="0" distB="0" distL="0" distR="0" wp14:anchorId="2BD98D3D" wp14:editId="1322434E">
+            <wp:extent cx="5427998" cy="5295900"/>
+            <wp:effectExtent l="0" t="0" r="1270" b="0"/>
+            <wp:docPr id="36" name="Picture 36"/>
             <wp:cNvGraphicFramePr>
               <a:graphicFrameLocks xmlns:a="http://schemas.openxmlformats.org/drawingml/2006/main" noChangeAspect="1"/>
             </wp:cNvGraphicFramePr>
@@ -2385,7 +2287,7 @@
                   <pic:spPr>
                     <a:xfrm>
                       <a:off x="0" y="0"/>
-                      <a:ext cx="4953691" cy="543001"/>
+                      <a:ext cx="5467766" cy="5334700"/>
                     </a:xfrm>
                     <a:prstGeom prst="rect">
                       <a:avLst/>
@@ -2397,69 +2299,26 @@
           </wp:inline>
         </w:drawing>
       </w:r>
-    </w:p>
-    <w:p>
-      <w:pPr>
-        <w:pStyle w:val="ListParagraph"/>
-        <w:numPr>
-          <w:ilvl w:val="0"/>
-          <w:numId w:val="5"/>
-        </w:numPr>
-        <w:rPr>
-          <w:rFonts w:ascii="Times New Roman" w:hAnsi="Times New Roman" w:cs="Times New Roman"/>
-          <w:sz w:val="28"/>
-          <w:szCs w:val="28"/>
-        </w:rPr>
-      </w:pPr>
-      <w:r>
-        <w:rPr>
-          <w:rFonts w:ascii="Times New Roman" w:hAnsi="Times New Roman" w:cs="Times New Roman"/>
-          <w:sz w:val="28"/>
-          <w:szCs w:val="28"/>
-        </w:rPr>
-        <w:t>Запустимо застосунок, перейшовши у папку build та запустивши .</w:t>
-      </w:r>
-      <w:proofErr w:type="spellStart"/>
-      <w:r>
-        <w:rPr>
-          <w:rFonts w:ascii="Times New Roman" w:hAnsi="Times New Roman" w:cs="Times New Roman"/>
-          <w:sz w:val="28"/>
-          <w:szCs w:val="28"/>
-        </w:rPr>
-        <w:t>dll</w:t>
-      </w:r>
-      <w:proofErr w:type="spellEnd"/>
-      <w:r>
-        <w:rPr>
-          <w:rFonts w:ascii="Times New Roman" w:hAnsi="Times New Roman" w:cs="Times New Roman"/>
-          <w:sz w:val="28"/>
-          <w:szCs w:val="28"/>
-        </w:rPr>
-        <w:t xml:space="preserve"> файл.</w:t>
-      </w:r>
-    </w:p>
-    <w:p>
-      <w:pPr>
-        <w:ind w:left="360"/>
-        <w:jc w:val="center"/>
-        <w:rPr>
-          <w:rFonts w:ascii="Times New Roman" w:hAnsi="Times New Roman" w:cs="Times New Roman"/>
-          <w:sz w:val="28"/>
-          <w:szCs w:val="28"/>
-        </w:rPr>
-      </w:pPr>
-      <w:r>
-        <w:rPr>
-          <w:rFonts w:ascii="Times New Roman" w:hAnsi="Times New Roman" w:cs="Times New Roman"/>
-          <w:noProof/>
-          <w:sz w:val="28"/>
-          <w:szCs w:val="28"/>
-        </w:rPr>
+      <w:r>
+        <w:rPr>
+          <w:rFonts w:ascii="Times New Roman" w:hAnsi="Times New Roman" w:cs="Times New Roman"/>
+          <w:sz w:val="28"/>
+          <w:szCs w:val="28"/>
+        </w:rPr>
+        <w:br/>
+      </w:r>
+      <w:r>
+        <w:rPr>
+          <w:rFonts w:ascii="Times New Roman" w:hAnsi="Times New Roman" w:cs="Times New Roman"/>
+          <w:sz w:val="28"/>
+          <w:szCs w:val="28"/>
+        </w:rPr>
+        <w:lastRenderedPageBreak/>
         <w:drawing>
-          <wp:inline distT="0" distB="0" distL="0" distR="0" wp14:anchorId="33B92B7F" wp14:editId="61C66F4A">
-            <wp:extent cx="4496427" cy="1552792"/>
-            <wp:effectExtent l="0" t="0" r="0" b="9525"/>
-            <wp:docPr id="17" name="Picture 17" descr="Text&#10;&#10;Description automatically generated"/>
+          <wp:inline distT="0" distB="0" distL="0" distR="0" wp14:anchorId="31DFCBD3" wp14:editId="1DEBC9D9">
+            <wp:extent cx="3759612" cy="2597150"/>
+            <wp:effectExtent l="0" t="0" r="0" b="0"/>
+            <wp:docPr id="37" name="Picture 37"/>
             <wp:cNvGraphicFramePr>
               <a:graphicFrameLocks xmlns:a="http://schemas.openxmlformats.org/drawingml/2006/main" noChangeAspect="1"/>
             </wp:cNvGraphicFramePr>
@@ -2467,7 +2326,7 @@
               <a:graphicData uri="http://schemas.openxmlformats.org/drawingml/2006/picture">
                 <pic:pic xmlns:pic="http://schemas.openxmlformats.org/drawingml/2006/picture">
                   <pic:nvPicPr>
-                    <pic:cNvPr id="17" name="Picture 17" descr="Text&#10;&#10;Description automatically generated"/>
+                    <pic:cNvPr id="1" name=""/>
                     <pic:cNvPicPr/>
                   </pic:nvPicPr>
                   <pic:blipFill>
@@ -2479,7 +2338,7 @@
                   <pic:spPr>
                     <a:xfrm>
                       <a:off x="0" y="0"/>
-                      <a:ext cx="4496427" cy="1552792"/>
+                      <a:ext cx="3777603" cy="2609578"/>
                     </a:xfrm>
                     <a:prstGeom prst="rect">
                       <a:avLst/>
@@ -2491,116 +2350,25 @@
           </wp:inline>
         </w:drawing>
       </w:r>
-    </w:p>
-    <w:p>
-      <w:pPr>
-        <w:pStyle w:val="ListParagraph"/>
-        <w:numPr>
-          <w:ilvl w:val="0"/>
-          <w:numId w:val="5"/>
-        </w:numPr>
-        <w:jc w:val="both"/>
-        <w:rPr>
-          <w:rFonts w:ascii="Times New Roman" w:hAnsi="Times New Roman" w:cs="Times New Roman"/>
-          <w:sz w:val="28"/>
-          <w:szCs w:val="28"/>
-        </w:rPr>
-      </w:pPr>
-      <w:proofErr w:type="spellStart"/>
-      <w:r>
-        <w:rPr>
-          <w:rFonts w:ascii="Times New Roman" w:hAnsi="Times New Roman" w:cs="Times New Roman"/>
-          <w:sz w:val="28"/>
-          <w:szCs w:val="28"/>
-        </w:rPr>
-        <w:t>Додамо</w:t>
-      </w:r>
-      <w:proofErr w:type="spellEnd"/>
-      <w:r>
-        <w:rPr>
-          <w:rFonts w:ascii="Times New Roman" w:hAnsi="Times New Roman" w:cs="Times New Roman"/>
-          <w:sz w:val="28"/>
-          <w:szCs w:val="28"/>
-        </w:rPr>
-        <w:t xml:space="preserve"> </w:t>
-      </w:r>
-      <w:proofErr w:type="spellStart"/>
-      <w:r>
-        <w:rPr>
-          <w:rFonts w:ascii="Times New Roman" w:hAnsi="Times New Roman" w:cs="Times New Roman"/>
-          <w:sz w:val="28"/>
-          <w:szCs w:val="28"/>
-        </w:rPr>
-        <w:t>Inbound</w:t>
-      </w:r>
-      <w:proofErr w:type="spellEnd"/>
-      <w:r>
-        <w:rPr>
-          <w:rFonts w:ascii="Times New Roman" w:hAnsi="Times New Roman" w:cs="Times New Roman"/>
-          <w:sz w:val="28"/>
-          <w:szCs w:val="28"/>
-        </w:rPr>
-        <w:t xml:space="preserve"> </w:t>
-      </w:r>
-      <w:proofErr w:type="spellStart"/>
-      <w:r>
-        <w:rPr>
-          <w:rFonts w:ascii="Times New Roman" w:hAnsi="Times New Roman" w:cs="Times New Roman"/>
-          <w:sz w:val="28"/>
-          <w:szCs w:val="28"/>
-        </w:rPr>
-        <w:t>Security</w:t>
-      </w:r>
-      <w:proofErr w:type="spellEnd"/>
-      <w:r>
-        <w:rPr>
-          <w:rFonts w:ascii="Times New Roman" w:hAnsi="Times New Roman" w:cs="Times New Roman"/>
-          <w:sz w:val="28"/>
-          <w:szCs w:val="28"/>
-        </w:rPr>
-        <w:t xml:space="preserve"> </w:t>
-      </w:r>
-      <w:proofErr w:type="spellStart"/>
-      <w:r>
-        <w:rPr>
-          <w:rFonts w:ascii="Times New Roman" w:hAnsi="Times New Roman" w:cs="Times New Roman"/>
-          <w:sz w:val="28"/>
-          <w:szCs w:val="28"/>
-        </w:rPr>
-        <w:t>Rule</w:t>
-      </w:r>
-      <w:proofErr w:type="spellEnd"/>
-      <w:r>
-        <w:rPr>
-          <w:rFonts w:ascii="Times New Roman" w:hAnsi="Times New Roman" w:cs="Times New Roman"/>
-          <w:sz w:val="28"/>
-          <w:szCs w:val="28"/>
-        </w:rPr>
-        <w:t xml:space="preserve"> для можливості достукатися до порту 5000 із зовні для віртуальної машини.</w:t>
-      </w:r>
-    </w:p>
-    <w:p>
-      <w:pPr>
-        <w:ind w:left="360"/>
-        <w:jc w:val="center"/>
-        <w:rPr>
-          <w:rFonts w:ascii="Times New Roman" w:hAnsi="Times New Roman" w:cs="Times New Roman"/>
-          <w:sz w:val="28"/>
-          <w:szCs w:val="28"/>
-        </w:rPr>
-      </w:pPr>
-      <w:r>
-        <w:rPr>
-          <w:rFonts w:ascii="Times New Roman" w:hAnsi="Times New Roman" w:cs="Times New Roman"/>
-          <w:noProof/>
+      <w:r>
+        <w:rPr>
+          <w:rFonts w:ascii="Times New Roman" w:hAnsi="Times New Roman" w:cs="Times New Roman"/>
+          <w:sz w:val="28"/>
+          <w:szCs w:val="28"/>
+        </w:rPr>
+        <w:br/>
+      </w:r>
+      <w:r>
+        <w:rPr>
+          <w:rFonts w:ascii="Times New Roman" w:hAnsi="Times New Roman" w:cs="Times New Roman"/>
           <w:sz w:val="28"/>
           <w:szCs w:val="28"/>
         </w:rPr>
         <w:drawing>
-          <wp:inline distT="0" distB="0" distL="0" distR="0" wp14:anchorId="4498194C" wp14:editId="1A0F5ED0">
-            <wp:extent cx="5731510" cy="695325"/>
-            <wp:effectExtent l="0" t="0" r="2540" b="9525"/>
-            <wp:docPr id="20" name="Picture 20"/>
+          <wp:inline distT="0" distB="0" distL="0" distR="0" wp14:anchorId="4D7551C9" wp14:editId="381C459B">
+            <wp:extent cx="4695825" cy="3176165"/>
+            <wp:effectExtent l="0" t="0" r="0" b="5715"/>
+            <wp:docPr id="38" name="Picture 38"/>
             <wp:cNvGraphicFramePr>
               <a:graphicFrameLocks xmlns:a="http://schemas.openxmlformats.org/drawingml/2006/main" noChangeAspect="1"/>
             </wp:cNvGraphicFramePr>
@@ -2620,7 +2388,7 @@
                   <pic:spPr>
                     <a:xfrm>
                       <a:off x="0" y="0"/>
-                      <a:ext cx="5731510" cy="695325"/>
+                      <a:ext cx="4712926" cy="3187732"/>
                     </a:xfrm>
                     <a:prstGeom prst="rect">
                       <a:avLst/>
@@ -2635,6 +2403,173 @@
     </w:p>
     <w:p>
       <w:pPr>
+        <w:jc w:val="center"/>
+        <w:rPr>
+          <w:rFonts w:ascii="Times New Roman" w:hAnsi="Times New Roman" w:cs="Times New Roman"/>
+          <w:sz w:val="28"/>
+          <w:szCs w:val="28"/>
+        </w:rPr>
+      </w:pPr>
+      <w:r>
+        <w:rPr>
+          <w:rFonts w:ascii="Times New Roman" w:hAnsi="Times New Roman" w:cs="Times New Roman"/>
+          <w:sz w:val="28"/>
+          <w:szCs w:val="28"/>
+        </w:rPr>
+        <w:drawing>
+          <wp:inline distT="0" distB="0" distL="0" distR="0" wp14:anchorId="1FA552F1" wp14:editId="6CF39641">
+            <wp:extent cx="3557699" cy="3549650"/>
+            <wp:effectExtent l="0" t="0" r="5080" b="0"/>
+            <wp:docPr id="57" name="Picture 57"/>
+            <wp:cNvGraphicFramePr>
+              <a:graphicFrameLocks xmlns:a="http://schemas.openxmlformats.org/drawingml/2006/main" noChangeAspect="1"/>
+            </wp:cNvGraphicFramePr>
+            <a:graphic xmlns:a="http://schemas.openxmlformats.org/drawingml/2006/main">
+              <a:graphicData uri="http://schemas.openxmlformats.org/drawingml/2006/picture">
+                <pic:pic xmlns:pic="http://schemas.openxmlformats.org/drawingml/2006/picture">
+                  <pic:nvPicPr>
+                    <pic:cNvPr id="1" name=""/>
+                    <pic:cNvPicPr/>
+                  </pic:nvPicPr>
+                  <pic:blipFill>
+                    <a:blip r:embed="rId22"/>
+                    <a:stretch>
+                      <a:fillRect/>
+                    </a:stretch>
+                  </pic:blipFill>
+                  <pic:spPr>
+                    <a:xfrm>
+                      <a:off x="0" y="0"/>
+                      <a:ext cx="3589854" cy="3581732"/>
+                    </a:xfrm>
+                    <a:prstGeom prst="rect">
+                      <a:avLst/>
+                    </a:prstGeom>
+                  </pic:spPr>
+                </pic:pic>
+              </a:graphicData>
+            </a:graphic>
+          </wp:inline>
+        </w:drawing>
+      </w:r>
+    </w:p>
+    <w:p>
+      <w:pPr>
+        <w:pStyle w:val="ListParagraph"/>
+        <w:numPr>
+          <w:ilvl w:val="0"/>
+          <w:numId w:val="5"/>
+        </w:numPr>
+        <w:rPr>
+          <w:rFonts w:ascii="Times New Roman" w:hAnsi="Times New Roman" w:cs="Times New Roman"/>
+          <w:sz w:val="28"/>
+          <w:szCs w:val="28"/>
+        </w:rPr>
+      </w:pPr>
+      <w:r>
+        <w:rPr>
+          <w:rFonts w:ascii="Times New Roman" w:hAnsi="Times New Roman" w:cs="Times New Roman"/>
+          <w:sz w:val="28"/>
+          <w:szCs w:val="28"/>
+        </w:rPr>
+        <w:lastRenderedPageBreak/>
+        <w:t xml:space="preserve">Також, використаємо </w:t>
+      </w:r>
+      <w:proofErr w:type="spellStart"/>
+      <w:r>
+        <w:rPr>
+          <w:rFonts w:ascii="Times New Roman" w:hAnsi="Times New Roman" w:cs="Times New Roman"/>
+          <w:sz w:val="28"/>
+          <w:szCs w:val="28"/>
+        </w:rPr>
+        <w:t>WinSCP</w:t>
+      </w:r>
+      <w:proofErr w:type="spellEnd"/>
+      <w:r>
+        <w:rPr>
+          <w:rFonts w:ascii="Times New Roman" w:hAnsi="Times New Roman" w:cs="Times New Roman"/>
+          <w:sz w:val="28"/>
+          <w:szCs w:val="28"/>
+        </w:rPr>
+        <w:t xml:space="preserve"> як S</w:t>
+      </w:r>
+      <w:r>
+        <w:rPr>
+          <w:rFonts w:ascii="Times New Roman" w:hAnsi="Times New Roman" w:cs="Times New Roman"/>
+          <w:sz w:val="28"/>
+          <w:szCs w:val="28"/>
+        </w:rPr>
+        <w:t>F</w:t>
+      </w:r>
+      <w:r>
+        <w:rPr>
+          <w:rFonts w:ascii="Times New Roman" w:hAnsi="Times New Roman" w:cs="Times New Roman"/>
+          <w:sz w:val="28"/>
+          <w:szCs w:val="28"/>
+        </w:rPr>
+        <w:t>TP клієнт</w:t>
+      </w:r>
+      <w:r>
+        <w:rPr>
+          <w:rFonts w:ascii="Times New Roman" w:hAnsi="Times New Roman" w:cs="Times New Roman"/>
+          <w:sz w:val="28"/>
+          <w:szCs w:val="28"/>
+        </w:rPr>
+        <w:t>:</w:t>
+      </w:r>
+      <w:r>
+        <w:rPr>
+          <w:rFonts w:ascii="Times New Roman" w:hAnsi="Times New Roman" w:cs="Times New Roman"/>
+          <w:sz w:val="28"/>
+          <w:szCs w:val="28"/>
+        </w:rPr>
+        <w:br/>
+      </w:r>
+      <w:r>
+        <w:rPr>
+          <w:rFonts w:ascii="Times New Roman" w:hAnsi="Times New Roman" w:cs="Times New Roman"/>
+          <w:sz w:val="28"/>
+          <w:szCs w:val="28"/>
+        </w:rPr>
+        <w:drawing>
+          <wp:inline distT="0" distB="0" distL="0" distR="0" wp14:anchorId="15D89450" wp14:editId="0914C695">
+            <wp:extent cx="4545572" cy="3093313"/>
+            <wp:effectExtent l="0" t="0" r="7620" b="0"/>
+            <wp:docPr id="39" name="Picture 39"/>
+            <wp:cNvGraphicFramePr>
+              <a:graphicFrameLocks xmlns:a="http://schemas.openxmlformats.org/drawingml/2006/main" noChangeAspect="1"/>
+            </wp:cNvGraphicFramePr>
+            <a:graphic xmlns:a="http://schemas.openxmlformats.org/drawingml/2006/main">
+              <a:graphicData uri="http://schemas.openxmlformats.org/drawingml/2006/picture">
+                <pic:pic xmlns:pic="http://schemas.openxmlformats.org/drawingml/2006/picture">
+                  <pic:nvPicPr>
+                    <pic:cNvPr id="1" name=""/>
+                    <pic:cNvPicPr/>
+                  </pic:nvPicPr>
+                  <pic:blipFill>
+                    <a:blip r:embed="rId23"/>
+                    <a:stretch>
+                      <a:fillRect/>
+                    </a:stretch>
+                  </pic:blipFill>
+                  <pic:spPr>
+                    <a:xfrm>
+                      <a:off x="0" y="0"/>
+                      <a:ext cx="4552486" cy="3098018"/>
+                    </a:xfrm>
+                    <a:prstGeom prst="rect">
+                      <a:avLst/>
+                    </a:prstGeom>
+                  </pic:spPr>
+                </pic:pic>
+              </a:graphicData>
+            </a:graphic>
+          </wp:inline>
+        </w:drawing>
+      </w:r>
+    </w:p>
+    <w:p>
+      <w:pPr>
         <w:pStyle w:val="ListParagraph"/>
         <w:numPr>
           <w:ilvl w:val="0"/>
@@ -2653,7 +2588,23 @@
           <w:sz w:val="28"/>
           <w:szCs w:val="28"/>
         </w:rPr>
-        <w:t xml:space="preserve">Перевіримо можливість отримання даних локально (на віртуальній машині) та за допомогою </w:t>
+        <w:t>Після локального запуску</w:t>
+      </w:r>
+      <w:r>
+        <w:rPr>
+          <w:rFonts w:ascii="Times New Roman" w:hAnsi="Times New Roman" w:cs="Times New Roman"/>
+          <w:sz w:val="28"/>
+          <w:szCs w:val="28"/>
+        </w:rPr>
+        <w:t xml:space="preserve"> проекту</w:t>
+      </w:r>
+      <w:r>
+        <w:rPr>
+          <w:rFonts w:ascii="Times New Roman" w:hAnsi="Times New Roman" w:cs="Times New Roman"/>
+          <w:sz w:val="28"/>
+          <w:szCs w:val="28"/>
+        </w:rPr>
+        <w:t xml:space="preserve"> та перевірки, що все працює, </w:t>
       </w:r>
       <w:proofErr w:type="spellStart"/>
       <w:r>
@@ -2662,6 +2613,893 @@
           <w:sz w:val="28"/>
           <w:szCs w:val="28"/>
         </w:rPr>
+        <w:t>запаблішимо</w:t>
+      </w:r>
+      <w:proofErr w:type="spellEnd"/>
+      <w:r>
+        <w:rPr>
+          <w:rFonts w:ascii="Times New Roman" w:hAnsi="Times New Roman" w:cs="Times New Roman"/>
+          <w:sz w:val="28"/>
+          <w:szCs w:val="28"/>
+        </w:rPr>
+        <w:t xml:space="preserve"> проект у папку</w:t>
+      </w:r>
+      <w:r>
+        <w:rPr>
+          <w:rFonts w:ascii="Times New Roman" w:hAnsi="Times New Roman" w:cs="Times New Roman"/>
+          <w:sz w:val="28"/>
+          <w:szCs w:val="28"/>
+        </w:rPr>
+        <w:t>, в даному випадку, була використана папка</w:t>
+      </w:r>
+      <w:r>
+        <w:rPr>
+          <w:rFonts w:ascii="Times New Roman" w:hAnsi="Times New Roman" w:cs="Times New Roman"/>
+          <w:sz w:val="28"/>
+          <w:szCs w:val="28"/>
+        </w:rPr>
+        <w:t xml:space="preserve"> </w:t>
+      </w:r>
+      <w:proofErr w:type="spellStart"/>
+      <w:r>
+        <w:rPr>
+          <w:rFonts w:ascii="Times New Roman" w:hAnsi="Times New Roman" w:cs="Times New Roman"/>
+          <w:sz w:val="28"/>
+          <w:szCs w:val="28"/>
+        </w:rPr>
+        <w:t>package</w:t>
+      </w:r>
+      <w:proofErr w:type="spellEnd"/>
+      <w:r>
+        <w:rPr>
+          <w:rFonts w:ascii="Times New Roman" w:hAnsi="Times New Roman" w:cs="Times New Roman"/>
+          <w:sz w:val="28"/>
+          <w:szCs w:val="28"/>
+        </w:rPr>
+        <w:t>:</w:t>
+      </w:r>
+    </w:p>
+    <w:p>
+      <w:pPr>
+        <w:jc w:val="center"/>
+        <w:rPr>
+          <w:rFonts w:ascii="Times New Roman" w:hAnsi="Times New Roman" w:cs="Times New Roman"/>
+          <w:sz w:val="28"/>
+          <w:szCs w:val="28"/>
+        </w:rPr>
+      </w:pPr>
+      <w:r>
+        <w:rPr>
+          <w:rFonts w:ascii="Times New Roman" w:hAnsi="Times New Roman" w:cs="Times New Roman"/>
+          <w:sz w:val="28"/>
+          <w:szCs w:val="28"/>
+        </w:rPr>
+        <w:drawing>
+          <wp:inline distT="0" distB="0" distL="0" distR="0" wp14:anchorId="5AAAD560" wp14:editId="0E83CA0E">
+            <wp:extent cx="5202955" cy="1872686"/>
+            <wp:effectExtent l="0" t="0" r="0" b="0"/>
+            <wp:docPr id="41" name="Picture 41"/>
+            <wp:cNvGraphicFramePr>
+              <a:graphicFrameLocks xmlns:a="http://schemas.openxmlformats.org/drawingml/2006/main" noChangeAspect="1"/>
+            </wp:cNvGraphicFramePr>
+            <a:graphic xmlns:a="http://schemas.openxmlformats.org/drawingml/2006/main">
+              <a:graphicData uri="http://schemas.openxmlformats.org/drawingml/2006/picture">
+                <pic:pic xmlns:pic="http://schemas.openxmlformats.org/drawingml/2006/picture">
+                  <pic:nvPicPr>
+                    <pic:cNvPr id="1" name=""/>
+                    <pic:cNvPicPr/>
+                  </pic:nvPicPr>
+                  <pic:blipFill>
+                    <a:blip r:embed="rId24"/>
+                    <a:stretch>
+                      <a:fillRect/>
+                    </a:stretch>
+                  </pic:blipFill>
+                  <pic:spPr>
+                    <a:xfrm>
+                      <a:off x="0" y="0"/>
+                      <a:ext cx="5223010" cy="1879904"/>
+                    </a:xfrm>
+                    <a:prstGeom prst="rect">
+                      <a:avLst/>
+                    </a:prstGeom>
+                  </pic:spPr>
+                </pic:pic>
+              </a:graphicData>
+            </a:graphic>
+          </wp:inline>
+        </w:drawing>
+      </w:r>
+    </w:p>
+    <w:p>
+      <w:pPr>
+        <w:pStyle w:val="ListParagraph"/>
+        <w:numPr>
+          <w:ilvl w:val="0"/>
+          <w:numId w:val="5"/>
+        </w:numPr>
+        <w:rPr>
+          <w:rFonts w:ascii="Times New Roman" w:hAnsi="Times New Roman" w:cs="Times New Roman"/>
+          <w:sz w:val="28"/>
+          <w:szCs w:val="28"/>
+        </w:rPr>
+      </w:pPr>
+      <w:r>
+        <w:rPr>
+          <w:rFonts w:ascii="Times New Roman" w:hAnsi="Times New Roman" w:cs="Times New Roman"/>
+          <w:sz w:val="28"/>
+          <w:szCs w:val="28"/>
+        </w:rPr>
+        <w:lastRenderedPageBreak/>
+        <w:t xml:space="preserve">Використовуючи </w:t>
+      </w:r>
+      <w:proofErr w:type="spellStart"/>
+      <w:r>
+        <w:rPr>
+          <w:rFonts w:ascii="Times New Roman" w:hAnsi="Times New Roman" w:cs="Times New Roman"/>
+          <w:sz w:val="28"/>
+          <w:szCs w:val="28"/>
+        </w:rPr>
+        <w:t>WinSCP</w:t>
+      </w:r>
+      <w:proofErr w:type="spellEnd"/>
+      <w:r>
+        <w:rPr>
+          <w:rFonts w:ascii="Times New Roman" w:hAnsi="Times New Roman" w:cs="Times New Roman"/>
+          <w:sz w:val="28"/>
+          <w:szCs w:val="28"/>
+        </w:rPr>
+        <w:t xml:space="preserve"> клієнт, перемістимо отриманий </w:t>
+      </w:r>
+      <w:r>
+        <w:rPr>
+          <w:rFonts w:ascii="Times New Roman" w:hAnsi="Times New Roman" w:cs="Times New Roman"/>
+          <w:sz w:val="28"/>
+          <w:szCs w:val="28"/>
+        </w:rPr>
+        <w:t>пакет</w:t>
+      </w:r>
+      <w:r>
+        <w:rPr>
+          <w:rFonts w:ascii="Times New Roman" w:hAnsi="Times New Roman" w:cs="Times New Roman"/>
+          <w:sz w:val="28"/>
+          <w:szCs w:val="28"/>
+        </w:rPr>
+        <w:t xml:space="preserve"> на віртуальну машину у папку </w:t>
+      </w:r>
+      <w:proofErr w:type="spellStart"/>
+      <w:r>
+        <w:rPr>
+          <w:rFonts w:ascii="Times New Roman" w:hAnsi="Times New Roman" w:cs="Times New Roman"/>
+          <w:sz w:val="28"/>
+          <w:szCs w:val="28"/>
+        </w:rPr>
+        <w:t>Labs</w:t>
+      </w:r>
+      <w:proofErr w:type="spellEnd"/>
+      <w:r>
+        <w:rPr>
+          <w:rFonts w:ascii="Times New Roman" w:hAnsi="Times New Roman" w:cs="Times New Roman"/>
+          <w:sz w:val="28"/>
+          <w:szCs w:val="28"/>
+        </w:rPr>
+        <w:t>/</w:t>
+      </w:r>
+      <w:r>
+        <w:rPr>
+          <w:rFonts w:ascii="Times New Roman" w:hAnsi="Times New Roman" w:cs="Times New Roman"/>
+          <w:sz w:val="28"/>
+          <w:szCs w:val="28"/>
+        </w:rPr>
+        <w:t>lab1/</w:t>
+      </w:r>
+      <w:r>
+        <w:rPr>
+          <w:rFonts w:ascii="Times New Roman" w:hAnsi="Times New Roman" w:cs="Times New Roman"/>
+          <w:sz w:val="28"/>
+          <w:szCs w:val="28"/>
+        </w:rPr>
+        <w:t>:</w:t>
+      </w:r>
+      <w:r>
+        <w:rPr>
+          <w:rFonts w:ascii="Times New Roman" w:hAnsi="Times New Roman" w:cs="Times New Roman"/>
+          <w:sz w:val="28"/>
+          <w:szCs w:val="28"/>
+        </w:rPr>
+        <w:br/>
+      </w:r>
+      <w:r>
+        <w:drawing>
+          <wp:inline distT="0" distB="0" distL="0" distR="0" wp14:anchorId="5F4E4AAF" wp14:editId="0DDCE09F">
+            <wp:extent cx="5423874" cy="3477892"/>
+            <wp:effectExtent l="0" t="0" r="5715" b="8890"/>
+            <wp:docPr id="43" name="Picture 43"/>
+            <wp:cNvGraphicFramePr>
+              <a:graphicFrameLocks xmlns:a="http://schemas.openxmlformats.org/drawingml/2006/main" noChangeAspect="1"/>
+            </wp:cNvGraphicFramePr>
+            <a:graphic xmlns:a="http://schemas.openxmlformats.org/drawingml/2006/main">
+              <a:graphicData uri="http://schemas.openxmlformats.org/drawingml/2006/picture">
+                <pic:pic xmlns:pic="http://schemas.openxmlformats.org/drawingml/2006/picture">
+                  <pic:nvPicPr>
+                    <pic:cNvPr id="1" name=""/>
+                    <pic:cNvPicPr/>
+                  </pic:nvPicPr>
+                  <pic:blipFill>
+                    <a:blip r:embed="rId25"/>
+                    <a:stretch>
+                      <a:fillRect/>
+                    </a:stretch>
+                  </pic:blipFill>
+                  <pic:spPr>
+                    <a:xfrm>
+                      <a:off x="0" y="0"/>
+                      <a:ext cx="5429349" cy="3481403"/>
+                    </a:xfrm>
+                    <a:prstGeom prst="rect">
+                      <a:avLst/>
+                    </a:prstGeom>
+                  </pic:spPr>
+                </pic:pic>
+              </a:graphicData>
+            </a:graphic>
+          </wp:inline>
+        </w:drawing>
+      </w:r>
+    </w:p>
+    <w:p>
+      <w:pPr>
+        <w:jc w:val="center"/>
+        <w:rPr>
+          <w:rFonts w:ascii="Times New Roman" w:hAnsi="Times New Roman" w:cs="Times New Roman"/>
+          <w:sz w:val="28"/>
+          <w:szCs w:val="28"/>
+        </w:rPr>
+      </w:pPr>
+      <w:r>
+        <w:rPr>
+          <w:rFonts w:ascii="Times New Roman" w:hAnsi="Times New Roman" w:cs="Times New Roman"/>
+          <w:sz w:val="28"/>
+          <w:szCs w:val="28"/>
+        </w:rPr>
+        <w:drawing>
+          <wp:inline distT="0" distB="0" distL="0" distR="0" wp14:anchorId="0E12D03F" wp14:editId="7E1BA6A3">
+            <wp:extent cx="3234756" cy="1346220"/>
+            <wp:effectExtent l="0" t="0" r="3810" b="6350"/>
+            <wp:docPr id="44" name="Picture 44"/>
+            <wp:cNvGraphicFramePr>
+              <a:graphicFrameLocks xmlns:a="http://schemas.openxmlformats.org/drawingml/2006/main" noChangeAspect="1"/>
+            </wp:cNvGraphicFramePr>
+            <a:graphic xmlns:a="http://schemas.openxmlformats.org/drawingml/2006/main">
+              <a:graphicData uri="http://schemas.openxmlformats.org/drawingml/2006/picture">
+                <pic:pic xmlns:pic="http://schemas.openxmlformats.org/drawingml/2006/picture">
+                  <pic:nvPicPr>
+                    <pic:cNvPr id="1" name=""/>
+                    <pic:cNvPicPr/>
+                  </pic:nvPicPr>
+                  <pic:blipFill>
+                    <a:blip r:embed="rId26"/>
+                    <a:stretch>
+                      <a:fillRect/>
+                    </a:stretch>
+                  </pic:blipFill>
+                  <pic:spPr>
+                    <a:xfrm>
+                      <a:off x="0" y="0"/>
+                      <a:ext cx="3246223" cy="1350992"/>
+                    </a:xfrm>
+                    <a:prstGeom prst="rect">
+                      <a:avLst/>
+                    </a:prstGeom>
+                  </pic:spPr>
+                </pic:pic>
+              </a:graphicData>
+            </a:graphic>
+          </wp:inline>
+        </w:drawing>
+      </w:r>
+      <w:r>
+        <w:rPr>
+          <w:rFonts w:ascii="Times New Roman" w:hAnsi="Times New Roman" w:cs="Times New Roman"/>
+          <w:sz w:val="28"/>
+          <w:szCs w:val="28"/>
+        </w:rPr>
+        <w:br/>
+      </w:r>
+      <w:r>
+        <w:rPr>
+          <w:rFonts w:ascii="Times New Roman" w:hAnsi="Times New Roman" w:cs="Times New Roman"/>
+          <w:sz w:val="28"/>
+          <w:szCs w:val="28"/>
+        </w:rPr>
+        <w:drawing>
+          <wp:inline distT="0" distB="0" distL="0" distR="0" wp14:anchorId="18A749E6" wp14:editId="1031F7E5">
+            <wp:extent cx="5065473" cy="3266470"/>
+            <wp:effectExtent l="0" t="0" r="1905" b="0"/>
+            <wp:docPr id="45" name="Picture 45"/>
+            <wp:cNvGraphicFramePr>
+              <a:graphicFrameLocks xmlns:a="http://schemas.openxmlformats.org/drawingml/2006/main" noChangeAspect="1"/>
+            </wp:cNvGraphicFramePr>
+            <a:graphic xmlns:a="http://schemas.openxmlformats.org/drawingml/2006/main">
+              <a:graphicData uri="http://schemas.openxmlformats.org/drawingml/2006/picture">
+                <pic:pic xmlns:pic="http://schemas.openxmlformats.org/drawingml/2006/picture">
+                  <pic:nvPicPr>
+                    <pic:cNvPr id="1" name=""/>
+                    <pic:cNvPicPr/>
+                  </pic:nvPicPr>
+                  <pic:blipFill>
+                    <a:blip r:embed="rId27"/>
+                    <a:stretch>
+                      <a:fillRect/>
+                    </a:stretch>
+                  </pic:blipFill>
+                  <pic:spPr>
+                    <a:xfrm>
+                      <a:off x="0" y="0"/>
+                      <a:ext cx="5073177" cy="3271438"/>
+                    </a:xfrm>
+                    <a:prstGeom prst="rect">
+                      <a:avLst/>
+                    </a:prstGeom>
+                  </pic:spPr>
+                </pic:pic>
+              </a:graphicData>
+            </a:graphic>
+          </wp:inline>
+        </w:drawing>
+      </w:r>
+    </w:p>
+    <w:p>
+      <w:pPr>
+        <w:pStyle w:val="ListParagraph"/>
+        <w:numPr>
+          <w:ilvl w:val="0"/>
+          <w:numId w:val="5"/>
+        </w:numPr>
+        <w:rPr>
+          <w:rFonts w:ascii="Times New Roman" w:hAnsi="Times New Roman" w:cs="Times New Roman"/>
+          <w:sz w:val="28"/>
+          <w:szCs w:val="28"/>
+        </w:rPr>
+      </w:pPr>
+      <w:r>
+        <w:rPr>
+          <w:rFonts w:ascii="Times New Roman" w:hAnsi="Times New Roman" w:cs="Times New Roman"/>
+          <w:sz w:val="28"/>
+          <w:szCs w:val="28"/>
+        </w:rPr>
+        <w:lastRenderedPageBreak/>
+        <w:t xml:space="preserve">Перейдемо до налаштування EC2. Для цього, встановимо </w:t>
+      </w:r>
+      <w:r>
+        <w:rPr>
+          <w:rFonts w:ascii="Times New Roman" w:hAnsi="Times New Roman" w:cs="Times New Roman"/>
+          <w:sz w:val="28"/>
+          <w:szCs w:val="28"/>
+        </w:rPr>
+        <w:t>.NET6</w:t>
+      </w:r>
+      <w:r>
+        <w:rPr>
+          <w:rFonts w:ascii="Times New Roman" w:hAnsi="Times New Roman" w:cs="Times New Roman"/>
+          <w:sz w:val="28"/>
+          <w:szCs w:val="28"/>
+        </w:rPr>
+        <w:t xml:space="preserve"> </w:t>
+      </w:r>
+      <w:r>
+        <w:rPr>
+          <w:rFonts w:ascii="Times New Roman" w:hAnsi="Times New Roman" w:cs="Times New Roman"/>
+          <w:sz w:val="28"/>
+          <w:szCs w:val="28"/>
+        </w:rPr>
+        <w:t>SDK:</w:t>
+      </w:r>
+      <w:r>
+        <w:rPr>
+          <w:rFonts w:ascii="Times New Roman" w:hAnsi="Times New Roman" w:cs="Times New Roman"/>
+          <w:sz w:val="28"/>
+          <w:szCs w:val="28"/>
+        </w:rPr>
+        <w:br/>
+      </w:r>
+      <w:r>
+        <w:rPr>
+          <w:rFonts w:ascii="Times New Roman" w:hAnsi="Times New Roman" w:cs="Times New Roman"/>
+          <w:sz w:val="28"/>
+          <w:szCs w:val="28"/>
+        </w:rPr>
+        <w:drawing>
+          <wp:inline distT="0" distB="0" distL="0" distR="0" wp14:anchorId="5538BD32" wp14:editId="385354C7">
+            <wp:extent cx="5417434" cy="1199848"/>
+            <wp:effectExtent l="0" t="0" r="0" b="635"/>
+            <wp:docPr id="46" name="Picture 46"/>
+            <wp:cNvGraphicFramePr>
+              <a:graphicFrameLocks xmlns:a="http://schemas.openxmlformats.org/drawingml/2006/main" noChangeAspect="1"/>
+            </wp:cNvGraphicFramePr>
+            <a:graphic xmlns:a="http://schemas.openxmlformats.org/drawingml/2006/main">
+              <a:graphicData uri="http://schemas.openxmlformats.org/drawingml/2006/picture">
+                <pic:pic xmlns:pic="http://schemas.openxmlformats.org/drawingml/2006/picture">
+                  <pic:nvPicPr>
+                    <pic:cNvPr id="1" name=""/>
+                    <pic:cNvPicPr/>
+                  </pic:nvPicPr>
+                  <pic:blipFill>
+                    <a:blip r:embed="rId28"/>
+                    <a:stretch>
+                      <a:fillRect/>
+                    </a:stretch>
+                  </pic:blipFill>
+                  <pic:spPr>
+                    <a:xfrm>
+                      <a:off x="0" y="0"/>
+                      <a:ext cx="5461712" cy="1209655"/>
+                    </a:xfrm>
+                    <a:prstGeom prst="rect">
+                      <a:avLst/>
+                    </a:prstGeom>
+                  </pic:spPr>
+                </pic:pic>
+              </a:graphicData>
+            </a:graphic>
+          </wp:inline>
+        </w:drawing>
+      </w:r>
+    </w:p>
+    <w:p>
+      <w:pPr>
+        <w:pStyle w:val="ListParagraph"/>
+        <w:numPr>
+          <w:ilvl w:val="0"/>
+          <w:numId w:val="5"/>
+        </w:numPr>
+        <w:rPr>
+          <w:rFonts w:ascii="Times New Roman" w:hAnsi="Times New Roman" w:cs="Times New Roman"/>
+          <w:sz w:val="28"/>
+          <w:szCs w:val="28"/>
+        </w:rPr>
+      </w:pPr>
+      <w:r>
+        <w:rPr>
+          <w:rFonts w:ascii="Times New Roman" w:hAnsi="Times New Roman" w:cs="Times New Roman"/>
+          <w:sz w:val="28"/>
+          <w:szCs w:val="28"/>
+        </w:rPr>
+        <w:t>Перевіримо коректність встановлення, виконавши наступну команду:</w:t>
+      </w:r>
+    </w:p>
+    <w:p>
+      <w:pPr>
+        <w:ind w:left="360"/>
+        <w:jc w:val="center"/>
+        <w:rPr>
+          <w:rFonts w:ascii="Times New Roman" w:hAnsi="Times New Roman" w:cs="Times New Roman"/>
+          <w:sz w:val="28"/>
+          <w:szCs w:val="28"/>
+        </w:rPr>
+      </w:pPr>
+      <w:r>
+        <w:rPr>
+          <w:rFonts w:ascii="Times New Roman" w:hAnsi="Times New Roman" w:cs="Times New Roman"/>
+          <w:sz w:val="28"/>
+          <w:szCs w:val="28"/>
+        </w:rPr>
+        <w:drawing>
+          <wp:inline distT="0" distB="0" distL="0" distR="0" wp14:anchorId="43D3B34A" wp14:editId="2B91E3A5">
+            <wp:extent cx="3972479" cy="342948"/>
+            <wp:effectExtent l="0" t="0" r="0" b="0"/>
+            <wp:docPr id="47" name="Picture 47"/>
+            <wp:cNvGraphicFramePr>
+              <a:graphicFrameLocks xmlns:a="http://schemas.openxmlformats.org/drawingml/2006/main" noChangeAspect="1"/>
+            </wp:cNvGraphicFramePr>
+            <a:graphic xmlns:a="http://schemas.openxmlformats.org/drawingml/2006/main">
+              <a:graphicData uri="http://schemas.openxmlformats.org/drawingml/2006/picture">
+                <pic:pic xmlns:pic="http://schemas.openxmlformats.org/drawingml/2006/picture">
+                  <pic:nvPicPr>
+                    <pic:cNvPr id="1" name=""/>
+                    <pic:cNvPicPr/>
+                  </pic:nvPicPr>
+                  <pic:blipFill>
+                    <a:blip r:embed="rId29"/>
+                    <a:stretch>
+                      <a:fillRect/>
+                    </a:stretch>
+                  </pic:blipFill>
+                  <pic:spPr>
+                    <a:xfrm>
+                      <a:off x="0" y="0"/>
+                      <a:ext cx="3972479" cy="342948"/>
+                    </a:xfrm>
+                    <a:prstGeom prst="rect">
+                      <a:avLst/>
+                    </a:prstGeom>
+                  </pic:spPr>
+                </pic:pic>
+              </a:graphicData>
+            </a:graphic>
+          </wp:inline>
+        </w:drawing>
+      </w:r>
+    </w:p>
+    <w:p>
+      <w:pPr>
+        <w:pStyle w:val="ListParagraph"/>
+        <w:numPr>
+          <w:ilvl w:val="0"/>
+          <w:numId w:val="5"/>
+        </w:numPr>
+        <w:rPr>
+          <w:rFonts w:ascii="Times New Roman" w:hAnsi="Times New Roman" w:cs="Times New Roman"/>
+          <w:sz w:val="28"/>
+          <w:szCs w:val="28"/>
+        </w:rPr>
+      </w:pPr>
+      <w:r>
+        <w:rPr>
+          <w:rFonts w:ascii="Times New Roman" w:hAnsi="Times New Roman" w:cs="Times New Roman"/>
+          <w:sz w:val="28"/>
+          <w:szCs w:val="28"/>
+        </w:rPr>
+        <w:t xml:space="preserve">Запустимо застосунок, перейшовши у папку </w:t>
+      </w:r>
+      <w:proofErr w:type="spellStart"/>
+      <w:r>
+        <w:rPr>
+          <w:rFonts w:ascii="Times New Roman" w:hAnsi="Times New Roman" w:cs="Times New Roman"/>
+          <w:sz w:val="28"/>
+          <w:szCs w:val="28"/>
+        </w:rPr>
+        <w:t>Labs</w:t>
+      </w:r>
+      <w:proofErr w:type="spellEnd"/>
+      <w:r>
+        <w:rPr>
+          <w:rFonts w:ascii="Times New Roman" w:hAnsi="Times New Roman" w:cs="Times New Roman"/>
+          <w:sz w:val="28"/>
+          <w:szCs w:val="28"/>
+        </w:rPr>
+        <w:t>/lab1/</w:t>
+      </w:r>
+      <w:r>
+        <w:rPr>
+          <w:rFonts w:ascii="Times New Roman" w:hAnsi="Times New Roman" w:cs="Times New Roman"/>
+          <w:sz w:val="28"/>
+          <w:szCs w:val="28"/>
+        </w:rPr>
+        <w:t xml:space="preserve"> </w:t>
+      </w:r>
+      <w:r>
+        <w:rPr>
+          <w:rFonts w:ascii="Times New Roman" w:hAnsi="Times New Roman" w:cs="Times New Roman"/>
+          <w:sz w:val="28"/>
+          <w:szCs w:val="28"/>
+        </w:rPr>
+        <w:t>та запустивши .</w:t>
+      </w:r>
+      <w:proofErr w:type="spellStart"/>
+      <w:r>
+        <w:rPr>
+          <w:rFonts w:ascii="Times New Roman" w:hAnsi="Times New Roman" w:cs="Times New Roman"/>
+          <w:sz w:val="28"/>
+          <w:szCs w:val="28"/>
+        </w:rPr>
+        <w:t>dll</w:t>
+      </w:r>
+      <w:proofErr w:type="spellEnd"/>
+      <w:r>
+        <w:rPr>
+          <w:rFonts w:ascii="Times New Roman" w:hAnsi="Times New Roman" w:cs="Times New Roman"/>
+          <w:sz w:val="28"/>
+          <w:szCs w:val="28"/>
+        </w:rPr>
+        <w:t xml:space="preserve"> файл</w:t>
+      </w:r>
+      <w:r>
+        <w:rPr>
+          <w:rFonts w:ascii="Times New Roman" w:hAnsi="Times New Roman" w:cs="Times New Roman"/>
+          <w:sz w:val="28"/>
+          <w:szCs w:val="28"/>
+        </w:rPr>
+        <w:t>:</w:t>
+      </w:r>
+      <w:r>
+        <w:rPr>
+          <w:rFonts w:ascii="Times New Roman" w:hAnsi="Times New Roman" w:cs="Times New Roman"/>
+          <w:sz w:val="28"/>
+          <w:szCs w:val="28"/>
+        </w:rPr>
+        <w:br/>
+      </w:r>
+      <w:r>
+        <w:rPr>
+          <w:rFonts w:ascii="Times New Roman" w:hAnsi="Times New Roman" w:cs="Times New Roman"/>
+          <w:sz w:val="28"/>
+          <w:szCs w:val="28"/>
+        </w:rPr>
+        <w:drawing>
+          <wp:inline distT="0" distB="0" distL="0" distR="0" wp14:anchorId="44C9996F" wp14:editId="70C2F82A">
+            <wp:extent cx="5441288" cy="1176537"/>
+            <wp:effectExtent l="0" t="0" r="7620" b="5080"/>
+            <wp:docPr id="48" name="Picture 48"/>
+            <wp:cNvGraphicFramePr>
+              <a:graphicFrameLocks xmlns:a="http://schemas.openxmlformats.org/drawingml/2006/main" noChangeAspect="1"/>
+            </wp:cNvGraphicFramePr>
+            <a:graphic xmlns:a="http://schemas.openxmlformats.org/drawingml/2006/main">
+              <a:graphicData uri="http://schemas.openxmlformats.org/drawingml/2006/picture">
+                <pic:pic xmlns:pic="http://schemas.openxmlformats.org/drawingml/2006/picture">
+                  <pic:nvPicPr>
+                    <pic:cNvPr id="1" name=""/>
+                    <pic:cNvPicPr/>
+                  </pic:nvPicPr>
+                  <pic:blipFill>
+                    <a:blip r:embed="rId30"/>
+                    <a:stretch>
+                      <a:fillRect/>
+                    </a:stretch>
+                  </pic:blipFill>
+                  <pic:spPr>
+                    <a:xfrm>
+                      <a:off x="0" y="0"/>
+                      <a:ext cx="5497199" cy="1188626"/>
+                    </a:xfrm>
+                    <a:prstGeom prst="rect">
+                      <a:avLst/>
+                    </a:prstGeom>
+                  </pic:spPr>
+                </pic:pic>
+              </a:graphicData>
+            </a:graphic>
+          </wp:inline>
+        </w:drawing>
+      </w:r>
+    </w:p>
+    <w:p>
+      <w:pPr>
+        <w:pStyle w:val="ListParagraph"/>
+        <w:numPr>
+          <w:ilvl w:val="0"/>
+          <w:numId w:val="5"/>
+        </w:numPr>
+        <w:rPr>
+          <w:rFonts w:ascii="Times New Roman" w:hAnsi="Times New Roman" w:cs="Times New Roman"/>
+          <w:sz w:val="28"/>
+          <w:szCs w:val="28"/>
+        </w:rPr>
+      </w:pPr>
+      <w:r>
+        <w:rPr>
+          <w:rFonts w:ascii="Times New Roman" w:hAnsi="Times New Roman" w:cs="Times New Roman"/>
+          <w:sz w:val="28"/>
+          <w:szCs w:val="28"/>
+        </w:rPr>
+        <w:t xml:space="preserve"> </w:t>
+      </w:r>
+      <w:proofErr w:type="spellStart"/>
+      <w:r>
+        <w:rPr>
+          <w:rFonts w:ascii="Times New Roman" w:hAnsi="Times New Roman" w:cs="Times New Roman"/>
+          <w:sz w:val="28"/>
+          <w:szCs w:val="28"/>
+        </w:rPr>
+        <w:t>Додамо</w:t>
+      </w:r>
+      <w:proofErr w:type="spellEnd"/>
+      <w:r>
+        <w:rPr>
+          <w:rFonts w:ascii="Times New Roman" w:hAnsi="Times New Roman" w:cs="Times New Roman"/>
+          <w:sz w:val="28"/>
+          <w:szCs w:val="28"/>
+        </w:rPr>
+        <w:t xml:space="preserve"> </w:t>
+      </w:r>
+      <w:r>
+        <w:rPr>
+          <w:rFonts w:ascii="Times New Roman" w:hAnsi="Times New Roman" w:cs="Times New Roman"/>
+          <w:sz w:val="28"/>
+          <w:szCs w:val="28"/>
+        </w:rPr>
+        <w:t>«</w:t>
+      </w:r>
+      <w:proofErr w:type="spellStart"/>
+      <w:r>
+        <w:rPr>
+          <w:rFonts w:ascii="Times New Roman" w:hAnsi="Times New Roman" w:cs="Times New Roman"/>
+          <w:sz w:val="28"/>
+          <w:szCs w:val="28"/>
+        </w:rPr>
+        <w:t>Inbound</w:t>
+      </w:r>
+      <w:proofErr w:type="spellEnd"/>
+      <w:r>
+        <w:rPr>
+          <w:rFonts w:ascii="Times New Roman" w:hAnsi="Times New Roman" w:cs="Times New Roman"/>
+          <w:sz w:val="28"/>
+          <w:szCs w:val="28"/>
+        </w:rPr>
+        <w:t xml:space="preserve"> </w:t>
+      </w:r>
+      <w:proofErr w:type="spellStart"/>
+      <w:r>
+        <w:rPr>
+          <w:rFonts w:ascii="Times New Roman" w:hAnsi="Times New Roman" w:cs="Times New Roman"/>
+          <w:sz w:val="28"/>
+          <w:szCs w:val="28"/>
+        </w:rPr>
+        <w:t>Security</w:t>
+      </w:r>
+      <w:proofErr w:type="spellEnd"/>
+      <w:r>
+        <w:rPr>
+          <w:rFonts w:ascii="Times New Roman" w:hAnsi="Times New Roman" w:cs="Times New Roman"/>
+          <w:sz w:val="28"/>
+          <w:szCs w:val="28"/>
+        </w:rPr>
+        <w:t xml:space="preserve"> </w:t>
+      </w:r>
+      <w:proofErr w:type="spellStart"/>
+      <w:r>
+        <w:rPr>
+          <w:rFonts w:ascii="Times New Roman" w:hAnsi="Times New Roman" w:cs="Times New Roman"/>
+          <w:sz w:val="28"/>
+          <w:szCs w:val="28"/>
+        </w:rPr>
+        <w:t>Rule</w:t>
+      </w:r>
+      <w:proofErr w:type="spellEnd"/>
+      <w:r>
+        <w:rPr>
+          <w:rFonts w:ascii="Times New Roman" w:hAnsi="Times New Roman" w:cs="Times New Roman"/>
+          <w:sz w:val="28"/>
+          <w:szCs w:val="28"/>
+        </w:rPr>
+        <w:t>»</w:t>
+      </w:r>
+      <w:r>
+        <w:rPr>
+          <w:rFonts w:ascii="Times New Roman" w:hAnsi="Times New Roman" w:cs="Times New Roman"/>
+          <w:sz w:val="28"/>
+          <w:szCs w:val="28"/>
+        </w:rPr>
+        <w:t xml:space="preserve"> </w:t>
+      </w:r>
+      <w:r>
+        <w:rPr>
+          <w:rFonts w:ascii="Times New Roman" w:hAnsi="Times New Roman" w:cs="Times New Roman"/>
+          <w:sz w:val="28"/>
+          <w:szCs w:val="28"/>
+        </w:rPr>
+        <w:t xml:space="preserve">для </w:t>
+      </w:r>
+      <w:r>
+        <w:rPr>
+          <w:rFonts w:ascii="Times New Roman" w:hAnsi="Times New Roman" w:cs="Times New Roman"/>
+          <w:sz w:val="28"/>
+          <w:szCs w:val="28"/>
+        </w:rPr>
+        <w:t xml:space="preserve">порту 5000 </w:t>
+      </w:r>
+      <w:r>
+        <w:rPr>
+          <w:rFonts w:ascii="Times New Roman" w:hAnsi="Times New Roman" w:cs="Times New Roman"/>
+          <w:sz w:val="28"/>
+          <w:szCs w:val="28"/>
+        </w:rPr>
+        <w:t xml:space="preserve">для доступу </w:t>
+      </w:r>
+      <w:r>
+        <w:rPr>
+          <w:rFonts w:ascii="Times New Roman" w:hAnsi="Times New Roman" w:cs="Times New Roman"/>
+          <w:sz w:val="28"/>
+          <w:szCs w:val="28"/>
+        </w:rPr>
+        <w:t>зовні</w:t>
+      </w:r>
+      <w:r>
+        <w:rPr>
+          <w:rFonts w:ascii="Times New Roman" w:hAnsi="Times New Roman" w:cs="Times New Roman"/>
+          <w:sz w:val="28"/>
+          <w:szCs w:val="28"/>
+        </w:rPr>
+        <w:t xml:space="preserve"> до додатку на EC2:</w:t>
+      </w:r>
+      <w:r>
+        <w:rPr>
+          <w:rFonts w:ascii="Times New Roman" w:hAnsi="Times New Roman" w:cs="Times New Roman"/>
+          <w:sz w:val="28"/>
+          <w:szCs w:val="28"/>
+        </w:rPr>
+        <w:br/>
+      </w:r>
+      <w:r>
+        <w:rPr>
+          <w:rFonts w:ascii="Times New Roman" w:hAnsi="Times New Roman" w:cs="Times New Roman"/>
+          <w:sz w:val="28"/>
+          <w:szCs w:val="28"/>
+        </w:rPr>
+        <w:br/>
+      </w:r>
+      <w:r>
+        <w:drawing>
+          <wp:inline distT="0" distB="0" distL="0" distR="0" wp14:anchorId="1A3FD3CF" wp14:editId="1DAD6D2A">
+            <wp:extent cx="4814515" cy="1485848"/>
+            <wp:effectExtent l="0" t="0" r="5715" b="635"/>
+            <wp:docPr id="49" name="Picture 49"/>
+            <wp:cNvGraphicFramePr>
+              <a:graphicFrameLocks xmlns:a="http://schemas.openxmlformats.org/drawingml/2006/main" noChangeAspect="1"/>
+            </wp:cNvGraphicFramePr>
+            <a:graphic xmlns:a="http://schemas.openxmlformats.org/drawingml/2006/main">
+              <a:graphicData uri="http://schemas.openxmlformats.org/drawingml/2006/picture">
+                <pic:pic xmlns:pic="http://schemas.openxmlformats.org/drawingml/2006/picture">
+                  <pic:nvPicPr>
+                    <pic:cNvPr id="1" name=""/>
+                    <pic:cNvPicPr/>
+                  </pic:nvPicPr>
+                  <pic:blipFill>
+                    <a:blip r:embed="rId31"/>
+                    <a:stretch>
+                      <a:fillRect/>
+                    </a:stretch>
+                  </pic:blipFill>
+                  <pic:spPr>
+                    <a:xfrm>
+                      <a:off x="0" y="0"/>
+                      <a:ext cx="4828655" cy="1490212"/>
+                    </a:xfrm>
+                    <a:prstGeom prst="rect">
+                      <a:avLst/>
+                    </a:prstGeom>
+                  </pic:spPr>
+                </pic:pic>
+              </a:graphicData>
+            </a:graphic>
+          </wp:inline>
+        </w:drawing>
+      </w:r>
+    </w:p>
+    <w:p>
+      <w:pPr>
+        <w:pStyle w:val="ListParagraph"/>
+        <w:numPr>
+          <w:ilvl w:val="0"/>
+          <w:numId w:val="5"/>
+        </w:numPr>
+        <w:rPr>
+          <w:rFonts w:ascii="Times New Roman" w:hAnsi="Times New Roman" w:cs="Times New Roman"/>
+          <w:sz w:val="28"/>
+          <w:szCs w:val="28"/>
+        </w:rPr>
+      </w:pPr>
+      <w:r>
+        <w:rPr>
+          <w:rFonts w:ascii="Times New Roman" w:hAnsi="Times New Roman" w:cs="Times New Roman"/>
+          <w:sz w:val="28"/>
+          <w:szCs w:val="28"/>
+        </w:rPr>
+        <w:t xml:space="preserve">Перевіримо можливість отримання даних локально (на </w:t>
+      </w:r>
+      <w:r>
+        <w:rPr>
+          <w:rFonts w:ascii="Times New Roman" w:hAnsi="Times New Roman" w:cs="Times New Roman"/>
+          <w:sz w:val="28"/>
+          <w:szCs w:val="28"/>
+        </w:rPr>
+        <w:t>EC2</w:t>
+      </w:r>
+      <w:r>
+        <w:rPr>
+          <w:rFonts w:ascii="Times New Roman" w:hAnsi="Times New Roman" w:cs="Times New Roman"/>
+          <w:sz w:val="28"/>
+          <w:szCs w:val="28"/>
+        </w:rPr>
+        <w:t xml:space="preserve">) та за допомогою </w:t>
+      </w:r>
+      <w:proofErr w:type="spellStart"/>
+      <w:r>
+        <w:rPr>
+          <w:rFonts w:ascii="Times New Roman" w:hAnsi="Times New Roman" w:cs="Times New Roman"/>
+          <w:sz w:val="28"/>
+          <w:szCs w:val="28"/>
+        </w:rPr>
         <w:t>http</w:t>
       </w:r>
       <w:proofErr w:type="spellEnd"/>
@@ -2671,7 +3509,23 @@
           <w:sz w:val="28"/>
           <w:szCs w:val="28"/>
         </w:rPr>
-        <w:t xml:space="preserve"> запитів з комп’ютера користувача. Перший варіант у даному випадку буде працювати без проблем (використовуючи команду </w:t>
+        <w:t xml:space="preserve"> запитів з</w:t>
+      </w:r>
+      <w:r>
+        <w:rPr>
+          <w:rFonts w:ascii="Times New Roman" w:hAnsi="Times New Roman" w:cs="Times New Roman"/>
+          <w:sz w:val="28"/>
+          <w:szCs w:val="28"/>
+        </w:rPr>
+        <w:t xml:space="preserve">і свого </w:t>
+      </w:r>
+      <w:r>
+        <w:rPr>
+          <w:rFonts w:ascii="Times New Roman" w:hAnsi="Times New Roman" w:cs="Times New Roman"/>
+          <w:sz w:val="28"/>
+          <w:szCs w:val="28"/>
+        </w:rPr>
+        <w:t xml:space="preserve">комп’ютера. Перший варіант у даному випадку буде працювати без проблем (використовуючи команду </w:t>
       </w:r>
       <w:proofErr w:type="spellStart"/>
       <w:r>
@@ -2691,6 +3545,87 @@
         </w:rPr>
         <w:t xml:space="preserve">). А ось другий буде повертати помилки через неможливість </w:t>
       </w:r>
+      <w:r>
+        <w:rPr>
+          <w:rFonts w:ascii="Times New Roman" w:hAnsi="Times New Roman" w:cs="Times New Roman"/>
+          <w:sz w:val="28"/>
+          <w:szCs w:val="28"/>
+        </w:rPr>
+        <w:t>з'єднання</w:t>
+      </w:r>
+      <w:r>
+        <w:rPr>
+          <w:rFonts w:ascii="Times New Roman" w:hAnsi="Times New Roman" w:cs="Times New Roman"/>
+          <w:sz w:val="28"/>
+          <w:szCs w:val="28"/>
+        </w:rPr>
+        <w:t xml:space="preserve"> </w:t>
+      </w:r>
+      <w:r>
+        <w:rPr>
+          <w:rFonts w:ascii="Times New Roman" w:hAnsi="Times New Roman" w:cs="Times New Roman"/>
+          <w:sz w:val="28"/>
+          <w:szCs w:val="28"/>
+        </w:rPr>
+        <w:t xml:space="preserve">з </w:t>
+      </w:r>
+      <w:r>
+        <w:rPr>
+          <w:rFonts w:ascii="Times New Roman" w:hAnsi="Times New Roman" w:cs="Times New Roman"/>
+          <w:sz w:val="28"/>
+          <w:szCs w:val="28"/>
+        </w:rPr>
+        <w:t>сервер</w:t>
+      </w:r>
+      <w:r>
+        <w:rPr>
+          <w:rFonts w:ascii="Times New Roman" w:hAnsi="Times New Roman" w:cs="Times New Roman"/>
+          <w:sz w:val="28"/>
+          <w:szCs w:val="28"/>
+        </w:rPr>
+        <w:t>ом</w:t>
+      </w:r>
+      <w:r>
+        <w:rPr>
+          <w:rFonts w:ascii="Times New Roman" w:hAnsi="Times New Roman" w:cs="Times New Roman"/>
+          <w:sz w:val="28"/>
+          <w:szCs w:val="28"/>
+        </w:rPr>
+        <w:t xml:space="preserve">. Щоб прибрати цю помилку, </w:t>
+      </w:r>
+      <w:r>
+        <w:rPr>
+          <w:rFonts w:ascii="Times New Roman" w:hAnsi="Times New Roman" w:cs="Times New Roman"/>
+          <w:sz w:val="28"/>
+          <w:szCs w:val="28"/>
+        </w:rPr>
+        <w:t>додаємо</w:t>
+      </w:r>
+      <w:r>
+        <w:rPr>
+          <w:rFonts w:ascii="Times New Roman" w:hAnsi="Times New Roman" w:cs="Times New Roman"/>
+          <w:sz w:val="28"/>
+          <w:szCs w:val="28"/>
+        </w:rPr>
+        <w:t xml:space="preserve"> строчку </w:t>
+      </w:r>
+      <w:r>
+        <w:rPr>
+          <w:rFonts w:ascii="Times New Roman" w:hAnsi="Times New Roman" w:cs="Times New Roman"/>
+          <w:sz w:val="28"/>
+          <w:szCs w:val="28"/>
+          <w:lang w:val="ru-RU"/>
+        </w:rPr>
+        <w:t>«</w:t>
+      </w:r>
+      <w:r>
+        <w:rPr>
+          <w:rFonts w:ascii="Times New Roman" w:hAnsi="Times New Roman" w:cs="Times New Roman"/>
+          <w:sz w:val="28"/>
+          <w:szCs w:val="28"/>
+        </w:rPr>
+        <w:t>.</w:t>
+      </w:r>
       <w:proofErr w:type="spellStart"/>
       <w:r>
         <w:rPr>
@@ -2698,7 +3633,7 @@
           <w:sz w:val="28"/>
           <w:szCs w:val="28"/>
         </w:rPr>
-        <w:t>підконектитись</w:t>
+        <w:t>UseUrls</w:t>
       </w:r>
       <w:proofErr w:type="spellEnd"/>
       <w:r>
@@ -2707,23 +3642,24 @@
           <w:sz w:val="28"/>
           <w:szCs w:val="28"/>
         </w:rPr>
-        <w:t xml:space="preserve"> до серверу. Щоб прибрати цю помилку, </w:t>
-      </w:r>
-      <w:r>
-        <w:rPr>
-          <w:rFonts w:ascii="Times New Roman" w:hAnsi="Times New Roman" w:cs="Times New Roman"/>
-          <w:sz w:val="28"/>
-          <w:szCs w:val="28"/>
-        </w:rPr>
-        <w:t>додаємо</w:t>
-      </w:r>
-      <w:r>
-        <w:rPr>
-          <w:rFonts w:ascii="Times New Roman" w:hAnsi="Times New Roman" w:cs="Times New Roman"/>
-          <w:sz w:val="28"/>
-          <w:szCs w:val="28"/>
-        </w:rPr>
-        <w:t xml:space="preserve"> строчку .</w:t>
+        <w:t>(“http://0.0.0.0:5000”)</w:t>
+      </w:r>
+      <w:r>
+        <w:rPr>
+          <w:rFonts w:ascii="Times New Roman" w:hAnsi="Times New Roman" w:cs="Times New Roman"/>
+          <w:sz w:val="28"/>
+          <w:szCs w:val="28"/>
+          <w:lang w:val="ru-RU"/>
+        </w:rPr>
+        <w:t>»</w:t>
+      </w:r>
+      <w:r>
+        <w:rPr>
+          <w:rFonts w:ascii="Times New Roman" w:hAnsi="Times New Roman" w:cs="Times New Roman"/>
+          <w:sz w:val="28"/>
+          <w:szCs w:val="28"/>
+        </w:rPr>
+        <w:t xml:space="preserve"> до </w:t>
       </w:r>
       <w:proofErr w:type="spellStart"/>
       <w:r>
@@ -2732,7 +3668,7 @@
           <w:sz w:val="28"/>
           <w:szCs w:val="28"/>
         </w:rPr>
-        <w:t>UseUrls</w:t>
+        <w:t>Program.cs</w:t>
       </w:r>
       <w:proofErr w:type="spellEnd"/>
       <w:r>
@@ -2741,25 +3677,115 @@
           <w:sz w:val="28"/>
           <w:szCs w:val="28"/>
         </w:rPr>
-        <w:t xml:space="preserve">(“http://0.0.0.0:5000”) до </w:t>
-      </w:r>
-      <w:proofErr w:type="spellStart"/>
-      <w:r>
-        <w:rPr>
-          <w:rFonts w:ascii="Times New Roman" w:hAnsi="Times New Roman" w:cs="Times New Roman"/>
-          <w:sz w:val="28"/>
-          <w:szCs w:val="28"/>
-        </w:rPr>
-        <w:t>Program.cs</w:t>
-      </w:r>
-      <w:proofErr w:type="spellEnd"/>
-      <w:r>
-        <w:rPr>
-          <w:rFonts w:ascii="Times New Roman" w:hAnsi="Times New Roman" w:cs="Times New Roman"/>
-          <w:sz w:val="28"/>
-          <w:szCs w:val="28"/>
-        </w:rPr>
-        <w:t>.</w:t>
+        <w:t>:</w:t>
+      </w:r>
+      <w:r>
+        <w:rPr>
+          <w:rFonts w:ascii="Times New Roman" w:hAnsi="Times New Roman" w:cs="Times New Roman"/>
+          <w:sz w:val="28"/>
+          <w:szCs w:val="28"/>
+        </w:rPr>
+        <w:br/>
+      </w:r>
+      <w:r>
+        <w:rPr>
+          <w:rFonts w:ascii="Times New Roman" w:hAnsi="Times New Roman" w:cs="Times New Roman"/>
+          <w:sz w:val="28"/>
+          <w:szCs w:val="28"/>
+        </w:rPr>
+        <w:lastRenderedPageBreak/>
+        <w:drawing>
+          <wp:inline distT="0" distB="0" distL="0" distR="0" wp14:anchorId="246354E7" wp14:editId="00409909">
+            <wp:extent cx="4466139" cy="1419225"/>
+            <wp:effectExtent l="0" t="0" r="0" b="0"/>
+            <wp:docPr id="50" name="Picture 50"/>
+            <wp:cNvGraphicFramePr>
+              <a:graphicFrameLocks xmlns:a="http://schemas.openxmlformats.org/drawingml/2006/main" noChangeAspect="1"/>
+            </wp:cNvGraphicFramePr>
+            <a:graphic xmlns:a="http://schemas.openxmlformats.org/drawingml/2006/main">
+              <a:graphicData uri="http://schemas.openxmlformats.org/drawingml/2006/picture">
+                <pic:pic xmlns:pic="http://schemas.openxmlformats.org/drawingml/2006/picture">
+                  <pic:nvPicPr>
+                    <pic:cNvPr id="1" name=""/>
+                    <pic:cNvPicPr/>
+                  </pic:nvPicPr>
+                  <pic:blipFill rotWithShape="1">
+                    <a:blip r:embed="rId32"/>
+                    <a:srcRect t="5933"/>
+                    <a:stretch/>
+                  </pic:blipFill>
+                  <pic:spPr bwMode="auto">
+                    <a:xfrm>
+                      <a:off x="0" y="0"/>
+                      <a:ext cx="4496085" cy="1428741"/>
+                    </a:xfrm>
+                    <a:prstGeom prst="rect">
+                      <a:avLst/>
+                    </a:prstGeom>
+                    <a:ln>
+                      <a:noFill/>
+                    </a:ln>
+                    <a:extLst>
+                      <a:ext uri="{53640926-AAD7-44D8-BBD7-CCE9431645EC}">
+                        <a14:shadowObscured xmlns:a14="http://schemas.microsoft.com/office/drawing/2010/main"/>
+                      </a:ext>
+                    </a:extLst>
+                  </pic:spPr>
+                </pic:pic>
+              </a:graphicData>
+            </a:graphic>
+          </wp:inline>
+        </w:drawing>
+      </w:r>
+      <w:r>
+        <w:rPr>
+          <w:rFonts w:ascii="Times New Roman" w:hAnsi="Times New Roman" w:cs="Times New Roman"/>
+          <w:sz w:val="28"/>
+          <w:szCs w:val="28"/>
+        </w:rPr>
+        <w:br/>
+      </w:r>
+      <w:r>
+        <w:rPr>
+          <w:rFonts w:ascii="Times New Roman" w:hAnsi="Times New Roman" w:cs="Times New Roman"/>
+          <w:sz w:val="28"/>
+          <w:szCs w:val="28"/>
+        </w:rPr>
+        <w:drawing>
+          <wp:inline distT="0" distB="0" distL="0" distR="0" wp14:anchorId="5B13B5A1" wp14:editId="526580A0">
+            <wp:extent cx="4709016" cy="2182633"/>
+            <wp:effectExtent l="0" t="0" r="0" b="8255"/>
+            <wp:docPr id="51" name="Picture 51"/>
+            <wp:cNvGraphicFramePr>
+              <a:graphicFrameLocks xmlns:a="http://schemas.openxmlformats.org/drawingml/2006/main" noChangeAspect="1"/>
+            </wp:cNvGraphicFramePr>
+            <a:graphic xmlns:a="http://schemas.openxmlformats.org/drawingml/2006/main">
+              <a:graphicData uri="http://schemas.openxmlformats.org/drawingml/2006/picture">
+                <pic:pic xmlns:pic="http://schemas.openxmlformats.org/drawingml/2006/picture">
+                  <pic:nvPicPr>
+                    <pic:cNvPr id="1" name=""/>
+                    <pic:cNvPicPr/>
+                  </pic:nvPicPr>
+                  <pic:blipFill>
+                    <a:blip r:embed="rId33"/>
+                    <a:stretch>
+                      <a:fillRect/>
+                    </a:stretch>
+                  </pic:blipFill>
+                  <pic:spPr>
+                    <a:xfrm>
+                      <a:off x="0" y="0"/>
+                      <a:ext cx="4719185" cy="2187346"/>
+                    </a:xfrm>
+                    <a:prstGeom prst="rect">
+                      <a:avLst/>
+                    </a:prstGeom>
+                  </pic:spPr>
+                </pic:pic>
+              </a:graphicData>
+            </a:graphic>
+          </wp:inline>
+        </w:drawing>
       </w:r>
     </w:p>
     <w:p>
@@ -2795,7 +3821,7 @@
                     <pic:cNvPicPr/>
                   </pic:nvPicPr>
                   <pic:blipFill>
-                    <a:blip r:embed="rId22"/>
+                    <a:blip r:embed="rId34"/>
                     <a:stretch>
                       <a:fillRect/>
                     </a:stretch>
@@ -2825,30 +3851,75 @@
         </w:numPr>
         <w:rPr>
           <w:rFonts w:ascii="Times New Roman" w:hAnsi="Times New Roman" w:cs="Times New Roman"/>
-          <w:sz w:val="28"/>
-          <w:szCs w:val="28"/>
-        </w:rPr>
-      </w:pPr>
-      <w:r>
-        <w:rPr>
-          <w:rFonts w:ascii="Times New Roman" w:hAnsi="Times New Roman" w:cs="Times New Roman"/>
-          <w:sz w:val="28"/>
-          <w:szCs w:val="28"/>
-        </w:rPr>
-        <w:lastRenderedPageBreak/>
+          <w:noProof/>
+          <w:sz w:val="28"/>
+          <w:szCs w:val="28"/>
+        </w:rPr>
+      </w:pPr>
+      <w:r>
+        <w:rPr>
+          <w:rFonts w:ascii="Times New Roman" w:hAnsi="Times New Roman" w:cs="Times New Roman"/>
+          <w:sz w:val="28"/>
+          <w:szCs w:val="28"/>
+        </w:rPr>
+        <w:t xml:space="preserve"> </w:t>
+      </w:r>
+      <w:r>
+        <w:rPr>
+          <w:rFonts w:ascii="Times New Roman" w:hAnsi="Times New Roman" w:cs="Times New Roman"/>
+          <w:sz w:val="28"/>
+          <w:szCs w:val="28"/>
+        </w:rPr>
         <w:t>Перезапустимо застосунок</w:t>
       </w:r>
-    </w:p>
-    <w:p>
-      <w:pPr>
-        <w:ind w:left="360"/>
-        <w:jc w:val="center"/>
-        <w:rPr>
-          <w:rFonts w:ascii="Times New Roman" w:hAnsi="Times New Roman" w:cs="Times New Roman"/>
-          <w:sz w:val="28"/>
-          <w:szCs w:val="28"/>
-        </w:rPr>
-      </w:pPr>
+      <w:r>
+        <w:rPr>
+          <w:rFonts w:ascii="Times New Roman" w:hAnsi="Times New Roman" w:cs="Times New Roman"/>
+          <w:sz w:val="28"/>
+          <w:szCs w:val="28"/>
+        </w:rPr>
+        <w:t xml:space="preserve"> та перевіримо його </w:t>
+      </w:r>
+      <w:r>
+        <w:rPr>
+          <w:rFonts w:ascii="Times New Roman" w:hAnsi="Times New Roman" w:cs="Times New Roman"/>
+          <w:sz w:val="28"/>
+          <w:szCs w:val="28"/>
+        </w:rPr>
+        <w:t>працездатність</w:t>
+      </w:r>
+      <w:r>
+        <w:rPr>
+          <w:rFonts w:ascii="Times New Roman" w:hAnsi="Times New Roman" w:cs="Times New Roman"/>
+          <w:sz w:val="28"/>
+          <w:szCs w:val="28"/>
+        </w:rPr>
+        <w:t xml:space="preserve"> (</w:t>
+      </w:r>
+      <w:r>
+        <w:rPr>
+          <w:rFonts w:ascii="Times New Roman" w:hAnsi="Times New Roman" w:cs="Times New Roman"/>
+          <w:sz w:val="28"/>
+          <w:szCs w:val="28"/>
+        </w:rPr>
+        <w:t>http://3.64.47.64:5000/</w:t>
+      </w:r>
+      <w:r>
+        <w:rPr>
+          <w:rFonts w:ascii="Times New Roman" w:hAnsi="Times New Roman" w:cs="Times New Roman"/>
+          <w:sz w:val="28"/>
+          <w:szCs w:val="28"/>
+        </w:rPr>
+        <w:t>)</w:t>
+      </w:r>
+      <w:r>
+        <w:rPr>
+          <w:rFonts w:ascii="Times New Roman" w:hAnsi="Times New Roman" w:cs="Times New Roman"/>
+          <w:sz w:val="28"/>
+          <w:szCs w:val="28"/>
+        </w:rPr>
+        <w:t>:</w:t>
+      </w:r>
       <w:r>
         <w:rPr>
           <w:rFonts w:ascii="Times New Roman" w:hAnsi="Times New Roman" w:cs="Times New Roman"/>
@@ -2856,11 +3927,20 @@
           <w:sz w:val="28"/>
           <w:szCs w:val="28"/>
         </w:rPr>
+        <w:br/>
+      </w:r>
+      <w:r>
+        <w:rPr>
+          <w:rFonts w:ascii="Times New Roman" w:hAnsi="Times New Roman" w:cs="Times New Roman"/>
+          <w:noProof/>
+          <w:sz w:val="28"/>
+          <w:szCs w:val="28"/>
+        </w:rPr>
         <w:drawing>
-          <wp:inline distT="0" distB="0" distL="0" distR="0" wp14:anchorId="61740941" wp14:editId="3B93EC7D">
-            <wp:extent cx="5401429" cy="1971950"/>
-            <wp:effectExtent l="0" t="0" r="8890" b="9525"/>
-            <wp:docPr id="19" name="Picture 19" descr="Text&#10;&#10;Description automatically generated"/>
+          <wp:inline distT="0" distB="0" distL="0" distR="0" wp14:anchorId="3566F24D" wp14:editId="68B6E550">
+            <wp:extent cx="5770647" cy="3505200"/>
+            <wp:effectExtent l="0" t="0" r="1905" b="0"/>
+            <wp:docPr id="52" name="Picture 52"/>
             <wp:cNvGraphicFramePr>
               <a:graphicFrameLocks xmlns:a="http://schemas.openxmlformats.org/drawingml/2006/main" noChangeAspect="1"/>
             </wp:cNvGraphicFramePr>
@@ -2868,11 +3948,11 @@
               <a:graphicData uri="http://schemas.openxmlformats.org/drawingml/2006/picture">
                 <pic:pic xmlns:pic="http://schemas.openxmlformats.org/drawingml/2006/picture">
                   <pic:nvPicPr>
-                    <pic:cNvPr id="19" name="Picture 19" descr="Text&#10;&#10;Description automatically generated"/>
+                    <pic:cNvPr id="1" name=""/>
                     <pic:cNvPicPr/>
                   </pic:nvPicPr>
                   <pic:blipFill>
-                    <a:blip r:embed="rId23"/>
+                    <a:blip r:embed="rId35"/>
                     <a:stretch>
                       <a:fillRect/>
                     </a:stretch>
@@ -2880,7 +3960,7 @@
                   <pic:spPr>
                     <a:xfrm>
                       <a:off x="0" y="0"/>
-                      <a:ext cx="5401429" cy="1971950"/>
+                      <a:ext cx="5790154" cy="3517049"/>
                     </a:xfrm>
                     <a:prstGeom prst="rect">
                       <a:avLst/>
@@ -2892,75 +3972,15 @@
           </wp:inline>
         </w:drawing>
       </w:r>
-    </w:p>
-    <w:p>
-      <w:pPr>
-        <w:pStyle w:val="ListParagraph"/>
-        <w:numPr>
-          <w:ilvl w:val="0"/>
-          <w:numId w:val="5"/>
-        </w:numPr>
-        <w:rPr>
-          <w:rFonts w:ascii="Times New Roman" w:hAnsi="Times New Roman" w:cs="Times New Roman"/>
-          <w:sz w:val="28"/>
-          <w:szCs w:val="28"/>
-        </w:rPr>
-      </w:pPr>
-      <w:r>
-        <w:rPr>
-          <w:rFonts w:ascii="Times New Roman" w:hAnsi="Times New Roman" w:cs="Times New Roman"/>
-          <w:sz w:val="28"/>
-          <w:szCs w:val="28"/>
-        </w:rPr>
-        <w:t xml:space="preserve">Перевіримо роботу </w:t>
-      </w:r>
-      <w:proofErr w:type="spellStart"/>
-      <w:r>
-        <w:rPr>
-          <w:rFonts w:ascii="Times New Roman" w:hAnsi="Times New Roman" w:cs="Times New Roman"/>
-          <w:sz w:val="28"/>
-          <w:szCs w:val="28"/>
-        </w:rPr>
-        <w:t>роутів</w:t>
-      </w:r>
-      <w:proofErr w:type="spellEnd"/>
-      <w:r>
-        <w:rPr>
-          <w:rFonts w:ascii="Times New Roman" w:hAnsi="Times New Roman" w:cs="Times New Roman"/>
-          <w:sz w:val="28"/>
-          <w:szCs w:val="28"/>
-        </w:rPr>
-        <w:t xml:space="preserve">, використовуючи </w:t>
-      </w:r>
-      <w:proofErr w:type="spellStart"/>
-      <w:r>
-        <w:rPr>
-          <w:rFonts w:ascii="Times New Roman" w:hAnsi="Times New Roman" w:cs="Times New Roman"/>
-          <w:sz w:val="28"/>
-          <w:szCs w:val="28"/>
-        </w:rPr>
-        <w:t>Insomnia</w:t>
-      </w:r>
-      <w:proofErr w:type="spellEnd"/>
-      <w:r>
-        <w:rPr>
-          <w:rFonts w:ascii="Times New Roman" w:hAnsi="Times New Roman" w:cs="Times New Roman"/>
-          <w:sz w:val="28"/>
-          <w:szCs w:val="28"/>
-        </w:rPr>
-        <w:t xml:space="preserve">. </w:t>
-      </w:r>
-    </w:p>
-    <w:p>
-      <w:pPr>
-        <w:ind w:left="360"/>
+      <w:r>
         <w:rPr>
           <w:rFonts w:ascii="Times New Roman" w:hAnsi="Times New Roman" w:cs="Times New Roman"/>
           <w:noProof/>
           <w:sz w:val="28"/>
           <w:szCs w:val="28"/>
         </w:rPr>
-      </w:pPr>
+        <w:br/>
+      </w:r>
       <w:r>
         <w:rPr>
           <w:rFonts w:ascii="Times New Roman" w:hAnsi="Times New Roman" w:cs="Times New Roman"/>
@@ -2968,11 +3988,12 @@
           <w:sz w:val="28"/>
           <w:szCs w:val="28"/>
         </w:rPr>
+        <w:lastRenderedPageBreak/>
         <w:drawing>
-          <wp:inline distT="0" distB="0" distL="0" distR="0" wp14:anchorId="3C03E08E" wp14:editId="45AE8B22">
-            <wp:extent cx="6645910" cy="1154430"/>
-            <wp:effectExtent l="0" t="0" r="2540" b="7620"/>
-            <wp:docPr id="23" name="Picture 23" descr="Graphical user interface, application, Teams&#10;&#10;Description automatically generated"/>
+          <wp:inline distT="0" distB="0" distL="0" distR="0" wp14:anchorId="1C7D6E6F" wp14:editId="5E2752B2">
+            <wp:extent cx="5781447" cy="463550"/>
+            <wp:effectExtent l="0" t="0" r="0" b="0"/>
+            <wp:docPr id="53" name="Picture 53"/>
             <wp:cNvGraphicFramePr>
               <a:graphicFrameLocks xmlns:a="http://schemas.openxmlformats.org/drawingml/2006/main" noChangeAspect="1"/>
             </wp:cNvGraphicFramePr>
@@ -2980,11 +4001,70 @@
               <a:graphicData uri="http://schemas.openxmlformats.org/drawingml/2006/picture">
                 <pic:pic xmlns:pic="http://schemas.openxmlformats.org/drawingml/2006/picture">
                   <pic:nvPicPr>
-                    <pic:cNvPr id="23" name="Picture 23" descr="Graphical user interface, application, Teams&#10;&#10;Description automatically generated"/>
+                    <pic:cNvPr id="1" name=""/>
+                    <pic:cNvPicPr/>
+                  </pic:nvPicPr>
+                  <pic:blipFill rotWithShape="1">
+                    <a:blip r:embed="rId36"/>
+                    <a:srcRect t="30476"/>
+                    <a:stretch/>
+                  </pic:blipFill>
+                  <pic:spPr bwMode="auto">
+                    <a:xfrm>
+                      <a:off x="0" y="0"/>
+                      <a:ext cx="5879138" cy="471383"/>
+                    </a:xfrm>
+                    <a:prstGeom prst="rect">
+                      <a:avLst/>
+                    </a:prstGeom>
+                    <a:ln>
+                      <a:noFill/>
+                    </a:ln>
+                    <a:extLst>
+                      <a:ext uri="{53640926-AAD7-44D8-BBD7-CCE9431645EC}">
+                        <a14:shadowObscured xmlns:a14="http://schemas.microsoft.com/office/drawing/2010/main"/>
+                      </a:ext>
+                    </a:extLst>
+                  </pic:spPr>
+                </pic:pic>
+              </a:graphicData>
+            </a:graphic>
+          </wp:inline>
+        </w:drawing>
+      </w:r>
+      <w:r>
+        <w:rPr>
+          <w:rFonts w:ascii="Times New Roman" w:hAnsi="Times New Roman" w:cs="Times New Roman"/>
+          <w:noProof/>
+          <w:sz w:val="28"/>
+          <w:szCs w:val="28"/>
+        </w:rPr>
+        <w:br/>
+      </w:r>
+      <w:r>
+        <w:rPr>
+          <w:rFonts w:ascii="Times New Roman" w:hAnsi="Times New Roman" w:cs="Times New Roman"/>
+          <w:noProof/>
+          <w:sz w:val="28"/>
+          <w:szCs w:val="28"/>
+        </w:rPr>
+        <w:drawing>
+          <wp:inline distT="0" distB="0" distL="0" distR="0" wp14:anchorId="46787BC0" wp14:editId="70895BBB">
+            <wp:extent cx="5770245" cy="3838928"/>
+            <wp:effectExtent l="0" t="0" r="1905" b="9525"/>
+            <wp:docPr id="54" name="Picture 54"/>
+            <wp:cNvGraphicFramePr>
+              <a:graphicFrameLocks xmlns:a="http://schemas.openxmlformats.org/drawingml/2006/main" noChangeAspect="1"/>
+            </wp:cNvGraphicFramePr>
+            <a:graphic xmlns:a="http://schemas.openxmlformats.org/drawingml/2006/main">
+              <a:graphicData uri="http://schemas.openxmlformats.org/drawingml/2006/picture">
+                <pic:pic xmlns:pic="http://schemas.openxmlformats.org/drawingml/2006/picture">
+                  <pic:nvPicPr>
+                    <pic:cNvPr id="1" name=""/>
                     <pic:cNvPicPr/>
                   </pic:nvPicPr>
                   <pic:blipFill>
-                    <a:blip r:embed="rId24"/>
+                    <a:blip r:embed="rId37"/>
                     <a:stretch>
                       <a:fillRect/>
                     </a:stretch>
@@ -2992,7 +4072,7 @@
                   <pic:spPr>
                     <a:xfrm>
                       <a:off x="0" y="0"/>
-                      <a:ext cx="6645910" cy="1154430"/>
+                      <a:ext cx="5791000" cy="3852736"/>
                     </a:xfrm>
                     <a:prstGeom prst="rect">
                       <a:avLst/>
@@ -3011,7 +4091,7 @@
           <w:sz w:val="28"/>
           <w:szCs w:val="28"/>
         </w:rPr>
-        <w:t xml:space="preserve"> </w:t>
+        <w:br/>
       </w:r>
       <w:r>
         <w:rPr>
@@ -3020,11 +4100,12 @@
           <w:sz w:val="28"/>
           <w:szCs w:val="28"/>
         </w:rPr>
+        <w:lastRenderedPageBreak/>
         <w:drawing>
-          <wp:inline distT="0" distB="0" distL="0" distR="0" wp14:anchorId="059126B1" wp14:editId="66B0E5C8">
-            <wp:extent cx="6645910" cy="1391920"/>
-            <wp:effectExtent l="0" t="0" r="2540" b="0"/>
-            <wp:docPr id="24" name="Picture 24" descr="Graphical user interface, text, application, Teams&#10;&#10;Description automatically generated"/>
+          <wp:inline distT="0" distB="0" distL="0" distR="0" wp14:anchorId="380A12F7" wp14:editId="00EFA60A">
+            <wp:extent cx="5601694" cy="4938547"/>
+            <wp:effectExtent l="0" t="0" r="0" b="0"/>
+            <wp:docPr id="55" name="Picture 55"/>
             <wp:cNvGraphicFramePr>
               <a:graphicFrameLocks xmlns:a="http://schemas.openxmlformats.org/drawingml/2006/main" noChangeAspect="1"/>
             </wp:cNvGraphicFramePr>
@@ -3032,11 +4113,11 @@
               <a:graphicData uri="http://schemas.openxmlformats.org/drawingml/2006/picture">
                 <pic:pic xmlns:pic="http://schemas.openxmlformats.org/drawingml/2006/picture">
                   <pic:nvPicPr>
-                    <pic:cNvPr id="24" name="Picture 24" descr="Graphical user interface, text, application, Teams&#10;&#10;Description automatically generated"/>
+                    <pic:cNvPr id="1" name=""/>
                     <pic:cNvPicPr/>
                   </pic:nvPicPr>
                   <pic:blipFill>
-                    <a:blip r:embed="rId25"/>
+                    <a:blip r:embed="rId38"/>
                     <a:stretch>
                       <a:fillRect/>
                     </a:stretch>
@@ -3044,7 +4125,7 @@
                   <pic:spPr>
                     <a:xfrm>
                       <a:off x="0" y="0"/>
-                      <a:ext cx="6645910" cy="1391920"/>
+                      <a:ext cx="5626426" cy="4960351"/>
                     </a:xfrm>
                     <a:prstGeom prst="rect">
                       <a:avLst/>
@@ -3063,7 +4144,7 @@
           <w:sz w:val="28"/>
           <w:szCs w:val="28"/>
         </w:rPr>
-        <w:t xml:space="preserve"> </w:t>
+        <w:br/>
       </w:r>
       <w:r>
         <w:rPr>
@@ -3073,10 +4154,10 @@
           <w:szCs w:val="28"/>
         </w:rPr>
         <w:drawing>
-          <wp:inline distT="0" distB="0" distL="0" distR="0" wp14:anchorId="6E55C100" wp14:editId="1310AA83">
-            <wp:extent cx="6645910" cy="1497965"/>
-            <wp:effectExtent l="0" t="0" r="2540" b="6985"/>
-            <wp:docPr id="25" name="Picture 25" descr="Graphical user interface, application, Teams&#10;&#10;Description automatically generated"/>
+          <wp:inline distT="0" distB="0" distL="0" distR="0" wp14:anchorId="4BCECCFE" wp14:editId="1783B04C">
+            <wp:extent cx="5504668" cy="4110355"/>
+            <wp:effectExtent l="0" t="0" r="1270" b="4445"/>
+            <wp:docPr id="56" name="Picture 56"/>
             <wp:cNvGraphicFramePr>
               <a:graphicFrameLocks xmlns:a="http://schemas.openxmlformats.org/drawingml/2006/main" noChangeAspect="1"/>
             </wp:cNvGraphicFramePr>
@@ -3084,11 +4165,11 @@
               <a:graphicData uri="http://schemas.openxmlformats.org/drawingml/2006/picture">
                 <pic:pic xmlns:pic="http://schemas.openxmlformats.org/drawingml/2006/picture">
                   <pic:nvPicPr>
-                    <pic:cNvPr id="25" name="Picture 25" descr="Graphical user interface, application, Teams&#10;&#10;Description automatically generated"/>
+                    <pic:cNvPr id="1" name=""/>
                     <pic:cNvPicPr/>
                   </pic:nvPicPr>
                   <pic:blipFill>
-                    <a:blip r:embed="rId26"/>
+                    <a:blip r:embed="rId39"/>
                     <a:stretch>
                       <a:fillRect/>
                     </a:stretch>
@@ -3096,7 +4177,7 @@
                   <pic:spPr>
                     <a:xfrm>
                       <a:off x="0" y="0"/>
-                      <a:ext cx="6645910" cy="1497965"/>
+                      <a:ext cx="5528327" cy="4128021"/>
                     </a:xfrm>
                     <a:prstGeom prst="rect">
                       <a:avLst/>
@@ -3108,110 +4189,6 @@
           </wp:inline>
         </w:drawing>
       </w:r>
-      <w:r>
-        <w:rPr>
-          <w:rFonts w:ascii="Times New Roman" w:hAnsi="Times New Roman" w:cs="Times New Roman"/>
-          <w:noProof/>
-          <w:sz w:val="28"/>
-          <w:szCs w:val="28"/>
-        </w:rPr>
-        <w:t xml:space="preserve"> </w:t>
-      </w:r>
-      <w:r>
-        <w:rPr>
-          <w:rFonts w:ascii="Times New Roman" w:hAnsi="Times New Roman" w:cs="Times New Roman"/>
-          <w:noProof/>
-          <w:sz w:val="28"/>
-          <w:szCs w:val="28"/>
-        </w:rPr>
-        <w:drawing>
-          <wp:inline distT="0" distB="0" distL="0" distR="0" wp14:anchorId="1FF3027C" wp14:editId="07391B3C">
-            <wp:extent cx="6645910" cy="1249045"/>
-            <wp:effectExtent l="0" t="0" r="2540" b="8255"/>
-            <wp:docPr id="26" name="Picture 26" descr="Graphical user interface, application&#10;&#10;Description automatically generated"/>
-            <wp:cNvGraphicFramePr>
-              <a:graphicFrameLocks xmlns:a="http://schemas.openxmlformats.org/drawingml/2006/main" noChangeAspect="1"/>
-            </wp:cNvGraphicFramePr>
-            <a:graphic xmlns:a="http://schemas.openxmlformats.org/drawingml/2006/main">
-              <a:graphicData uri="http://schemas.openxmlformats.org/drawingml/2006/picture">
-                <pic:pic xmlns:pic="http://schemas.openxmlformats.org/drawingml/2006/picture">
-                  <pic:nvPicPr>
-                    <pic:cNvPr id="26" name="Picture 26" descr="Graphical user interface, application&#10;&#10;Description automatically generated"/>
-                    <pic:cNvPicPr/>
-                  </pic:nvPicPr>
-                  <pic:blipFill>
-                    <a:blip r:embed="rId27"/>
-                    <a:stretch>
-                      <a:fillRect/>
-                    </a:stretch>
-                  </pic:blipFill>
-                  <pic:spPr>
-                    <a:xfrm>
-                      <a:off x="0" y="0"/>
-                      <a:ext cx="6645910" cy="1249045"/>
-                    </a:xfrm>
-                    <a:prstGeom prst="rect">
-                      <a:avLst/>
-                    </a:prstGeom>
-                  </pic:spPr>
-                </pic:pic>
-              </a:graphicData>
-            </a:graphic>
-          </wp:inline>
-        </w:drawing>
-      </w:r>
-      <w:r>
-        <w:rPr>
-          <w:rFonts w:ascii="Times New Roman" w:hAnsi="Times New Roman" w:cs="Times New Roman"/>
-          <w:noProof/>
-          <w:sz w:val="28"/>
-          <w:szCs w:val="28"/>
-        </w:rPr>
-        <w:t xml:space="preserve"> </w:t>
-      </w:r>
-      <w:r>
-        <w:rPr>
-          <w:rFonts w:ascii="Times New Roman" w:hAnsi="Times New Roman" w:cs="Times New Roman"/>
-          <w:noProof/>
-          <w:sz w:val="28"/>
-          <w:szCs w:val="28"/>
-        </w:rPr>
-        <w:drawing>
-          <wp:inline distT="0" distB="0" distL="0" distR="0" wp14:anchorId="17C1E634" wp14:editId="7D8204D7">
-            <wp:extent cx="6645910" cy="1050925"/>
-            <wp:effectExtent l="0" t="0" r="2540" b="0"/>
-            <wp:docPr id="27" name="Picture 27" descr="Graphical user interface, application, Teams&#10;&#10;Description automatically generated"/>
-            <wp:cNvGraphicFramePr>
-              <a:graphicFrameLocks xmlns:a="http://schemas.openxmlformats.org/drawingml/2006/main" noChangeAspect="1"/>
-            </wp:cNvGraphicFramePr>
-            <a:graphic xmlns:a="http://schemas.openxmlformats.org/drawingml/2006/main">
-              <a:graphicData uri="http://schemas.openxmlformats.org/drawingml/2006/picture">
-                <pic:pic xmlns:pic="http://schemas.openxmlformats.org/drawingml/2006/picture">
-                  <pic:nvPicPr>
-                    <pic:cNvPr id="27" name="Picture 27" descr="Graphical user interface, application, Teams&#10;&#10;Description automatically generated"/>
-                    <pic:cNvPicPr/>
-                  </pic:nvPicPr>
-                  <pic:blipFill>
-                    <a:blip r:embed="rId28"/>
-                    <a:stretch>
-                      <a:fillRect/>
-                    </a:stretch>
-                  </pic:blipFill>
-                  <pic:spPr>
-                    <a:xfrm>
-                      <a:off x="0" y="0"/>
-                      <a:ext cx="6645910" cy="1050925"/>
-                    </a:xfrm>
-                    <a:prstGeom prst="rect">
-                      <a:avLst/>
-                    </a:prstGeom>
-                  </pic:spPr>
-                </pic:pic>
-              </a:graphicData>
-            </a:graphic>
-          </wp:inline>
-        </w:drawing>
-      </w:r>
     </w:p>
     <w:p>
       <w:pPr>
@@ -3233,7 +4210,15 @@
           <w:sz w:val="28"/>
           <w:szCs w:val="28"/>
         </w:rPr>
-        <w:t xml:space="preserve"> В результаті був отриманий працюючий застосунок, що </w:t>
+        <w:t xml:space="preserve"> </w:t>
+      </w:r>
+      <w:r>
+        <w:rPr>
+          <w:rFonts w:ascii="Times New Roman" w:hAnsi="Times New Roman" w:cs="Times New Roman"/>
+          <w:sz w:val="28"/>
+          <w:szCs w:val="28"/>
+        </w:rPr>
+        <w:t xml:space="preserve">Додаток </w:t>
       </w:r>
       <w:proofErr w:type="spellStart"/>
       <w:r>
@@ -3242,7 +4227,7 @@
           <w:sz w:val="28"/>
           <w:szCs w:val="28"/>
         </w:rPr>
-        <w:t>захощений</w:t>
+        <w:t>задеплоєно</w:t>
       </w:r>
       <w:proofErr w:type="spellEnd"/>
       <w:r>
@@ -3251,7 +4236,31 @@
           <w:sz w:val="28"/>
           <w:szCs w:val="28"/>
         </w:rPr>
-        <w:t xml:space="preserve"> на AWS EC2 використовуючи підхід </w:t>
+        <w:t xml:space="preserve"> </w:t>
+      </w:r>
+      <w:r>
+        <w:rPr>
+          <w:rFonts w:ascii="Times New Roman" w:hAnsi="Times New Roman" w:cs="Times New Roman"/>
+          <w:sz w:val="28"/>
+          <w:szCs w:val="28"/>
+        </w:rPr>
+        <w:t>за допомогою</w:t>
+      </w:r>
+      <w:r>
+        <w:rPr>
+          <w:rFonts w:ascii="Times New Roman" w:hAnsi="Times New Roman" w:cs="Times New Roman"/>
+          <w:sz w:val="28"/>
+          <w:szCs w:val="28"/>
+        </w:rPr>
+        <w:t xml:space="preserve"> </w:t>
+      </w:r>
+      <w:r>
+        <w:rPr>
+          <w:rFonts w:ascii="Times New Roman" w:hAnsi="Times New Roman" w:cs="Times New Roman"/>
+          <w:sz w:val="28"/>
+          <w:szCs w:val="28"/>
+        </w:rPr>
+        <w:t xml:space="preserve">AWS EC2 використовуючи підхід </w:t>
       </w:r>
       <w:proofErr w:type="spellStart"/>
       <w:r>
@@ -3283,7 +4292,10 @@
           <w:szCs w:val="28"/>
         </w:rPr>
       </w:pPr>
-      <w:r>
+    </w:p>
+    <w:p>
+      <w:pPr>
+        <w:ind w:left="720" w:firstLine="360"/>
         <w:rPr>
           <w:rFonts w:ascii="Times New Roman" w:hAnsi="Times New Roman" w:cs="Times New Roman"/>
           <w:b/>
@@ -3291,6 +4303,15 @@
           <w:sz w:val="28"/>
           <w:szCs w:val="28"/>
         </w:rPr>
+      </w:pPr>
+      <w:r>
+        <w:rPr>
+          <w:rFonts w:ascii="Times New Roman" w:hAnsi="Times New Roman" w:cs="Times New Roman"/>
+          <w:b/>
+          <w:bCs/>
+          <w:sz w:val="28"/>
+          <w:szCs w:val="28"/>
+        </w:rPr>
         <w:lastRenderedPageBreak/>
         <w:t>Висновок:</w:t>
       </w:r>
@@ -3319,7 +4340,23 @@
           <w:sz w:val="28"/>
           <w:szCs w:val="28"/>
         </w:rPr>
-        <w:t xml:space="preserve"> результаті виконання лабораторної роботи було розгорнуто застосунок на AWS EC2 за </w:t>
+        <w:t xml:space="preserve"> результаті виконання лабораторної роботи було розгорнуто застосунок на AWS EC2</w:t>
+      </w:r>
+      <w:r>
+        <w:rPr>
+          <w:rFonts w:ascii="Times New Roman" w:hAnsi="Times New Roman" w:cs="Times New Roman"/>
+          <w:sz w:val="28"/>
+          <w:szCs w:val="28"/>
+        </w:rPr>
+        <w:t xml:space="preserve"> </w:t>
+      </w:r>
+      <w:r>
+        <w:rPr>
+          <w:rFonts w:ascii="Times New Roman" w:hAnsi="Times New Roman" w:cs="Times New Roman"/>
+          <w:sz w:val="28"/>
+          <w:szCs w:val="28"/>
+        </w:rPr>
+        <w:t xml:space="preserve">за </w:t>
       </w:r>
       <w:r>
         <w:rPr>
@@ -3352,6 +4389,48 @@
           <w:szCs w:val="28"/>
         </w:rPr>
         <w:t>заздалегідь підготовленого застосунку</w:t>
+      </w:r>
+      <w:r>
+        <w:rPr>
+          <w:rFonts w:ascii="Times New Roman" w:hAnsi="Times New Roman" w:cs="Times New Roman"/>
+          <w:sz w:val="28"/>
+          <w:szCs w:val="28"/>
+        </w:rPr>
+        <w:t xml:space="preserve"> </w:t>
+      </w:r>
+      <w:r>
+        <w:rPr>
+          <w:rFonts w:ascii="Times New Roman" w:hAnsi="Times New Roman" w:cs="Times New Roman"/>
+          <w:sz w:val="28"/>
+          <w:szCs w:val="28"/>
+        </w:rPr>
+        <w:t xml:space="preserve">+ </w:t>
+      </w:r>
+      <w:proofErr w:type="spellStart"/>
+      <w:r>
+        <w:rPr>
+          <w:rFonts w:ascii="Times New Roman" w:hAnsi="Times New Roman" w:cs="Times New Roman"/>
+          <w:sz w:val="28"/>
+          <w:szCs w:val="28"/>
+        </w:rPr>
+        <w:t>Amazon</w:t>
+      </w:r>
+      <w:proofErr w:type="spellEnd"/>
+      <w:r>
+        <w:rPr>
+          <w:rFonts w:ascii="Times New Roman" w:hAnsi="Times New Roman" w:cs="Times New Roman"/>
+          <w:sz w:val="28"/>
+          <w:szCs w:val="28"/>
+        </w:rPr>
+        <w:t xml:space="preserve"> RDS</w:t>
+      </w:r>
+      <w:r>
+        <w:rPr>
+          <w:rFonts w:ascii="Times New Roman" w:hAnsi="Times New Roman" w:cs="Times New Roman"/>
+          <w:sz w:val="28"/>
+          <w:szCs w:val="28"/>
+        </w:rPr>
+        <w:t xml:space="preserve"> для бази даних</w:t>
       </w:r>
       <w:r>
         <w:rPr>
@@ -3390,7 +4469,7 @@
         <w:rFonts w:hint="default"/>
       </w:rPr>
     </w:lvl>
-    <w:lvl w:ilvl="1" w:tplc="08090019" w:tentative="1">
+    <w:lvl w:ilvl="1" w:tplc="08090019">
       <w:start w:val="1"/>
       <w:numFmt w:val="lowerLetter"/>
       <w:lvlText w:val="%2."/>

</xml_diff>

<commit_message>
- Add repo link to the reports.
</commit_message>
<xml_diff>
--- a/Docs/Lab1.docx
+++ b/Docs/Lab1.docx
@@ -1056,6 +1056,54 @@
         <w:jc w:val="both"/>
         <w:rPr>
           <w:rFonts w:ascii="Times New Roman" w:hAnsi="Times New Roman" w:cs="Times New Roman"/>
+          <w:b/>
+          <w:bCs/>
+          <w:sz w:val="28"/>
+          <w:szCs w:val="28"/>
+          <w:lang w:val="ru-RU"/>
+        </w:rPr>
+      </w:pPr>
+      <w:r>
+        <w:rPr>
+          <w:rFonts w:ascii="Times New Roman" w:hAnsi="Times New Roman" w:cs="Times New Roman"/>
+          <w:b/>
+          <w:bCs/>
+          <w:sz w:val="28"/>
+          <w:szCs w:val="28"/>
+          <w:lang w:val="ru-RU"/>
+        </w:rPr>
+        <w:t xml:space="preserve">Репозиторій: </w:t>
+      </w:r>
+      <w:hyperlink r:id="rId6" w:history="1">
+        <w:r>
+          <w:rPr>
+            <w:rStyle w:val="Hyperlink"/>
+            <w:rFonts w:ascii="Times New Roman" w:hAnsi="Times New Roman" w:cs="Times New Roman"/>
+            <w:sz w:val="28"/>
+            <w:szCs w:val="28"/>
+            <w:lang w:val="ru-RU"/>
+          </w:rPr>
+          <w:t>https://github.com/JokerFunny/PRZ</w:t>
+        </w:r>
+      </w:hyperlink>
+      <w:r>
+        <w:rPr>
+          <w:rFonts w:ascii="Times New Roman" w:hAnsi="Times New Roman" w:cs="Times New Roman"/>
+          <w:b/>
+          <w:bCs/>
+          <w:sz w:val="28"/>
+          <w:szCs w:val="28"/>
+          <w:lang w:val="ru-RU"/>
+        </w:rPr>
+        <w:t>.</w:t>
+      </w:r>
+    </w:p>
+    <w:p>
+      <w:pPr>
+        <w:ind w:firstLine="720"/>
+        <w:jc w:val="both"/>
+        <w:rPr>
+          <w:rFonts w:ascii="Times New Roman" w:hAnsi="Times New Roman" w:cs="Times New Roman"/>
           <w:sz w:val="28"/>
           <w:szCs w:val="28"/>
         </w:rPr>
@@ -1120,15 +1168,7 @@
           <w:sz w:val="28"/>
           <w:szCs w:val="28"/>
         </w:rPr>
-        <w:t xml:space="preserve"> RDS</w:t>
-      </w:r>
-      <w:r>
-        <w:rPr>
-          <w:rFonts w:ascii="Times New Roman" w:hAnsi="Times New Roman" w:cs="Times New Roman"/>
-          <w:sz w:val="28"/>
-          <w:szCs w:val="28"/>
-        </w:rPr>
-        <w:t>»).</w:t>
+        <w:t xml:space="preserve"> RDS»).</w:t>
       </w:r>
     </w:p>
     <w:p>
@@ -1236,6 +1276,7 @@
       <w:r>
         <w:rPr>
           <w:rFonts w:ascii="Times New Roman" w:hAnsi="Times New Roman" w:cs="Times New Roman"/>
+          <w:noProof/>
           <w:sz w:val="28"/>
           <w:szCs w:val="28"/>
         </w:rPr>
@@ -1244,59 +1285,6 @@
             <wp:extent cx="5926365" cy="5104738"/>
             <wp:effectExtent l="0" t="0" r="0" b="1270"/>
             <wp:docPr id="28" name="Picture 28"/>
-            <wp:cNvGraphicFramePr>
-              <a:graphicFrameLocks xmlns:a="http://schemas.openxmlformats.org/drawingml/2006/main" noChangeAspect="1"/>
-            </wp:cNvGraphicFramePr>
-            <a:graphic xmlns:a="http://schemas.openxmlformats.org/drawingml/2006/main">
-              <a:graphicData uri="http://schemas.openxmlformats.org/drawingml/2006/picture">
-                <pic:pic xmlns:pic="http://schemas.openxmlformats.org/drawingml/2006/picture">
-                  <pic:nvPicPr>
-                    <pic:cNvPr id="1" name=""/>
-                    <pic:cNvPicPr/>
-                  </pic:nvPicPr>
-                  <pic:blipFill>
-                    <a:blip r:embed="rId6"/>
-                    <a:stretch>
-                      <a:fillRect/>
-                    </a:stretch>
-                  </pic:blipFill>
-                  <pic:spPr>
-                    <a:xfrm>
-                      <a:off x="0" y="0"/>
-                      <a:ext cx="5942833" cy="5118923"/>
-                    </a:xfrm>
-                    <a:prstGeom prst="rect">
-                      <a:avLst/>
-                    </a:prstGeom>
-                  </pic:spPr>
-                </pic:pic>
-              </a:graphicData>
-            </a:graphic>
-          </wp:inline>
-        </w:drawing>
-      </w:r>
-    </w:p>
-    <w:p>
-      <w:pPr>
-        <w:jc w:val="center"/>
-        <w:rPr>
-          <w:rFonts w:ascii="Times New Roman" w:hAnsi="Times New Roman" w:cs="Times New Roman"/>
-          <w:sz w:val="28"/>
-          <w:szCs w:val="28"/>
-        </w:rPr>
-      </w:pPr>
-      <w:r>
-        <w:rPr>
-          <w:rFonts w:ascii="Times New Roman" w:hAnsi="Times New Roman" w:cs="Times New Roman"/>
-          <w:sz w:val="28"/>
-          <w:szCs w:val="28"/>
-        </w:rPr>
-        <w:lastRenderedPageBreak/>
-        <w:drawing>
-          <wp:inline distT="0" distB="0" distL="0" distR="0" wp14:anchorId="43A00F6B" wp14:editId="73B53A1A">
-            <wp:extent cx="4195589" cy="4405022"/>
-            <wp:effectExtent l="0" t="0" r="0" b="0"/>
-            <wp:docPr id="29" name="Picture 29"/>
             <wp:cNvGraphicFramePr>
               <a:graphicFrameLocks xmlns:a="http://schemas.openxmlformats.org/drawingml/2006/main" noChangeAspect="1"/>
             </wp:cNvGraphicFramePr>
@@ -1316,7 +1304,7 @@
                   <pic:spPr>
                     <a:xfrm>
                       <a:off x="0" y="0"/>
-                      <a:ext cx="4213379" cy="4423700"/>
+                      <a:ext cx="5942833" cy="5118923"/>
                     </a:xfrm>
                     <a:prstGeom prst="rect">
                       <a:avLst/>
@@ -1341,15 +1329,16 @@
       <w:r>
         <w:rPr>
           <w:rFonts w:ascii="Times New Roman" w:hAnsi="Times New Roman" w:cs="Times New Roman"/>
+          <w:noProof/>
           <w:sz w:val="28"/>
           <w:szCs w:val="28"/>
         </w:rPr>
         <w:lastRenderedPageBreak/>
         <w:drawing>
-          <wp:inline distT="0" distB="0" distL="0" distR="0" wp14:anchorId="76E604EC" wp14:editId="324A5610">
-            <wp:extent cx="5670806" cy="8338242"/>
-            <wp:effectExtent l="0" t="0" r="6350" b="5715"/>
-            <wp:docPr id="30" name="Picture 30"/>
+          <wp:inline distT="0" distB="0" distL="0" distR="0" wp14:anchorId="43A00F6B" wp14:editId="73B53A1A">
+            <wp:extent cx="4195589" cy="4405022"/>
+            <wp:effectExtent l="0" t="0" r="0" b="0"/>
+            <wp:docPr id="29" name="Picture 29"/>
             <wp:cNvGraphicFramePr>
               <a:graphicFrameLocks xmlns:a="http://schemas.openxmlformats.org/drawingml/2006/main" noChangeAspect="1"/>
             </wp:cNvGraphicFramePr>
@@ -1369,7 +1358,7 @@
                   <pic:spPr>
                     <a:xfrm>
                       <a:off x="0" y="0"/>
-                      <a:ext cx="5679323" cy="8350766"/>
+                      <a:ext cx="4213379" cy="4423700"/>
                     </a:xfrm>
                     <a:prstGeom prst="rect">
                       <a:avLst/>
@@ -1394,15 +1383,16 @@
       <w:r>
         <w:rPr>
           <w:rFonts w:ascii="Times New Roman" w:hAnsi="Times New Roman" w:cs="Times New Roman"/>
+          <w:noProof/>
           <w:sz w:val="28"/>
           <w:szCs w:val="28"/>
         </w:rPr>
         <w:lastRenderedPageBreak/>
         <w:drawing>
-          <wp:inline distT="0" distB="0" distL="0" distR="0" wp14:anchorId="737FE666" wp14:editId="7CC553E9">
-            <wp:extent cx="4300396" cy="1962009"/>
-            <wp:effectExtent l="0" t="0" r="5080" b="635"/>
-            <wp:docPr id="31" name="Picture 31"/>
+          <wp:inline distT="0" distB="0" distL="0" distR="0" wp14:anchorId="76E604EC" wp14:editId="324A5610">
+            <wp:extent cx="5670806" cy="8338242"/>
+            <wp:effectExtent l="0" t="0" r="6350" b="5715"/>
+            <wp:docPr id="30" name="Picture 30"/>
             <wp:cNvGraphicFramePr>
               <a:graphicFrameLocks xmlns:a="http://schemas.openxmlformats.org/drawingml/2006/main" noChangeAspect="1"/>
             </wp:cNvGraphicFramePr>
@@ -1422,7 +1412,7 @@
                   <pic:spPr>
                     <a:xfrm>
                       <a:off x="0" y="0"/>
-                      <a:ext cx="4314655" cy="1968515"/>
+                      <a:ext cx="5679323" cy="8350766"/>
                     </a:xfrm>
                     <a:prstGeom prst="rect">
                       <a:avLst/>
@@ -1437,36 +1427,6 @@
     </w:p>
     <w:p>
       <w:pPr>
-        <w:pStyle w:val="ListParagraph"/>
-        <w:numPr>
-          <w:ilvl w:val="0"/>
-          <w:numId w:val="5"/>
-        </w:numPr>
-        <w:rPr>
-          <w:rFonts w:ascii="Times New Roman" w:hAnsi="Times New Roman" w:cs="Times New Roman"/>
-          <w:sz w:val="28"/>
-          <w:szCs w:val="28"/>
-        </w:rPr>
-      </w:pPr>
-      <w:r>
-        <w:rPr>
-          <w:rFonts w:ascii="Times New Roman" w:hAnsi="Times New Roman" w:cs="Times New Roman"/>
-          <w:sz w:val="28"/>
-          <w:szCs w:val="28"/>
-        </w:rPr>
-        <w:t>Дані файлу зі згенерованим SSH ключем</w:t>
-      </w:r>
-      <w:r>
-        <w:rPr>
-          <w:rFonts w:ascii="Times New Roman" w:hAnsi="Times New Roman" w:cs="Times New Roman"/>
-          <w:sz w:val="28"/>
-          <w:szCs w:val="28"/>
-        </w:rPr>
-        <w:t>:</w:t>
-      </w:r>
-    </w:p>
-    <w:p>
-      <w:pPr>
         <w:jc w:val="center"/>
         <w:rPr>
           <w:rFonts w:ascii="Times New Roman" w:hAnsi="Times New Roman" w:cs="Times New Roman"/>
@@ -1477,14 +1437,16 @@
       <w:r>
         <w:rPr>
           <w:rFonts w:ascii="Times New Roman" w:hAnsi="Times New Roman" w:cs="Times New Roman"/>
-          <w:sz w:val="28"/>
-          <w:szCs w:val="28"/>
-        </w:rPr>
+          <w:noProof/>
+          <w:sz w:val="28"/>
+          <w:szCs w:val="28"/>
+        </w:rPr>
+        <w:lastRenderedPageBreak/>
         <w:drawing>
-          <wp:inline distT="0" distB="0" distL="0" distR="0" wp14:anchorId="52A33A37" wp14:editId="5AFD441E">
-            <wp:extent cx="3543795" cy="5249008"/>
-            <wp:effectExtent l="0" t="0" r="0" b="8890"/>
-            <wp:docPr id="32" name="Picture 32"/>
+          <wp:inline distT="0" distB="0" distL="0" distR="0" wp14:anchorId="737FE666" wp14:editId="7CC553E9">
+            <wp:extent cx="4300396" cy="1962009"/>
+            <wp:effectExtent l="0" t="0" r="5080" b="635"/>
+            <wp:docPr id="31" name="Picture 31"/>
             <wp:cNvGraphicFramePr>
               <a:graphicFrameLocks xmlns:a="http://schemas.openxmlformats.org/drawingml/2006/main" noChangeAspect="1"/>
             </wp:cNvGraphicFramePr>
@@ -1504,7 +1466,7 @@
                   <pic:spPr>
                     <a:xfrm>
                       <a:off x="0" y="0"/>
-                      <a:ext cx="3543795" cy="5249008"/>
+                      <a:ext cx="4314655" cy="1968515"/>
                     </a:xfrm>
                     <a:prstGeom prst="rect">
                       <a:avLst/>
@@ -1524,20 +1486,19 @@
           <w:ilvl w:val="0"/>
           <w:numId w:val="5"/>
         </w:numPr>
-        <w:jc w:val="both"/>
-        <w:rPr>
-          <w:rFonts w:ascii="Times New Roman" w:hAnsi="Times New Roman" w:cs="Times New Roman"/>
-          <w:sz w:val="28"/>
-          <w:szCs w:val="28"/>
-        </w:rPr>
-      </w:pPr>
-      <w:r>
-        <w:rPr>
-          <w:rFonts w:ascii="Times New Roman" w:hAnsi="Times New Roman" w:cs="Times New Roman"/>
-          <w:sz w:val="28"/>
-          <w:szCs w:val="28"/>
-        </w:rPr>
-        <w:t>Ініціалізація створення віртуальної машини</w:t>
+        <w:rPr>
+          <w:rFonts w:ascii="Times New Roman" w:hAnsi="Times New Roman" w:cs="Times New Roman"/>
+          <w:sz w:val="28"/>
+          <w:szCs w:val="28"/>
+        </w:rPr>
+      </w:pPr>
+      <w:r>
+        <w:rPr>
+          <w:rFonts w:ascii="Times New Roman" w:hAnsi="Times New Roman" w:cs="Times New Roman"/>
+          <w:sz w:val="28"/>
+          <w:szCs w:val="28"/>
+        </w:rPr>
+        <w:t>Дані файлу зі згенерованим SSH ключем</w:t>
       </w:r>
       <w:r>
         <w:rPr>
@@ -1550,7 +1511,6 @@
     </w:p>
     <w:p>
       <w:pPr>
-        <w:ind w:left="360"/>
         <w:jc w:val="center"/>
         <w:rPr>
           <w:rFonts w:ascii="Times New Roman" w:hAnsi="Times New Roman" w:cs="Times New Roman"/>
@@ -1561,14 +1521,15 @@
       <w:r>
         <w:rPr>
           <w:rFonts w:ascii="Times New Roman" w:hAnsi="Times New Roman" w:cs="Times New Roman"/>
+          <w:noProof/>
           <w:sz w:val="28"/>
           <w:szCs w:val="28"/>
         </w:rPr>
         <w:drawing>
-          <wp:inline distT="0" distB="0" distL="0" distR="0" wp14:anchorId="5A74AD48" wp14:editId="3991D83B">
-            <wp:extent cx="5794884" cy="758551"/>
-            <wp:effectExtent l="0" t="0" r="0" b="3810"/>
-            <wp:docPr id="35" name="Picture 35"/>
+          <wp:inline distT="0" distB="0" distL="0" distR="0" wp14:anchorId="52A33A37" wp14:editId="5AFD441E">
+            <wp:extent cx="3543795" cy="5249008"/>
+            <wp:effectExtent l="0" t="0" r="0" b="8890"/>
+            <wp:docPr id="32" name="Picture 32"/>
             <wp:cNvGraphicFramePr>
               <a:graphicFrameLocks xmlns:a="http://schemas.openxmlformats.org/drawingml/2006/main" noChangeAspect="1"/>
             </wp:cNvGraphicFramePr>
@@ -1588,7 +1549,7 @@
                   <pic:spPr>
                     <a:xfrm>
                       <a:off x="0" y="0"/>
-                      <a:ext cx="5847965" cy="765499"/>
+                      <a:ext cx="3543795" cy="5249008"/>
                     </a:xfrm>
                     <a:prstGeom prst="rect">
                       <a:avLst/>
@@ -1608,45 +1569,20 @@
           <w:ilvl w:val="0"/>
           <w:numId w:val="5"/>
         </w:numPr>
-        <w:rPr>
-          <w:rFonts w:ascii="Times New Roman" w:hAnsi="Times New Roman" w:cs="Times New Roman"/>
-          <w:sz w:val="28"/>
-          <w:szCs w:val="28"/>
-        </w:rPr>
-      </w:pPr>
-      <w:r>
-        <w:rPr>
-          <w:rFonts w:ascii="Times New Roman" w:hAnsi="Times New Roman" w:cs="Times New Roman"/>
-          <w:sz w:val="28"/>
-          <w:szCs w:val="28"/>
-        </w:rPr>
-        <w:t xml:space="preserve">Створимо базу даних. Так як наш додаток використовує PostgreSQL, будемо використовувати </w:t>
-      </w:r>
-      <w:proofErr w:type="spellStart"/>
-      <w:r>
-        <w:rPr>
-          <w:rFonts w:ascii="Times New Roman" w:hAnsi="Times New Roman" w:cs="Times New Roman"/>
-          <w:sz w:val="28"/>
-          <w:szCs w:val="28"/>
-        </w:rPr>
-        <w:t>Amazon</w:t>
-      </w:r>
-      <w:proofErr w:type="spellEnd"/>
-      <w:r>
-        <w:rPr>
-          <w:rFonts w:ascii="Times New Roman" w:hAnsi="Times New Roman" w:cs="Times New Roman"/>
-          <w:sz w:val="28"/>
-          <w:szCs w:val="28"/>
-        </w:rPr>
-        <w:t xml:space="preserve"> RDS який має підтримку </w:t>
-      </w:r>
-      <w:r>
-        <w:rPr>
-          <w:rFonts w:ascii="Times New Roman" w:hAnsi="Times New Roman" w:cs="Times New Roman"/>
-          <w:sz w:val="28"/>
-          <w:szCs w:val="28"/>
-        </w:rPr>
-        <w:t>PostgreSQL</w:t>
+        <w:jc w:val="both"/>
+        <w:rPr>
+          <w:rFonts w:ascii="Times New Roman" w:hAnsi="Times New Roman" w:cs="Times New Roman"/>
+          <w:sz w:val="28"/>
+          <w:szCs w:val="28"/>
+        </w:rPr>
+      </w:pPr>
+      <w:r>
+        <w:rPr>
+          <w:rFonts w:ascii="Times New Roman" w:hAnsi="Times New Roman" w:cs="Times New Roman"/>
+          <w:sz w:val="28"/>
+          <w:szCs w:val="28"/>
+        </w:rPr>
+        <w:t>Ініціалізація створення віртуальної машини</w:t>
       </w:r>
       <w:r>
         <w:rPr>
@@ -1656,26 +1592,29 @@
         </w:rPr>
         <w:t>:</w:t>
       </w:r>
-      <w:r>
-        <w:rPr>
-          <w:rFonts w:ascii="Times New Roman" w:hAnsi="Times New Roman" w:cs="Times New Roman"/>
-          <w:sz w:val="28"/>
-          <w:szCs w:val="28"/>
-        </w:rPr>
-        <w:br/>
-      </w:r>
-      <w:r>
-        <w:rPr>
-          <w:rFonts w:ascii="Times New Roman" w:hAnsi="Times New Roman" w:cs="Times New Roman"/>
-          <w:sz w:val="28"/>
-          <w:szCs w:val="28"/>
-        </w:rPr>
-        <w:lastRenderedPageBreak/>
+    </w:p>
+    <w:p>
+      <w:pPr>
+        <w:ind w:left="360"/>
+        <w:jc w:val="center"/>
+        <w:rPr>
+          <w:rFonts w:ascii="Times New Roman" w:hAnsi="Times New Roman" w:cs="Times New Roman"/>
+          <w:sz w:val="28"/>
+          <w:szCs w:val="28"/>
+        </w:rPr>
+      </w:pPr>
+      <w:r>
+        <w:rPr>
+          <w:rFonts w:ascii="Times New Roman" w:hAnsi="Times New Roman" w:cs="Times New Roman"/>
+          <w:noProof/>
+          <w:sz w:val="28"/>
+          <w:szCs w:val="28"/>
+        </w:rPr>
         <w:drawing>
-          <wp:inline distT="0" distB="0" distL="0" distR="0" wp14:anchorId="1B63C052" wp14:editId="5CD5C654">
-            <wp:extent cx="5480966" cy="6943115"/>
-            <wp:effectExtent l="0" t="0" r="5715" b="0"/>
-            <wp:docPr id="1" name="Picture 1"/>
+          <wp:inline distT="0" distB="0" distL="0" distR="0" wp14:anchorId="5A74AD48" wp14:editId="3991D83B">
+            <wp:extent cx="5794884" cy="758551"/>
+            <wp:effectExtent l="0" t="0" r="0" b="3810"/>
+            <wp:docPr id="35" name="Picture 35"/>
             <wp:cNvGraphicFramePr>
               <a:graphicFrameLocks xmlns:a="http://schemas.openxmlformats.org/drawingml/2006/main" noChangeAspect="1"/>
             </wp:cNvGraphicFramePr>
@@ -1695,7 +1634,7 @@
                   <pic:spPr>
                     <a:xfrm>
                       <a:off x="0" y="0"/>
-                      <a:ext cx="5487309" cy="6951151"/>
+                      <a:ext cx="5847965" cy="765499"/>
                     </a:xfrm>
                     <a:prstGeom prst="rect">
                       <a:avLst/>
@@ -1707,6 +1646,46 @@
           </wp:inline>
         </w:drawing>
       </w:r>
+    </w:p>
+    <w:p>
+      <w:pPr>
+        <w:pStyle w:val="ListParagraph"/>
+        <w:numPr>
+          <w:ilvl w:val="0"/>
+          <w:numId w:val="5"/>
+        </w:numPr>
+        <w:rPr>
+          <w:rFonts w:ascii="Times New Roman" w:hAnsi="Times New Roman" w:cs="Times New Roman"/>
+          <w:sz w:val="28"/>
+          <w:szCs w:val="28"/>
+        </w:rPr>
+      </w:pPr>
+      <w:r>
+        <w:rPr>
+          <w:rFonts w:ascii="Times New Roman" w:hAnsi="Times New Roman" w:cs="Times New Roman"/>
+          <w:sz w:val="28"/>
+          <w:szCs w:val="28"/>
+        </w:rPr>
+        <w:t xml:space="preserve">Створимо базу даних. Так як наш додаток використовує PostgreSQL, будемо використовувати </w:t>
+      </w:r>
+      <w:proofErr w:type="spellStart"/>
+      <w:r>
+        <w:rPr>
+          <w:rFonts w:ascii="Times New Roman" w:hAnsi="Times New Roman" w:cs="Times New Roman"/>
+          <w:sz w:val="28"/>
+          <w:szCs w:val="28"/>
+        </w:rPr>
+        <w:t>Amazon</w:t>
+      </w:r>
+      <w:proofErr w:type="spellEnd"/>
+      <w:r>
+        <w:rPr>
+          <w:rFonts w:ascii="Times New Roman" w:hAnsi="Times New Roman" w:cs="Times New Roman"/>
+          <w:sz w:val="28"/>
+          <w:szCs w:val="28"/>
+        </w:rPr>
+        <w:t xml:space="preserve"> RDS який має підтримку PostgreSQL:</w:t>
+      </w:r>
       <w:r>
         <w:rPr>
           <w:rFonts w:ascii="Times New Roman" w:hAnsi="Times New Roman" w:cs="Times New Roman"/>
@@ -1718,15 +1697,16 @@
       <w:r>
         <w:rPr>
           <w:rFonts w:ascii="Times New Roman" w:hAnsi="Times New Roman" w:cs="Times New Roman"/>
+          <w:noProof/>
           <w:sz w:val="28"/>
           <w:szCs w:val="28"/>
         </w:rPr>
         <w:lastRenderedPageBreak/>
         <w:drawing>
-          <wp:inline distT="0" distB="0" distL="0" distR="0" wp14:anchorId="34B4C9BA" wp14:editId="16ABC468">
-            <wp:extent cx="5601899" cy="4979406"/>
-            <wp:effectExtent l="0" t="0" r="0" b="0"/>
-            <wp:docPr id="11" name="Picture 11"/>
+          <wp:inline distT="0" distB="0" distL="0" distR="0" wp14:anchorId="1B63C052" wp14:editId="5CD5C654">
+            <wp:extent cx="5480966" cy="6943115"/>
+            <wp:effectExtent l="0" t="0" r="5715" b="0"/>
+            <wp:docPr id="1" name="Picture 1"/>
             <wp:cNvGraphicFramePr>
               <a:graphicFrameLocks xmlns:a="http://schemas.openxmlformats.org/drawingml/2006/main" noChangeAspect="1"/>
             </wp:cNvGraphicFramePr>
@@ -1746,7 +1726,7 @@
                   <pic:spPr>
                     <a:xfrm>
                       <a:off x="0" y="0"/>
-                      <a:ext cx="5604165" cy="4981420"/>
+                      <a:ext cx="5487309" cy="6951151"/>
                     </a:xfrm>
                     <a:prstGeom prst="rect">
                       <a:avLst/>
@@ -1769,15 +1749,16 @@
       <w:r>
         <w:rPr>
           <w:rFonts w:ascii="Times New Roman" w:hAnsi="Times New Roman" w:cs="Times New Roman"/>
+          <w:noProof/>
           <w:sz w:val="28"/>
           <w:szCs w:val="28"/>
         </w:rPr>
         <w:lastRenderedPageBreak/>
         <w:drawing>
-          <wp:inline distT="0" distB="0" distL="0" distR="0" wp14:anchorId="421F234E" wp14:editId="3F9A45F9">
-            <wp:extent cx="5683220" cy="6192570"/>
+          <wp:inline distT="0" distB="0" distL="0" distR="0" wp14:anchorId="34B4C9BA" wp14:editId="16ABC468">
+            <wp:extent cx="5601899" cy="4979406"/>
             <wp:effectExtent l="0" t="0" r="0" b="0"/>
-            <wp:docPr id="12" name="Picture 12"/>
+            <wp:docPr id="11" name="Picture 11"/>
             <wp:cNvGraphicFramePr>
               <a:graphicFrameLocks xmlns:a="http://schemas.openxmlformats.org/drawingml/2006/main" noChangeAspect="1"/>
             </wp:cNvGraphicFramePr>
@@ -1797,7 +1778,7 @@
                   <pic:spPr>
                     <a:xfrm>
                       <a:off x="0" y="0"/>
-                      <a:ext cx="5690738" cy="6200762"/>
+                      <a:ext cx="5604165" cy="4981420"/>
                     </a:xfrm>
                     <a:prstGeom prst="rect">
                       <a:avLst/>
@@ -1820,15 +1801,16 @@
       <w:r>
         <w:rPr>
           <w:rFonts w:ascii="Times New Roman" w:hAnsi="Times New Roman" w:cs="Times New Roman"/>
+          <w:noProof/>
           <w:sz w:val="28"/>
           <w:szCs w:val="28"/>
         </w:rPr>
         <w:lastRenderedPageBreak/>
         <w:drawing>
-          <wp:inline distT="0" distB="0" distL="0" distR="0" wp14:anchorId="47EA2CC9" wp14:editId="7DC4FE12">
-            <wp:extent cx="4053072" cy="3698341"/>
-            <wp:effectExtent l="0" t="0" r="5080" b="0"/>
-            <wp:docPr id="21" name="Picture 21"/>
+          <wp:inline distT="0" distB="0" distL="0" distR="0" wp14:anchorId="421F234E" wp14:editId="3F9A45F9">
+            <wp:extent cx="5683220" cy="6192570"/>
+            <wp:effectExtent l="0" t="0" r="0" b="0"/>
+            <wp:docPr id="12" name="Picture 12"/>
             <wp:cNvGraphicFramePr>
               <a:graphicFrameLocks xmlns:a="http://schemas.openxmlformats.org/drawingml/2006/main" noChangeAspect="1"/>
             </wp:cNvGraphicFramePr>
@@ -1848,7 +1830,7 @@
                   <pic:spPr>
                     <a:xfrm>
                       <a:off x="0" y="0"/>
-                      <a:ext cx="4063534" cy="3707888"/>
+                      <a:ext cx="5690738" cy="6200762"/>
                     </a:xfrm>
                     <a:prstGeom prst="rect">
                       <a:avLst/>
@@ -1860,28 +1842,6 @@
           </wp:inline>
         </w:drawing>
       </w:r>
-    </w:p>
-    <w:p>
-      <w:pPr>
-        <w:pStyle w:val="ListParagraph"/>
-        <w:numPr>
-          <w:ilvl w:val="0"/>
-          <w:numId w:val="5"/>
-        </w:numPr>
-        <w:rPr>
-          <w:rFonts w:ascii="Times New Roman" w:hAnsi="Times New Roman" w:cs="Times New Roman"/>
-          <w:sz w:val="28"/>
-          <w:szCs w:val="28"/>
-        </w:rPr>
-      </w:pPr>
-      <w:r>
-        <w:rPr>
-          <w:rFonts w:ascii="Times New Roman" w:hAnsi="Times New Roman" w:cs="Times New Roman"/>
-          <w:sz w:val="28"/>
-          <w:szCs w:val="28"/>
-        </w:rPr>
-        <w:t>Перевіряємо що її успішно створено:</w:t>
-      </w:r>
       <w:r>
         <w:rPr>
           <w:rFonts w:ascii="Times New Roman" w:hAnsi="Times New Roman" w:cs="Times New Roman"/>
@@ -1893,14 +1853,16 @@
       <w:r>
         <w:rPr>
           <w:rFonts w:ascii="Times New Roman" w:hAnsi="Times New Roman" w:cs="Times New Roman"/>
-          <w:sz w:val="28"/>
-          <w:szCs w:val="28"/>
-        </w:rPr>
+          <w:noProof/>
+          <w:sz w:val="28"/>
+          <w:szCs w:val="28"/>
+        </w:rPr>
+        <w:lastRenderedPageBreak/>
         <w:drawing>
-          <wp:inline distT="0" distB="0" distL="0" distR="0" wp14:anchorId="72E2368F" wp14:editId="6B540C26">
-            <wp:extent cx="5396532" cy="1421063"/>
-            <wp:effectExtent l="0" t="0" r="0" b="8255"/>
-            <wp:docPr id="33" name="Picture 33"/>
+          <wp:inline distT="0" distB="0" distL="0" distR="0" wp14:anchorId="47EA2CC9" wp14:editId="7DC4FE12">
+            <wp:extent cx="4053072" cy="3698341"/>
+            <wp:effectExtent l="0" t="0" r="5080" b="0"/>
+            <wp:docPr id="21" name="Picture 21"/>
             <wp:cNvGraphicFramePr>
               <a:graphicFrameLocks xmlns:a="http://schemas.openxmlformats.org/drawingml/2006/main" noChangeAspect="1"/>
             </wp:cNvGraphicFramePr>
@@ -1920,7 +1882,7 @@
                   <pic:spPr>
                     <a:xfrm>
                       <a:off x="0" y="0"/>
-                      <a:ext cx="5410995" cy="1424872"/>
+                      <a:ext cx="4063534" cy="3707888"/>
                     </a:xfrm>
                     <a:prstGeom prst="rect">
                       <a:avLst/>
@@ -1952,97 +1914,7 @@
           <w:sz w:val="28"/>
           <w:szCs w:val="28"/>
         </w:rPr>
-        <w:t xml:space="preserve">Йдемо до «VPC </w:t>
-      </w:r>
-      <w:proofErr w:type="spellStart"/>
-      <w:r>
-        <w:rPr>
-          <w:rFonts w:ascii="Times New Roman" w:hAnsi="Times New Roman" w:cs="Times New Roman"/>
-          <w:sz w:val="28"/>
-          <w:szCs w:val="28"/>
-        </w:rPr>
-        <w:t>security</w:t>
-      </w:r>
-      <w:proofErr w:type="spellEnd"/>
-      <w:r>
-        <w:rPr>
-          <w:rFonts w:ascii="Times New Roman" w:hAnsi="Times New Roman" w:cs="Times New Roman"/>
-          <w:sz w:val="28"/>
-          <w:szCs w:val="28"/>
-        </w:rPr>
-        <w:t xml:space="preserve"> </w:t>
-      </w:r>
-      <w:proofErr w:type="spellStart"/>
-      <w:r>
-        <w:rPr>
-          <w:rFonts w:ascii="Times New Roman" w:hAnsi="Times New Roman" w:cs="Times New Roman"/>
-          <w:sz w:val="28"/>
-          <w:szCs w:val="28"/>
-        </w:rPr>
-        <w:t>groups</w:t>
-      </w:r>
-      <w:proofErr w:type="spellEnd"/>
-      <w:r>
-        <w:rPr>
-          <w:rFonts w:ascii="Times New Roman" w:hAnsi="Times New Roman" w:cs="Times New Roman"/>
-          <w:sz w:val="28"/>
-          <w:szCs w:val="28"/>
-        </w:rPr>
-        <w:t>» за посиланням, налаштовуємо «</w:t>
-      </w:r>
-      <w:proofErr w:type="spellStart"/>
-      <w:r>
-        <w:rPr>
-          <w:rFonts w:ascii="Times New Roman" w:hAnsi="Times New Roman" w:cs="Times New Roman"/>
-          <w:sz w:val="28"/>
-          <w:szCs w:val="28"/>
-        </w:rPr>
-        <w:t>Inbound</w:t>
-      </w:r>
-      <w:proofErr w:type="spellEnd"/>
-      <w:r>
-        <w:rPr>
-          <w:rFonts w:ascii="Times New Roman" w:hAnsi="Times New Roman" w:cs="Times New Roman"/>
-          <w:sz w:val="28"/>
-          <w:szCs w:val="28"/>
-        </w:rPr>
-        <w:t xml:space="preserve"> </w:t>
-      </w:r>
-      <w:proofErr w:type="spellStart"/>
-      <w:r>
-        <w:rPr>
-          <w:rFonts w:ascii="Times New Roman" w:hAnsi="Times New Roman" w:cs="Times New Roman"/>
-          <w:sz w:val="28"/>
-          <w:szCs w:val="28"/>
-        </w:rPr>
-        <w:t>rules</w:t>
-      </w:r>
-      <w:proofErr w:type="spellEnd"/>
-      <w:r>
-        <w:rPr>
-          <w:rFonts w:ascii="Times New Roman" w:hAnsi="Times New Roman" w:cs="Times New Roman"/>
-          <w:sz w:val="28"/>
-          <w:szCs w:val="28"/>
-        </w:rPr>
-        <w:t xml:space="preserve">» на весь IPv4 </w:t>
-      </w:r>
-      <w:proofErr w:type="spellStart"/>
-      <w:r>
-        <w:rPr>
-          <w:rFonts w:ascii="Times New Roman" w:hAnsi="Times New Roman" w:cs="Times New Roman"/>
-          <w:sz w:val="28"/>
-          <w:szCs w:val="28"/>
-        </w:rPr>
-        <w:t>трафик</w:t>
-      </w:r>
-      <w:proofErr w:type="spellEnd"/>
-      <w:r>
-        <w:rPr>
-          <w:rFonts w:ascii="Times New Roman" w:hAnsi="Times New Roman" w:cs="Times New Roman"/>
-          <w:sz w:val="28"/>
-          <w:szCs w:val="28"/>
-        </w:rPr>
-        <w:t>:</w:t>
+        <w:t>Перевіряємо що її успішно створено:</w:t>
       </w:r>
       <w:r>
         <w:rPr>
@@ -2055,14 +1927,15 @@
       <w:r>
         <w:rPr>
           <w:rFonts w:ascii="Times New Roman" w:hAnsi="Times New Roman" w:cs="Times New Roman"/>
+          <w:noProof/>
           <w:sz w:val="28"/>
           <w:szCs w:val="28"/>
         </w:rPr>
         <w:drawing>
-          <wp:inline distT="0" distB="0" distL="0" distR="0" wp14:anchorId="329E7DBA" wp14:editId="64DBDBC8">
-            <wp:extent cx="5674360" cy="3243808"/>
-            <wp:effectExtent l="0" t="0" r="2540" b="0"/>
-            <wp:docPr id="58" name="Picture 58"/>
+          <wp:inline distT="0" distB="0" distL="0" distR="0" wp14:anchorId="72E2368F" wp14:editId="6B540C26">
+            <wp:extent cx="5396532" cy="1421063"/>
+            <wp:effectExtent l="0" t="0" r="0" b="8255"/>
+            <wp:docPr id="33" name="Picture 33"/>
             <wp:cNvGraphicFramePr>
               <a:graphicFrameLocks xmlns:a="http://schemas.openxmlformats.org/drawingml/2006/main" noChangeAspect="1"/>
             </wp:cNvGraphicFramePr>
@@ -2082,7 +1955,7 @@
                   <pic:spPr>
                     <a:xfrm>
                       <a:off x="0" y="0"/>
-                      <a:ext cx="5685624" cy="3250247"/>
+                      <a:ext cx="5410995" cy="1424872"/>
                     </a:xfrm>
                     <a:prstGeom prst="rect">
                       <a:avLst/>
@@ -2114,8 +1987,97 @@
           <w:sz w:val="28"/>
           <w:szCs w:val="28"/>
         </w:rPr>
-        <w:lastRenderedPageBreak/>
-        <w:t>Перевіряємо що база жива та доступна:</w:t>
+        <w:t xml:space="preserve">Йдемо до «VPC </w:t>
+      </w:r>
+      <w:proofErr w:type="spellStart"/>
+      <w:r>
+        <w:rPr>
+          <w:rFonts w:ascii="Times New Roman" w:hAnsi="Times New Roman" w:cs="Times New Roman"/>
+          <w:sz w:val="28"/>
+          <w:szCs w:val="28"/>
+        </w:rPr>
+        <w:t>security</w:t>
+      </w:r>
+      <w:proofErr w:type="spellEnd"/>
+      <w:r>
+        <w:rPr>
+          <w:rFonts w:ascii="Times New Roman" w:hAnsi="Times New Roman" w:cs="Times New Roman"/>
+          <w:sz w:val="28"/>
+          <w:szCs w:val="28"/>
+        </w:rPr>
+        <w:t xml:space="preserve"> </w:t>
+      </w:r>
+      <w:proofErr w:type="spellStart"/>
+      <w:r>
+        <w:rPr>
+          <w:rFonts w:ascii="Times New Roman" w:hAnsi="Times New Roman" w:cs="Times New Roman"/>
+          <w:sz w:val="28"/>
+          <w:szCs w:val="28"/>
+        </w:rPr>
+        <w:t>groups</w:t>
+      </w:r>
+      <w:proofErr w:type="spellEnd"/>
+      <w:r>
+        <w:rPr>
+          <w:rFonts w:ascii="Times New Roman" w:hAnsi="Times New Roman" w:cs="Times New Roman"/>
+          <w:sz w:val="28"/>
+          <w:szCs w:val="28"/>
+        </w:rPr>
+        <w:t>» за посиланням, налаштовуємо «</w:t>
+      </w:r>
+      <w:proofErr w:type="spellStart"/>
+      <w:r>
+        <w:rPr>
+          <w:rFonts w:ascii="Times New Roman" w:hAnsi="Times New Roman" w:cs="Times New Roman"/>
+          <w:sz w:val="28"/>
+          <w:szCs w:val="28"/>
+        </w:rPr>
+        <w:t>Inbound</w:t>
+      </w:r>
+      <w:proofErr w:type="spellEnd"/>
+      <w:r>
+        <w:rPr>
+          <w:rFonts w:ascii="Times New Roman" w:hAnsi="Times New Roman" w:cs="Times New Roman"/>
+          <w:sz w:val="28"/>
+          <w:szCs w:val="28"/>
+        </w:rPr>
+        <w:t xml:space="preserve"> </w:t>
+      </w:r>
+      <w:proofErr w:type="spellStart"/>
+      <w:r>
+        <w:rPr>
+          <w:rFonts w:ascii="Times New Roman" w:hAnsi="Times New Roman" w:cs="Times New Roman"/>
+          <w:sz w:val="28"/>
+          <w:szCs w:val="28"/>
+        </w:rPr>
+        <w:t>rules</w:t>
+      </w:r>
+      <w:proofErr w:type="spellEnd"/>
+      <w:r>
+        <w:rPr>
+          <w:rFonts w:ascii="Times New Roman" w:hAnsi="Times New Roman" w:cs="Times New Roman"/>
+          <w:sz w:val="28"/>
+          <w:szCs w:val="28"/>
+        </w:rPr>
+        <w:t xml:space="preserve">» на весь IPv4 </w:t>
+      </w:r>
+      <w:proofErr w:type="spellStart"/>
+      <w:r>
+        <w:rPr>
+          <w:rFonts w:ascii="Times New Roman" w:hAnsi="Times New Roman" w:cs="Times New Roman"/>
+          <w:sz w:val="28"/>
+          <w:szCs w:val="28"/>
+        </w:rPr>
+        <w:t>трафик</w:t>
+      </w:r>
+      <w:proofErr w:type="spellEnd"/>
+      <w:r>
+        <w:rPr>
+          <w:rFonts w:ascii="Times New Roman" w:hAnsi="Times New Roman" w:cs="Times New Roman"/>
+          <w:sz w:val="28"/>
+          <w:szCs w:val="28"/>
+        </w:rPr>
+        <w:t>:</w:t>
       </w:r>
       <w:r>
         <w:rPr>
@@ -2128,14 +2090,15 @@
       <w:r>
         <w:rPr>
           <w:rFonts w:ascii="Times New Roman" w:hAnsi="Times New Roman" w:cs="Times New Roman"/>
+          <w:noProof/>
           <w:sz w:val="28"/>
           <w:szCs w:val="28"/>
         </w:rPr>
         <w:drawing>
-          <wp:inline distT="0" distB="0" distL="0" distR="0" wp14:anchorId="707866A9" wp14:editId="41F75F50">
-            <wp:extent cx="2819593" cy="1838325"/>
-            <wp:effectExtent l="0" t="0" r="0" b="0"/>
-            <wp:docPr id="34" name="Picture 34"/>
+          <wp:inline distT="0" distB="0" distL="0" distR="0" wp14:anchorId="329E7DBA" wp14:editId="64DBDBC8">
+            <wp:extent cx="5674360" cy="3243808"/>
+            <wp:effectExtent l="0" t="0" r="2540" b="0"/>
+            <wp:docPr id="58" name="Picture 58"/>
             <wp:cNvGraphicFramePr>
               <a:graphicFrameLocks xmlns:a="http://schemas.openxmlformats.org/drawingml/2006/main" noChangeAspect="1"/>
             </wp:cNvGraphicFramePr>
@@ -2155,7 +2118,7 @@
                   <pic:spPr>
                     <a:xfrm>
                       <a:off x="0" y="0"/>
-                      <a:ext cx="2820931" cy="1839197"/>
+                      <a:ext cx="5685624" cy="3250247"/>
                     </a:xfrm>
                     <a:prstGeom prst="rect">
                       <a:avLst/>
@@ -2187,67 +2150,8 @@
           <w:sz w:val="28"/>
           <w:szCs w:val="28"/>
         </w:rPr>
-        <w:t xml:space="preserve">Використаємо </w:t>
-      </w:r>
-      <w:proofErr w:type="spellStart"/>
-      <w:r>
-        <w:rPr>
-          <w:rFonts w:ascii="Times New Roman" w:hAnsi="Times New Roman" w:cs="Times New Roman"/>
-          <w:sz w:val="28"/>
-          <w:szCs w:val="28"/>
-        </w:rPr>
-        <w:t>Putty</w:t>
-      </w:r>
-      <w:proofErr w:type="spellEnd"/>
-      <w:r>
-        <w:rPr>
-          <w:rFonts w:ascii="Times New Roman" w:hAnsi="Times New Roman" w:cs="Times New Roman"/>
-          <w:sz w:val="28"/>
-          <w:szCs w:val="28"/>
-        </w:rPr>
-        <w:t xml:space="preserve"> для підключення за SSH до </w:t>
-      </w:r>
-      <w:r>
-        <w:rPr>
-          <w:rFonts w:ascii="Times New Roman" w:hAnsi="Times New Roman" w:cs="Times New Roman"/>
-          <w:sz w:val="28"/>
-          <w:szCs w:val="28"/>
-        </w:rPr>
-        <w:t>EC2</w:t>
-      </w:r>
-      <w:r>
-        <w:rPr>
-          <w:rFonts w:ascii="Times New Roman" w:hAnsi="Times New Roman" w:cs="Times New Roman"/>
-          <w:sz w:val="28"/>
-          <w:szCs w:val="28"/>
-        </w:rPr>
-        <w:t xml:space="preserve">. Для цього, введемо IP адресу отриманої машини. Також, </w:t>
-      </w:r>
-      <w:proofErr w:type="spellStart"/>
-      <w:r>
-        <w:rPr>
-          <w:rFonts w:ascii="Times New Roman" w:hAnsi="Times New Roman" w:cs="Times New Roman"/>
-          <w:sz w:val="28"/>
-          <w:szCs w:val="28"/>
-        </w:rPr>
-        <w:t>додамо</w:t>
-      </w:r>
-      <w:proofErr w:type="spellEnd"/>
-      <w:r>
-        <w:rPr>
-          <w:rFonts w:ascii="Times New Roman" w:hAnsi="Times New Roman" w:cs="Times New Roman"/>
-          <w:sz w:val="28"/>
-          <w:szCs w:val="28"/>
-        </w:rPr>
-        <w:t xml:space="preserve"> наш отриманий файл з приватним ключем до авторизації</w:t>
-      </w:r>
-      <w:r>
-        <w:rPr>
-          <w:rFonts w:ascii="Times New Roman" w:hAnsi="Times New Roman" w:cs="Times New Roman"/>
-          <w:sz w:val="28"/>
-          <w:szCs w:val="28"/>
-        </w:rPr>
-        <w:t>:</w:t>
+        <w:lastRenderedPageBreak/>
+        <w:t>Перевіряємо що база жива та доступна:</w:t>
       </w:r>
       <w:r>
         <w:rPr>
@@ -2260,14 +2164,15 @@
       <w:r>
         <w:rPr>
           <w:rFonts w:ascii="Times New Roman" w:hAnsi="Times New Roman" w:cs="Times New Roman"/>
+          <w:noProof/>
           <w:sz w:val="28"/>
           <w:szCs w:val="28"/>
         </w:rPr>
         <w:drawing>
-          <wp:inline distT="0" distB="0" distL="0" distR="0" wp14:anchorId="2BD98D3D" wp14:editId="1322434E">
-            <wp:extent cx="5427998" cy="5295900"/>
-            <wp:effectExtent l="0" t="0" r="1270" b="0"/>
-            <wp:docPr id="36" name="Picture 36"/>
+          <wp:inline distT="0" distB="0" distL="0" distR="0" wp14:anchorId="707866A9" wp14:editId="41F75F50">
+            <wp:extent cx="2819593" cy="1838325"/>
+            <wp:effectExtent l="0" t="0" r="0" b="0"/>
+            <wp:docPr id="34" name="Picture 34"/>
             <wp:cNvGraphicFramePr>
               <a:graphicFrameLocks xmlns:a="http://schemas.openxmlformats.org/drawingml/2006/main" noChangeAspect="1"/>
             </wp:cNvGraphicFramePr>
@@ -2287,7 +2192,7 @@
                   <pic:spPr>
                     <a:xfrm>
                       <a:off x="0" y="0"/>
-                      <a:ext cx="5467766" cy="5334700"/>
+                      <a:ext cx="2820931" cy="1839197"/>
                     </a:xfrm>
                     <a:prstGeom prst="rect">
                       <a:avLst/>
@@ -2299,6 +2204,88 @@
           </wp:inline>
         </w:drawing>
       </w:r>
+    </w:p>
+    <w:p>
+      <w:pPr>
+        <w:pStyle w:val="ListParagraph"/>
+        <w:numPr>
+          <w:ilvl w:val="0"/>
+          <w:numId w:val="5"/>
+        </w:numPr>
+        <w:rPr>
+          <w:rFonts w:ascii="Times New Roman" w:hAnsi="Times New Roman" w:cs="Times New Roman"/>
+          <w:sz w:val="28"/>
+          <w:szCs w:val="28"/>
+        </w:rPr>
+      </w:pPr>
+      <w:r>
+        <w:rPr>
+          <w:rFonts w:ascii="Times New Roman" w:hAnsi="Times New Roman" w:cs="Times New Roman"/>
+          <w:sz w:val="28"/>
+          <w:szCs w:val="28"/>
+        </w:rPr>
+        <w:t xml:space="preserve">Використаємо </w:t>
+      </w:r>
+      <w:proofErr w:type="spellStart"/>
+      <w:r>
+        <w:rPr>
+          <w:rFonts w:ascii="Times New Roman" w:hAnsi="Times New Roman" w:cs="Times New Roman"/>
+          <w:sz w:val="28"/>
+          <w:szCs w:val="28"/>
+        </w:rPr>
+        <w:t>Putty</w:t>
+      </w:r>
+      <w:proofErr w:type="spellEnd"/>
+      <w:r>
+        <w:rPr>
+          <w:rFonts w:ascii="Times New Roman" w:hAnsi="Times New Roman" w:cs="Times New Roman"/>
+          <w:sz w:val="28"/>
+          <w:szCs w:val="28"/>
+        </w:rPr>
+        <w:t xml:space="preserve"> для підключення за SSH до </w:t>
+      </w:r>
+      <w:r>
+        <w:rPr>
+          <w:rFonts w:ascii="Times New Roman" w:hAnsi="Times New Roman" w:cs="Times New Roman"/>
+          <w:sz w:val="28"/>
+          <w:szCs w:val="28"/>
+        </w:rPr>
+        <w:t>EC2</w:t>
+      </w:r>
+      <w:r>
+        <w:rPr>
+          <w:rFonts w:ascii="Times New Roman" w:hAnsi="Times New Roman" w:cs="Times New Roman"/>
+          <w:sz w:val="28"/>
+          <w:szCs w:val="28"/>
+        </w:rPr>
+        <w:t xml:space="preserve">. Для цього, введемо IP адресу отриманої машини. Також, </w:t>
+      </w:r>
+      <w:proofErr w:type="spellStart"/>
+      <w:r>
+        <w:rPr>
+          <w:rFonts w:ascii="Times New Roman" w:hAnsi="Times New Roman" w:cs="Times New Roman"/>
+          <w:sz w:val="28"/>
+          <w:szCs w:val="28"/>
+        </w:rPr>
+        <w:t>додамо</w:t>
+      </w:r>
+      <w:proofErr w:type="spellEnd"/>
+      <w:r>
+        <w:rPr>
+          <w:rFonts w:ascii="Times New Roman" w:hAnsi="Times New Roman" w:cs="Times New Roman"/>
+          <w:sz w:val="28"/>
+          <w:szCs w:val="28"/>
+        </w:rPr>
+        <w:t xml:space="preserve"> наш отриманий файл з приватним ключем до авторизації</w:t>
+      </w:r>
+      <w:r>
+        <w:rPr>
+          <w:rFonts w:ascii="Times New Roman" w:hAnsi="Times New Roman" w:cs="Times New Roman"/>
+          <w:sz w:val="28"/>
+          <w:szCs w:val="28"/>
+        </w:rPr>
+        <w:t>:</w:t>
+      </w:r>
       <w:r>
         <w:rPr>
           <w:rFonts w:ascii="Times New Roman" w:hAnsi="Times New Roman" w:cs="Times New Roman"/>
@@ -2310,15 +2297,15 @@
       <w:r>
         <w:rPr>
           <w:rFonts w:ascii="Times New Roman" w:hAnsi="Times New Roman" w:cs="Times New Roman"/>
-          <w:sz w:val="28"/>
-          <w:szCs w:val="28"/>
-        </w:rPr>
-        <w:lastRenderedPageBreak/>
+          <w:noProof/>
+          <w:sz w:val="28"/>
+          <w:szCs w:val="28"/>
+        </w:rPr>
         <w:drawing>
-          <wp:inline distT="0" distB="0" distL="0" distR="0" wp14:anchorId="31DFCBD3" wp14:editId="1DEBC9D9">
-            <wp:extent cx="3759612" cy="2597150"/>
-            <wp:effectExtent l="0" t="0" r="0" b="0"/>
-            <wp:docPr id="37" name="Picture 37"/>
+          <wp:inline distT="0" distB="0" distL="0" distR="0" wp14:anchorId="2BD98D3D" wp14:editId="1322434E">
+            <wp:extent cx="5427998" cy="5295900"/>
+            <wp:effectExtent l="0" t="0" r="1270" b="0"/>
+            <wp:docPr id="36" name="Picture 36"/>
             <wp:cNvGraphicFramePr>
               <a:graphicFrameLocks xmlns:a="http://schemas.openxmlformats.org/drawingml/2006/main" noChangeAspect="1"/>
             </wp:cNvGraphicFramePr>
@@ -2338,7 +2325,7 @@
                   <pic:spPr>
                     <a:xfrm>
                       <a:off x="0" y="0"/>
-                      <a:ext cx="3777603" cy="2609578"/>
+                      <a:ext cx="5467766" cy="5334700"/>
                     </a:xfrm>
                     <a:prstGeom prst="rect">
                       <a:avLst/>
@@ -2361,14 +2348,16 @@
       <w:r>
         <w:rPr>
           <w:rFonts w:ascii="Times New Roman" w:hAnsi="Times New Roman" w:cs="Times New Roman"/>
-          <w:sz w:val="28"/>
-          <w:szCs w:val="28"/>
-        </w:rPr>
+          <w:noProof/>
+          <w:sz w:val="28"/>
+          <w:szCs w:val="28"/>
+        </w:rPr>
+        <w:lastRenderedPageBreak/>
         <w:drawing>
-          <wp:inline distT="0" distB="0" distL="0" distR="0" wp14:anchorId="4D7551C9" wp14:editId="381C459B">
-            <wp:extent cx="4695825" cy="3176165"/>
-            <wp:effectExtent l="0" t="0" r="0" b="5715"/>
-            <wp:docPr id="38" name="Picture 38"/>
+          <wp:inline distT="0" distB="0" distL="0" distR="0" wp14:anchorId="31DFCBD3" wp14:editId="1DEBC9D9">
+            <wp:extent cx="3759612" cy="2597150"/>
+            <wp:effectExtent l="0" t="0" r="0" b="0"/>
+            <wp:docPr id="37" name="Picture 37"/>
             <wp:cNvGraphicFramePr>
               <a:graphicFrameLocks xmlns:a="http://schemas.openxmlformats.org/drawingml/2006/main" noChangeAspect="1"/>
             </wp:cNvGraphicFramePr>
@@ -2388,7 +2377,7 @@
                   <pic:spPr>
                     <a:xfrm>
                       <a:off x="0" y="0"/>
-                      <a:ext cx="4712926" cy="3187732"/>
+                      <a:ext cx="3777603" cy="2609578"/>
                     </a:xfrm>
                     <a:prstGeom prst="rect">
                       <a:avLst/>
@@ -2400,27 +2389,26 @@
           </wp:inline>
         </w:drawing>
       </w:r>
-    </w:p>
-    <w:p>
-      <w:pPr>
-        <w:jc w:val="center"/>
-        <w:rPr>
-          <w:rFonts w:ascii="Times New Roman" w:hAnsi="Times New Roman" w:cs="Times New Roman"/>
-          <w:sz w:val="28"/>
-          <w:szCs w:val="28"/>
-        </w:rPr>
-      </w:pPr>
-      <w:r>
-        <w:rPr>
-          <w:rFonts w:ascii="Times New Roman" w:hAnsi="Times New Roman" w:cs="Times New Roman"/>
+      <w:r>
+        <w:rPr>
+          <w:rFonts w:ascii="Times New Roman" w:hAnsi="Times New Roman" w:cs="Times New Roman"/>
+          <w:sz w:val="28"/>
+          <w:szCs w:val="28"/>
+        </w:rPr>
+        <w:br/>
+      </w:r>
+      <w:r>
+        <w:rPr>
+          <w:rFonts w:ascii="Times New Roman" w:hAnsi="Times New Roman" w:cs="Times New Roman"/>
+          <w:noProof/>
           <w:sz w:val="28"/>
           <w:szCs w:val="28"/>
         </w:rPr>
         <w:drawing>
-          <wp:inline distT="0" distB="0" distL="0" distR="0" wp14:anchorId="1FA552F1" wp14:editId="6CF39641">
-            <wp:extent cx="3557699" cy="3549650"/>
-            <wp:effectExtent l="0" t="0" r="5080" b="0"/>
-            <wp:docPr id="57" name="Picture 57"/>
+          <wp:inline distT="0" distB="0" distL="0" distR="0" wp14:anchorId="4D7551C9" wp14:editId="381C459B">
+            <wp:extent cx="4695825" cy="3176165"/>
+            <wp:effectExtent l="0" t="0" r="0" b="5715"/>
+            <wp:docPr id="38" name="Picture 38"/>
             <wp:cNvGraphicFramePr>
               <a:graphicFrameLocks xmlns:a="http://schemas.openxmlformats.org/drawingml/2006/main" noChangeAspect="1"/>
             </wp:cNvGraphicFramePr>
@@ -2440,7 +2428,7 @@
                   <pic:spPr>
                     <a:xfrm>
                       <a:off x="0" y="0"/>
-                      <a:ext cx="3589854" cy="3581732"/>
+                      <a:ext cx="4712926" cy="3187732"/>
                     </a:xfrm>
                     <a:prstGeom prst="rect">
                       <a:avLst/>
@@ -2455,87 +2443,25 @@
     </w:p>
     <w:p>
       <w:pPr>
-        <w:pStyle w:val="ListParagraph"/>
-        <w:numPr>
-          <w:ilvl w:val="0"/>
-          <w:numId w:val="5"/>
-        </w:numPr>
-        <w:rPr>
-          <w:rFonts w:ascii="Times New Roman" w:hAnsi="Times New Roman" w:cs="Times New Roman"/>
-          <w:sz w:val="28"/>
-          <w:szCs w:val="28"/>
-        </w:rPr>
-      </w:pPr>
-      <w:r>
-        <w:rPr>
-          <w:rFonts w:ascii="Times New Roman" w:hAnsi="Times New Roman" w:cs="Times New Roman"/>
-          <w:sz w:val="28"/>
-          <w:szCs w:val="28"/>
-        </w:rPr>
-        <w:lastRenderedPageBreak/>
-        <w:t xml:space="preserve">Також, використаємо </w:t>
-      </w:r>
-      <w:proofErr w:type="spellStart"/>
-      <w:r>
-        <w:rPr>
-          <w:rFonts w:ascii="Times New Roman" w:hAnsi="Times New Roman" w:cs="Times New Roman"/>
-          <w:sz w:val="28"/>
-          <w:szCs w:val="28"/>
-        </w:rPr>
-        <w:t>WinSCP</w:t>
-      </w:r>
-      <w:proofErr w:type="spellEnd"/>
-      <w:r>
-        <w:rPr>
-          <w:rFonts w:ascii="Times New Roman" w:hAnsi="Times New Roman" w:cs="Times New Roman"/>
-          <w:sz w:val="28"/>
-          <w:szCs w:val="28"/>
-        </w:rPr>
-        <w:t xml:space="preserve"> як S</w:t>
-      </w:r>
-      <w:r>
-        <w:rPr>
-          <w:rFonts w:ascii="Times New Roman" w:hAnsi="Times New Roman" w:cs="Times New Roman"/>
-          <w:sz w:val="28"/>
-          <w:szCs w:val="28"/>
-        </w:rPr>
-        <w:t>F</w:t>
-      </w:r>
-      <w:r>
-        <w:rPr>
-          <w:rFonts w:ascii="Times New Roman" w:hAnsi="Times New Roman" w:cs="Times New Roman"/>
-          <w:sz w:val="28"/>
-          <w:szCs w:val="28"/>
-        </w:rPr>
-        <w:t>TP клієнт</w:t>
-      </w:r>
-      <w:r>
-        <w:rPr>
-          <w:rFonts w:ascii="Times New Roman" w:hAnsi="Times New Roman" w:cs="Times New Roman"/>
-          <w:sz w:val="28"/>
-          <w:szCs w:val="28"/>
-        </w:rPr>
-        <w:t>:</w:t>
-      </w:r>
-      <w:r>
-        <w:rPr>
-          <w:rFonts w:ascii="Times New Roman" w:hAnsi="Times New Roman" w:cs="Times New Roman"/>
-          <w:sz w:val="28"/>
-          <w:szCs w:val="28"/>
-        </w:rPr>
-        <w:br/>
-      </w:r>
-      <w:r>
-        <w:rPr>
-          <w:rFonts w:ascii="Times New Roman" w:hAnsi="Times New Roman" w:cs="Times New Roman"/>
+        <w:jc w:val="center"/>
+        <w:rPr>
+          <w:rFonts w:ascii="Times New Roman" w:hAnsi="Times New Roman" w:cs="Times New Roman"/>
+          <w:sz w:val="28"/>
+          <w:szCs w:val="28"/>
+        </w:rPr>
+      </w:pPr>
+      <w:r>
+        <w:rPr>
+          <w:rFonts w:ascii="Times New Roman" w:hAnsi="Times New Roman" w:cs="Times New Roman"/>
+          <w:noProof/>
           <w:sz w:val="28"/>
           <w:szCs w:val="28"/>
         </w:rPr>
         <w:drawing>
-          <wp:inline distT="0" distB="0" distL="0" distR="0" wp14:anchorId="15D89450" wp14:editId="0914C695">
-            <wp:extent cx="4545572" cy="3093313"/>
-            <wp:effectExtent l="0" t="0" r="7620" b="0"/>
-            <wp:docPr id="39" name="Picture 39"/>
+          <wp:inline distT="0" distB="0" distL="0" distR="0" wp14:anchorId="1FA552F1" wp14:editId="6CF39641">
+            <wp:extent cx="3557699" cy="3549650"/>
+            <wp:effectExtent l="0" t="0" r="5080" b="0"/>
+            <wp:docPr id="57" name="Picture 57"/>
             <wp:cNvGraphicFramePr>
               <a:graphicFrameLocks xmlns:a="http://schemas.openxmlformats.org/drawingml/2006/main" noChangeAspect="1"/>
             </wp:cNvGraphicFramePr>
@@ -2555,7 +2481,7 @@
                   <pic:spPr>
                     <a:xfrm>
                       <a:off x="0" y="0"/>
-                      <a:ext cx="4552486" cy="3098018"/>
+                      <a:ext cx="3589854" cy="3581732"/>
                     </a:xfrm>
                     <a:prstGeom prst="rect">
                       <a:avLst/>
@@ -2575,36 +2501,20 @@
           <w:ilvl w:val="0"/>
           <w:numId w:val="5"/>
         </w:numPr>
-        <w:jc w:val="both"/>
-        <w:rPr>
-          <w:rFonts w:ascii="Times New Roman" w:hAnsi="Times New Roman" w:cs="Times New Roman"/>
-          <w:sz w:val="28"/>
-          <w:szCs w:val="28"/>
-        </w:rPr>
-      </w:pPr>
-      <w:r>
-        <w:rPr>
-          <w:rFonts w:ascii="Times New Roman" w:hAnsi="Times New Roman" w:cs="Times New Roman"/>
-          <w:sz w:val="28"/>
-          <w:szCs w:val="28"/>
-        </w:rPr>
-        <w:t>Після локального запуску</w:t>
-      </w:r>
-      <w:r>
-        <w:rPr>
-          <w:rFonts w:ascii="Times New Roman" w:hAnsi="Times New Roman" w:cs="Times New Roman"/>
-          <w:sz w:val="28"/>
-          <w:szCs w:val="28"/>
-        </w:rPr>
-        <w:t xml:space="preserve"> проекту</w:t>
-      </w:r>
-      <w:r>
-        <w:rPr>
-          <w:rFonts w:ascii="Times New Roman" w:hAnsi="Times New Roman" w:cs="Times New Roman"/>
-          <w:sz w:val="28"/>
-          <w:szCs w:val="28"/>
-        </w:rPr>
-        <w:t xml:space="preserve"> та перевірки, що все працює, </w:t>
+        <w:rPr>
+          <w:rFonts w:ascii="Times New Roman" w:hAnsi="Times New Roman" w:cs="Times New Roman"/>
+          <w:sz w:val="28"/>
+          <w:szCs w:val="28"/>
+        </w:rPr>
+      </w:pPr>
+      <w:r>
+        <w:rPr>
+          <w:rFonts w:ascii="Times New Roman" w:hAnsi="Times New Roman" w:cs="Times New Roman"/>
+          <w:sz w:val="28"/>
+          <w:szCs w:val="28"/>
+        </w:rPr>
+        <w:lastRenderedPageBreak/>
+        <w:t xml:space="preserve">Також, використаємо </w:t>
       </w:r>
       <w:proofErr w:type="spellStart"/>
       <w:r>
@@ -2613,7 +2523,7 @@
           <w:sz w:val="28"/>
           <w:szCs w:val="28"/>
         </w:rPr>
-        <w:t>запаблішимо</w:t>
+        <w:t>WinSCP</w:t>
       </w:r>
       <w:proofErr w:type="spellEnd"/>
       <w:r>
@@ -2622,34 +2532,24 @@
           <w:sz w:val="28"/>
           <w:szCs w:val="28"/>
         </w:rPr>
-        <w:t xml:space="preserve"> проект у папку</w:t>
-      </w:r>
-      <w:r>
-        <w:rPr>
-          <w:rFonts w:ascii="Times New Roman" w:hAnsi="Times New Roman" w:cs="Times New Roman"/>
-          <w:sz w:val="28"/>
-          <w:szCs w:val="28"/>
-        </w:rPr>
-        <w:t>, в даному випадку, була використана папка</w:t>
-      </w:r>
-      <w:r>
-        <w:rPr>
-          <w:rFonts w:ascii="Times New Roman" w:hAnsi="Times New Roman" w:cs="Times New Roman"/>
-          <w:sz w:val="28"/>
-          <w:szCs w:val="28"/>
-        </w:rPr>
-        <w:t xml:space="preserve"> </w:t>
-      </w:r>
-      <w:proofErr w:type="spellStart"/>
-      <w:r>
-        <w:rPr>
-          <w:rFonts w:ascii="Times New Roman" w:hAnsi="Times New Roman" w:cs="Times New Roman"/>
-          <w:sz w:val="28"/>
-          <w:szCs w:val="28"/>
-        </w:rPr>
-        <w:t>package</w:t>
-      </w:r>
-      <w:proofErr w:type="spellEnd"/>
+        <w:t xml:space="preserve"> як S</w:t>
+      </w:r>
+      <w:r>
+        <w:rPr>
+          <w:rFonts w:ascii="Times New Roman" w:hAnsi="Times New Roman" w:cs="Times New Roman"/>
+          <w:sz w:val="28"/>
+          <w:szCs w:val="28"/>
+        </w:rPr>
+        <w:t>F</w:t>
+      </w:r>
+      <w:r>
+        <w:rPr>
+          <w:rFonts w:ascii="Times New Roman" w:hAnsi="Times New Roman" w:cs="Times New Roman"/>
+          <w:sz w:val="28"/>
+          <w:szCs w:val="28"/>
+        </w:rPr>
+        <w:t>TP клієнт</w:t>
+      </w:r>
       <w:r>
         <w:rPr>
           <w:rFonts w:ascii="Times New Roman" w:hAnsi="Times New Roman" w:cs="Times New Roman"/>
@@ -2658,27 +2558,26 @@
         </w:rPr>
         <w:t>:</w:t>
       </w:r>
-    </w:p>
-    <w:p>
-      <w:pPr>
-        <w:jc w:val="center"/>
-        <w:rPr>
-          <w:rFonts w:ascii="Times New Roman" w:hAnsi="Times New Roman" w:cs="Times New Roman"/>
-          <w:sz w:val="28"/>
-          <w:szCs w:val="28"/>
-        </w:rPr>
-      </w:pPr>
-      <w:r>
-        <w:rPr>
-          <w:rFonts w:ascii="Times New Roman" w:hAnsi="Times New Roman" w:cs="Times New Roman"/>
+      <w:r>
+        <w:rPr>
+          <w:rFonts w:ascii="Times New Roman" w:hAnsi="Times New Roman" w:cs="Times New Roman"/>
+          <w:sz w:val="28"/>
+          <w:szCs w:val="28"/>
+        </w:rPr>
+        <w:br/>
+      </w:r>
+      <w:r>
+        <w:rPr>
+          <w:rFonts w:ascii="Times New Roman" w:hAnsi="Times New Roman" w:cs="Times New Roman"/>
+          <w:noProof/>
           <w:sz w:val="28"/>
           <w:szCs w:val="28"/>
         </w:rPr>
         <w:drawing>
-          <wp:inline distT="0" distB="0" distL="0" distR="0" wp14:anchorId="5AAAD560" wp14:editId="0E83CA0E">
-            <wp:extent cx="5202955" cy="1872686"/>
-            <wp:effectExtent l="0" t="0" r="0" b="0"/>
-            <wp:docPr id="41" name="Picture 41"/>
+          <wp:inline distT="0" distB="0" distL="0" distR="0" wp14:anchorId="15D89450" wp14:editId="0914C695">
+            <wp:extent cx="4545572" cy="3093313"/>
+            <wp:effectExtent l="0" t="0" r="7620" b="0"/>
+            <wp:docPr id="39" name="Picture 39"/>
             <wp:cNvGraphicFramePr>
               <a:graphicFrameLocks xmlns:a="http://schemas.openxmlformats.org/drawingml/2006/main" noChangeAspect="1"/>
             </wp:cNvGraphicFramePr>
@@ -2698,7 +2597,7 @@
                   <pic:spPr>
                     <a:xfrm>
                       <a:off x="0" y="0"/>
-                      <a:ext cx="5223010" cy="1879904"/>
+                      <a:ext cx="4552486" cy="3098018"/>
                     </a:xfrm>
                     <a:prstGeom prst="rect">
                       <a:avLst/>
@@ -2718,20 +2617,36 @@
           <w:ilvl w:val="0"/>
           <w:numId w:val="5"/>
         </w:numPr>
-        <w:rPr>
-          <w:rFonts w:ascii="Times New Roman" w:hAnsi="Times New Roman" w:cs="Times New Roman"/>
-          <w:sz w:val="28"/>
-          <w:szCs w:val="28"/>
-        </w:rPr>
-      </w:pPr>
-      <w:r>
-        <w:rPr>
-          <w:rFonts w:ascii="Times New Roman" w:hAnsi="Times New Roman" w:cs="Times New Roman"/>
-          <w:sz w:val="28"/>
-          <w:szCs w:val="28"/>
-        </w:rPr>
-        <w:lastRenderedPageBreak/>
-        <w:t xml:space="preserve">Використовуючи </w:t>
+        <w:jc w:val="both"/>
+        <w:rPr>
+          <w:rFonts w:ascii="Times New Roman" w:hAnsi="Times New Roman" w:cs="Times New Roman"/>
+          <w:sz w:val="28"/>
+          <w:szCs w:val="28"/>
+        </w:rPr>
+      </w:pPr>
+      <w:r>
+        <w:rPr>
+          <w:rFonts w:ascii="Times New Roman" w:hAnsi="Times New Roman" w:cs="Times New Roman"/>
+          <w:sz w:val="28"/>
+          <w:szCs w:val="28"/>
+        </w:rPr>
+        <w:t>Після локального запуску</w:t>
+      </w:r>
+      <w:r>
+        <w:rPr>
+          <w:rFonts w:ascii="Times New Roman" w:hAnsi="Times New Roman" w:cs="Times New Roman"/>
+          <w:sz w:val="28"/>
+          <w:szCs w:val="28"/>
+        </w:rPr>
+        <w:t xml:space="preserve"> проекту</w:t>
+      </w:r>
+      <w:r>
+        <w:rPr>
+          <w:rFonts w:ascii="Times New Roman" w:hAnsi="Times New Roman" w:cs="Times New Roman"/>
+          <w:sz w:val="28"/>
+          <w:szCs w:val="28"/>
+        </w:rPr>
+        <w:t xml:space="preserve"> та перевірки, що все працює, </w:t>
       </w:r>
       <w:proofErr w:type="spellStart"/>
       <w:r>
@@ -2740,7 +2655,7 @@
           <w:sz w:val="28"/>
           <w:szCs w:val="28"/>
         </w:rPr>
-        <w:t>WinSCP</w:t>
+        <w:t>запаблішимо</w:t>
       </w:r>
       <w:proofErr w:type="spellEnd"/>
       <w:r>
@@ -2749,23 +2664,23 @@
           <w:sz w:val="28"/>
           <w:szCs w:val="28"/>
         </w:rPr>
-        <w:t xml:space="preserve"> клієнт, перемістимо отриманий </w:t>
-      </w:r>
-      <w:r>
-        <w:rPr>
-          <w:rFonts w:ascii="Times New Roman" w:hAnsi="Times New Roman" w:cs="Times New Roman"/>
-          <w:sz w:val="28"/>
-          <w:szCs w:val="28"/>
-        </w:rPr>
-        <w:t>пакет</w:t>
-      </w:r>
-      <w:r>
-        <w:rPr>
-          <w:rFonts w:ascii="Times New Roman" w:hAnsi="Times New Roman" w:cs="Times New Roman"/>
-          <w:sz w:val="28"/>
-          <w:szCs w:val="28"/>
-        </w:rPr>
-        <w:t xml:space="preserve"> на віртуальну машину у папку </w:t>
+        <w:t xml:space="preserve"> проект у папку</w:t>
+      </w:r>
+      <w:r>
+        <w:rPr>
+          <w:rFonts w:ascii="Times New Roman" w:hAnsi="Times New Roman" w:cs="Times New Roman"/>
+          <w:sz w:val="28"/>
+          <w:szCs w:val="28"/>
+        </w:rPr>
+        <w:t>, в даному випадку, була використана папка</w:t>
+      </w:r>
+      <w:r>
+        <w:rPr>
+          <w:rFonts w:ascii="Times New Roman" w:hAnsi="Times New Roman" w:cs="Times New Roman"/>
+          <w:sz w:val="28"/>
+          <w:szCs w:val="28"/>
+        </w:rPr>
+        <w:t xml:space="preserve"> </w:t>
       </w:r>
       <w:proofErr w:type="spellStart"/>
       <w:r>
@@ -2774,7 +2689,7 @@
           <w:sz w:val="28"/>
           <w:szCs w:val="28"/>
         </w:rPr>
-        <w:t>Labs</w:t>
+        <w:t>package</w:t>
       </w:r>
       <w:proofErr w:type="spellEnd"/>
       <w:r>
@@ -2783,38 +2698,30 @@
           <w:sz w:val="28"/>
           <w:szCs w:val="28"/>
         </w:rPr>
-        <w:t>/</w:t>
-      </w:r>
-      <w:r>
-        <w:rPr>
-          <w:rFonts w:ascii="Times New Roman" w:hAnsi="Times New Roman" w:cs="Times New Roman"/>
-          <w:sz w:val="28"/>
-          <w:szCs w:val="28"/>
-        </w:rPr>
-        <w:t>lab1/</w:t>
-      </w:r>
-      <w:r>
-        <w:rPr>
-          <w:rFonts w:ascii="Times New Roman" w:hAnsi="Times New Roman" w:cs="Times New Roman"/>
-          <w:sz w:val="28"/>
-          <w:szCs w:val="28"/>
-        </w:rPr>
         <w:t>:</w:t>
       </w:r>
-      <w:r>
-        <w:rPr>
-          <w:rFonts w:ascii="Times New Roman" w:hAnsi="Times New Roman" w:cs="Times New Roman"/>
-          <w:sz w:val="28"/>
-          <w:szCs w:val="28"/>
-        </w:rPr>
-        <w:br/>
-      </w:r>
-      <w:r>
+    </w:p>
+    <w:p>
+      <w:pPr>
+        <w:jc w:val="center"/>
+        <w:rPr>
+          <w:rFonts w:ascii="Times New Roman" w:hAnsi="Times New Roman" w:cs="Times New Roman"/>
+          <w:sz w:val="28"/>
+          <w:szCs w:val="28"/>
+        </w:rPr>
+      </w:pPr>
+      <w:r>
+        <w:rPr>
+          <w:rFonts w:ascii="Times New Roman" w:hAnsi="Times New Roman" w:cs="Times New Roman"/>
+          <w:noProof/>
+          <w:sz w:val="28"/>
+          <w:szCs w:val="28"/>
+        </w:rPr>
         <w:drawing>
-          <wp:inline distT="0" distB="0" distL="0" distR="0" wp14:anchorId="5F4E4AAF" wp14:editId="0DDCE09F">
-            <wp:extent cx="5423874" cy="3477892"/>
-            <wp:effectExtent l="0" t="0" r="5715" b="8890"/>
-            <wp:docPr id="43" name="Picture 43"/>
+          <wp:inline distT="0" distB="0" distL="0" distR="0" wp14:anchorId="5AAAD560" wp14:editId="0E83CA0E">
+            <wp:extent cx="5202955" cy="1872686"/>
+            <wp:effectExtent l="0" t="0" r="0" b="0"/>
+            <wp:docPr id="41" name="Picture 41"/>
             <wp:cNvGraphicFramePr>
               <a:graphicFrameLocks xmlns:a="http://schemas.openxmlformats.org/drawingml/2006/main" noChangeAspect="1"/>
             </wp:cNvGraphicFramePr>
@@ -2834,7 +2741,7 @@
                   <pic:spPr>
                     <a:xfrm>
                       <a:off x="0" y="0"/>
-                      <a:ext cx="5429349" cy="3481403"/>
+                      <a:ext cx="5223010" cy="1879904"/>
                     </a:xfrm>
                     <a:prstGeom prst="rect">
                       <a:avLst/>
@@ -2849,24 +2756,111 @@
     </w:p>
     <w:p>
       <w:pPr>
-        <w:jc w:val="center"/>
-        <w:rPr>
-          <w:rFonts w:ascii="Times New Roman" w:hAnsi="Times New Roman" w:cs="Times New Roman"/>
-          <w:sz w:val="28"/>
-          <w:szCs w:val="28"/>
-        </w:rPr>
-      </w:pPr>
-      <w:r>
-        <w:rPr>
-          <w:rFonts w:ascii="Times New Roman" w:hAnsi="Times New Roman" w:cs="Times New Roman"/>
-          <w:sz w:val="28"/>
-          <w:szCs w:val="28"/>
+        <w:pStyle w:val="ListParagraph"/>
+        <w:numPr>
+          <w:ilvl w:val="0"/>
+          <w:numId w:val="5"/>
+        </w:numPr>
+        <w:rPr>
+          <w:rFonts w:ascii="Times New Roman" w:hAnsi="Times New Roman" w:cs="Times New Roman"/>
+          <w:sz w:val="28"/>
+          <w:szCs w:val="28"/>
+        </w:rPr>
+      </w:pPr>
+      <w:r>
+        <w:rPr>
+          <w:rFonts w:ascii="Times New Roman" w:hAnsi="Times New Roman" w:cs="Times New Roman"/>
+          <w:sz w:val="28"/>
+          <w:szCs w:val="28"/>
+        </w:rPr>
+        <w:lastRenderedPageBreak/>
+        <w:t xml:space="preserve">Використовуючи </w:t>
+      </w:r>
+      <w:proofErr w:type="spellStart"/>
+      <w:r>
+        <w:rPr>
+          <w:rFonts w:ascii="Times New Roman" w:hAnsi="Times New Roman" w:cs="Times New Roman"/>
+          <w:sz w:val="28"/>
+          <w:szCs w:val="28"/>
+        </w:rPr>
+        <w:t>WinSCP</w:t>
+      </w:r>
+      <w:proofErr w:type="spellEnd"/>
+      <w:r>
+        <w:rPr>
+          <w:rFonts w:ascii="Times New Roman" w:hAnsi="Times New Roman" w:cs="Times New Roman"/>
+          <w:sz w:val="28"/>
+          <w:szCs w:val="28"/>
+        </w:rPr>
+        <w:t xml:space="preserve"> клієнт, перемістимо отриманий </w:t>
+      </w:r>
+      <w:r>
+        <w:rPr>
+          <w:rFonts w:ascii="Times New Roman" w:hAnsi="Times New Roman" w:cs="Times New Roman"/>
+          <w:sz w:val="28"/>
+          <w:szCs w:val="28"/>
+        </w:rPr>
+        <w:t>пакет</w:t>
+      </w:r>
+      <w:r>
+        <w:rPr>
+          <w:rFonts w:ascii="Times New Roman" w:hAnsi="Times New Roman" w:cs="Times New Roman"/>
+          <w:sz w:val="28"/>
+          <w:szCs w:val="28"/>
+        </w:rPr>
+        <w:t xml:space="preserve"> на віртуальну машину у папку </w:t>
+      </w:r>
+      <w:proofErr w:type="spellStart"/>
+      <w:r>
+        <w:rPr>
+          <w:rFonts w:ascii="Times New Roman" w:hAnsi="Times New Roman" w:cs="Times New Roman"/>
+          <w:sz w:val="28"/>
+          <w:szCs w:val="28"/>
+        </w:rPr>
+        <w:t>Labs</w:t>
+      </w:r>
+      <w:proofErr w:type="spellEnd"/>
+      <w:r>
+        <w:rPr>
+          <w:rFonts w:ascii="Times New Roman" w:hAnsi="Times New Roman" w:cs="Times New Roman"/>
+          <w:sz w:val="28"/>
+          <w:szCs w:val="28"/>
+        </w:rPr>
+        <w:t>/</w:t>
+      </w:r>
+      <w:r>
+        <w:rPr>
+          <w:rFonts w:ascii="Times New Roman" w:hAnsi="Times New Roman" w:cs="Times New Roman"/>
+          <w:sz w:val="28"/>
+          <w:szCs w:val="28"/>
+        </w:rPr>
+        <w:t>lab1/</w:t>
+      </w:r>
+      <w:r>
+        <w:rPr>
+          <w:rFonts w:ascii="Times New Roman" w:hAnsi="Times New Roman" w:cs="Times New Roman"/>
+          <w:sz w:val="28"/>
+          <w:szCs w:val="28"/>
+        </w:rPr>
+        <w:t>:</w:t>
+      </w:r>
+      <w:r>
+        <w:rPr>
+          <w:rFonts w:ascii="Times New Roman" w:hAnsi="Times New Roman" w:cs="Times New Roman"/>
+          <w:sz w:val="28"/>
+          <w:szCs w:val="28"/>
+        </w:rPr>
+        <w:br/>
+      </w:r>
+      <w:r>
+        <w:rPr>
+          <w:noProof/>
         </w:rPr>
         <w:drawing>
-          <wp:inline distT="0" distB="0" distL="0" distR="0" wp14:anchorId="0E12D03F" wp14:editId="7E1BA6A3">
-            <wp:extent cx="3234756" cy="1346220"/>
-            <wp:effectExtent l="0" t="0" r="3810" b="6350"/>
-            <wp:docPr id="44" name="Picture 44"/>
+          <wp:inline distT="0" distB="0" distL="0" distR="0" wp14:anchorId="5F4E4AAF" wp14:editId="0DDCE09F">
+            <wp:extent cx="5423874" cy="3477892"/>
+            <wp:effectExtent l="0" t="0" r="5715" b="8890"/>
+            <wp:docPr id="43" name="Picture 43"/>
             <wp:cNvGraphicFramePr>
               <a:graphicFrameLocks xmlns:a="http://schemas.openxmlformats.org/drawingml/2006/main" noChangeAspect="1"/>
             </wp:cNvGraphicFramePr>
@@ -2886,7 +2880,7 @@
                   <pic:spPr>
                     <a:xfrm>
                       <a:off x="0" y="0"/>
-                      <a:ext cx="3246223" cy="1350992"/>
+                      <a:ext cx="5429349" cy="3481403"/>
                     </a:xfrm>
                     <a:prstGeom prst="rect">
                       <a:avLst/>
@@ -2898,25 +2892,28 @@
           </wp:inline>
         </w:drawing>
       </w:r>
-      <w:r>
-        <w:rPr>
-          <w:rFonts w:ascii="Times New Roman" w:hAnsi="Times New Roman" w:cs="Times New Roman"/>
-          <w:sz w:val="28"/>
-          <w:szCs w:val="28"/>
-        </w:rPr>
-        <w:br/>
-      </w:r>
-      <w:r>
-        <w:rPr>
-          <w:rFonts w:ascii="Times New Roman" w:hAnsi="Times New Roman" w:cs="Times New Roman"/>
+    </w:p>
+    <w:p>
+      <w:pPr>
+        <w:jc w:val="center"/>
+        <w:rPr>
+          <w:rFonts w:ascii="Times New Roman" w:hAnsi="Times New Roman" w:cs="Times New Roman"/>
+          <w:sz w:val="28"/>
+          <w:szCs w:val="28"/>
+        </w:rPr>
+      </w:pPr>
+      <w:r>
+        <w:rPr>
+          <w:rFonts w:ascii="Times New Roman" w:hAnsi="Times New Roman" w:cs="Times New Roman"/>
+          <w:noProof/>
           <w:sz w:val="28"/>
           <w:szCs w:val="28"/>
         </w:rPr>
         <w:drawing>
-          <wp:inline distT="0" distB="0" distL="0" distR="0" wp14:anchorId="18A749E6" wp14:editId="1031F7E5">
-            <wp:extent cx="5065473" cy="3266470"/>
-            <wp:effectExtent l="0" t="0" r="1905" b="0"/>
-            <wp:docPr id="45" name="Picture 45"/>
+          <wp:inline distT="0" distB="0" distL="0" distR="0" wp14:anchorId="0E12D03F" wp14:editId="7E1BA6A3">
+            <wp:extent cx="3234756" cy="1346220"/>
+            <wp:effectExtent l="0" t="0" r="3810" b="6350"/>
+            <wp:docPr id="44" name="Picture 44"/>
             <wp:cNvGraphicFramePr>
               <a:graphicFrameLocks xmlns:a="http://schemas.openxmlformats.org/drawingml/2006/main" noChangeAspect="1"/>
             </wp:cNvGraphicFramePr>
@@ -2936,7 +2933,7 @@
                   <pic:spPr>
                     <a:xfrm>
                       <a:off x="0" y="0"/>
-                      <a:ext cx="5073177" cy="3271438"/>
+                      <a:ext cx="3246223" cy="1350992"/>
                     </a:xfrm>
                     <a:prstGeom prst="rect">
                       <a:avLst/>
@@ -2948,53 +2945,6 @@
           </wp:inline>
         </w:drawing>
       </w:r>
-    </w:p>
-    <w:p>
-      <w:pPr>
-        <w:pStyle w:val="ListParagraph"/>
-        <w:numPr>
-          <w:ilvl w:val="0"/>
-          <w:numId w:val="5"/>
-        </w:numPr>
-        <w:rPr>
-          <w:rFonts w:ascii="Times New Roman" w:hAnsi="Times New Roman" w:cs="Times New Roman"/>
-          <w:sz w:val="28"/>
-          <w:szCs w:val="28"/>
-        </w:rPr>
-      </w:pPr>
-      <w:r>
-        <w:rPr>
-          <w:rFonts w:ascii="Times New Roman" w:hAnsi="Times New Roman" w:cs="Times New Roman"/>
-          <w:sz w:val="28"/>
-          <w:szCs w:val="28"/>
-        </w:rPr>
-        <w:lastRenderedPageBreak/>
-        <w:t xml:space="preserve">Перейдемо до налаштування EC2. Для цього, встановимо </w:t>
-      </w:r>
-      <w:r>
-        <w:rPr>
-          <w:rFonts w:ascii="Times New Roman" w:hAnsi="Times New Roman" w:cs="Times New Roman"/>
-          <w:sz w:val="28"/>
-          <w:szCs w:val="28"/>
-        </w:rPr>
-        <w:t>.NET6</w:t>
-      </w:r>
-      <w:r>
-        <w:rPr>
-          <w:rFonts w:ascii="Times New Roman" w:hAnsi="Times New Roman" w:cs="Times New Roman"/>
-          <w:sz w:val="28"/>
-          <w:szCs w:val="28"/>
-        </w:rPr>
-        <w:t xml:space="preserve"> </w:t>
-      </w:r>
-      <w:r>
-        <w:rPr>
-          <w:rFonts w:ascii="Times New Roman" w:hAnsi="Times New Roman" w:cs="Times New Roman"/>
-          <w:sz w:val="28"/>
-          <w:szCs w:val="28"/>
-        </w:rPr>
-        <w:t>SDK:</w:t>
-      </w:r>
       <w:r>
         <w:rPr>
           <w:rFonts w:ascii="Times New Roman" w:hAnsi="Times New Roman" w:cs="Times New Roman"/>
@@ -3006,14 +2956,15 @@
       <w:r>
         <w:rPr>
           <w:rFonts w:ascii="Times New Roman" w:hAnsi="Times New Roman" w:cs="Times New Roman"/>
+          <w:noProof/>
           <w:sz w:val="28"/>
           <w:szCs w:val="28"/>
         </w:rPr>
         <w:drawing>
-          <wp:inline distT="0" distB="0" distL="0" distR="0" wp14:anchorId="5538BD32" wp14:editId="385354C7">
-            <wp:extent cx="5417434" cy="1199848"/>
-            <wp:effectExtent l="0" t="0" r="0" b="635"/>
-            <wp:docPr id="46" name="Picture 46"/>
+          <wp:inline distT="0" distB="0" distL="0" distR="0" wp14:anchorId="18A749E6" wp14:editId="1031F7E5">
+            <wp:extent cx="5065473" cy="3266470"/>
+            <wp:effectExtent l="0" t="0" r="1905" b="0"/>
+            <wp:docPr id="45" name="Picture 45"/>
             <wp:cNvGraphicFramePr>
               <a:graphicFrameLocks xmlns:a="http://schemas.openxmlformats.org/drawingml/2006/main" noChangeAspect="1"/>
             </wp:cNvGraphicFramePr>
@@ -3033,7 +2984,7 @@
                   <pic:spPr>
                     <a:xfrm>
                       <a:off x="0" y="0"/>
-                      <a:ext cx="5461712" cy="1209655"/>
+                      <a:ext cx="5073177" cy="3271438"/>
                     </a:xfrm>
                     <a:prstGeom prst="rect">
                       <a:avLst/>
@@ -3065,30 +3016,53 @@
           <w:sz w:val="28"/>
           <w:szCs w:val="28"/>
         </w:rPr>
-        <w:t>Перевіримо коректність встановлення, виконавши наступну команду:</w:t>
-      </w:r>
-    </w:p>
-    <w:p>
-      <w:pPr>
-        <w:ind w:left="360"/>
-        <w:jc w:val="center"/>
-        <w:rPr>
-          <w:rFonts w:ascii="Times New Roman" w:hAnsi="Times New Roman" w:cs="Times New Roman"/>
-          <w:sz w:val="28"/>
-          <w:szCs w:val="28"/>
-        </w:rPr>
-      </w:pPr>
-      <w:r>
-        <w:rPr>
-          <w:rFonts w:ascii="Times New Roman" w:hAnsi="Times New Roman" w:cs="Times New Roman"/>
+        <w:lastRenderedPageBreak/>
+        <w:t xml:space="preserve">Перейдемо до налаштування EC2. Для цього, встановимо </w:t>
+      </w:r>
+      <w:r>
+        <w:rPr>
+          <w:rFonts w:ascii="Times New Roman" w:hAnsi="Times New Roman" w:cs="Times New Roman"/>
+          <w:sz w:val="28"/>
+          <w:szCs w:val="28"/>
+        </w:rPr>
+        <w:t>.NET6</w:t>
+      </w:r>
+      <w:r>
+        <w:rPr>
+          <w:rFonts w:ascii="Times New Roman" w:hAnsi="Times New Roman" w:cs="Times New Roman"/>
+          <w:sz w:val="28"/>
+          <w:szCs w:val="28"/>
+        </w:rPr>
+        <w:t xml:space="preserve"> </w:t>
+      </w:r>
+      <w:r>
+        <w:rPr>
+          <w:rFonts w:ascii="Times New Roman" w:hAnsi="Times New Roman" w:cs="Times New Roman"/>
+          <w:sz w:val="28"/>
+          <w:szCs w:val="28"/>
+        </w:rPr>
+        <w:t>SDK:</w:t>
+      </w:r>
+      <w:r>
+        <w:rPr>
+          <w:rFonts w:ascii="Times New Roman" w:hAnsi="Times New Roman" w:cs="Times New Roman"/>
+          <w:sz w:val="28"/>
+          <w:szCs w:val="28"/>
+        </w:rPr>
+        <w:br/>
+      </w:r>
+      <w:r>
+        <w:rPr>
+          <w:rFonts w:ascii="Times New Roman" w:hAnsi="Times New Roman" w:cs="Times New Roman"/>
+          <w:noProof/>
           <w:sz w:val="28"/>
           <w:szCs w:val="28"/>
         </w:rPr>
         <w:drawing>
-          <wp:inline distT="0" distB="0" distL="0" distR="0" wp14:anchorId="43D3B34A" wp14:editId="2B91E3A5">
-            <wp:extent cx="3972479" cy="342948"/>
-            <wp:effectExtent l="0" t="0" r="0" b="0"/>
-            <wp:docPr id="47" name="Picture 47"/>
+          <wp:inline distT="0" distB="0" distL="0" distR="0" wp14:anchorId="5538BD32" wp14:editId="385354C7">
+            <wp:extent cx="5417434" cy="1199848"/>
+            <wp:effectExtent l="0" t="0" r="0" b="635"/>
+            <wp:docPr id="46" name="Picture 46"/>
             <wp:cNvGraphicFramePr>
               <a:graphicFrameLocks xmlns:a="http://schemas.openxmlformats.org/drawingml/2006/main" noChangeAspect="1"/>
             </wp:cNvGraphicFramePr>
@@ -3108,7 +3082,7 @@
                   <pic:spPr>
                     <a:xfrm>
                       <a:off x="0" y="0"/>
-                      <a:ext cx="3972479" cy="342948"/>
+                      <a:ext cx="5461712" cy="1209655"/>
                     </a:xfrm>
                     <a:prstGeom prst="rect">
                       <a:avLst/>
@@ -3140,87 +3114,31 @@
           <w:sz w:val="28"/>
           <w:szCs w:val="28"/>
         </w:rPr>
-        <w:t xml:space="preserve">Запустимо застосунок, перейшовши у папку </w:t>
-      </w:r>
-      <w:proofErr w:type="spellStart"/>
-      <w:r>
-        <w:rPr>
-          <w:rFonts w:ascii="Times New Roman" w:hAnsi="Times New Roman" w:cs="Times New Roman"/>
-          <w:sz w:val="28"/>
-          <w:szCs w:val="28"/>
-        </w:rPr>
-        <w:t>Labs</w:t>
-      </w:r>
-      <w:proofErr w:type="spellEnd"/>
-      <w:r>
-        <w:rPr>
-          <w:rFonts w:ascii="Times New Roman" w:hAnsi="Times New Roman" w:cs="Times New Roman"/>
-          <w:sz w:val="28"/>
-          <w:szCs w:val="28"/>
-        </w:rPr>
-        <w:t>/lab1/</w:t>
-      </w:r>
-      <w:r>
-        <w:rPr>
-          <w:rFonts w:ascii="Times New Roman" w:hAnsi="Times New Roman" w:cs="Times New Roman"/>
-          <w:sz w:val="28"/>
-          <w:szCs w:val="28"/>
-        </w:rPr>
-        <w:t xml:space="preserve"> </w:t>
-      </w:r>
-      <w:r>
-        <w:rPr>
-          <w:rFonts w:ascii="Times New Roman" w:hAnsi="Times New Roman" w:cs="Times New Roman"/>
-          <w:sz w:val="28"/>
-          <w:szCs w:val="28"/>
-        </w:rPr>
-        <w:t>та запустивши .</w:t>
-      </w:r>
-      <w:proofErr w:type="spellStart"/>
-      <w:r>
-        <w:rPr>
-          <w:rFonts w:ascii="Times New Roman" w:hAnsi="Times New Roman" w:cs="Times New Roman"/>
-          <w:sz w:val="28"/>
-          <w:szCs w:val="28"/>
-        </w:rPr>
-        <w:t>dll</w:t>
-      </w:r>
-      <w:proofErr w:type="spellEnd"/>
-      <w:r>
-        <w:rPr>
-          <w:rFonts w:ascii="Times New Roman" w:hAnsi="Times New Roman" w:cs="Times New Roman"/>
-          <w:sz w:val="28"/>
-          <w:szCs w:val="28"/>
-        </w:rPr>
-        <w:t xml:space="preserve"> файл</w:t>
-      </w:r>
-      <w:r>
-        <w:rPr>
-          <w:rFonts w:ascii="Times New Roman" w:hAnsi="Times New Roman" w:cs="Times New Roman"/>
-          <w:sz w:val="28"/>
-          <w:szCs w:val="28"/>
-        </w:rPr>
-        <w:t>:</w:t>
-      </w:r>
-      <w:r>
-        <w:rPr>
-          <w:rFonts w:ascii="Times New Roman" w:hAnsi="Times New Roman" w:cs="Times New Roman"/>
-          <w:sz w:val="28"/>
-          <w:szCs w:val="28"/>
-        </w:rPr>
-        <w:br/>
-      </w:r>
-      <w:r>
-        <w:rPr>
-          <w:rFonts w:ascii="Times New Roman" w:hAnsi="Times New Roman" w:cs="Times New Roman"/>
+        <w:t>Перевіримо коректність встановлення, виконавши наступну команду:</w:t>
+      </w:r>
+    </w:p>
+    <w:p>
+      <w:pPr>
+        <w:ind w:left="360"/>
+        <w:jc w:val="center"/>
+        <w:rPr>
+          <w:rFonts w:ascii="Times New Roman" w:hAnsi="Times New Roman" w:cs="Times New Roman"/>
+          <w:sz w:val="28"/>
+          <w:szCs w:val="28"/>
+        </w:rPr>
+      </w:pPr>
+      <w:r>
+        <w:rPr>
+          <w:rFonts w:ascii="Times New Roman" w:hAnsi="Times New Roman" w:cs="Times New Roman"/>
+          <w:noProof/>
           <w:sz w:val="28"/>
           <w:szCs w:val="28"/>
         </w:rPr>
         <w:drawing>
-          <wp:inline distT="0" distB="0" distL="0" distR="0" wp14:anchorId="44C9996F" wp14:editId="70C2F82A">
-            <wp:extent cx="5441288" cy="1176537"/>
-            <wp:effectExtent l="0" t="0" r="7620" b="5080"/>
-            <wp:docPr id="48" name="Picture 48"/>
+          <wp:inline distT="0" distB="0" distL="0" distR="0" wp14:anchorId="43D3B34A" wp14:editId="2B91E3A5">
+            <wp:extent cx="3972479" cy="342948"/>
+            <wp:effectExtent l="0" t="0" r="0" b="0"/>
+            <wp:docPr id="47" name="Picture 47"/>
             <wp:cNvGraphicFramePr>
               <a:graphicFrameLocks xmlns:a="http://schemas.openxmlformats.org/drawingml/2006/main" noChangeAspect="1"/>
             </wp:cNvGraphicFramePr>
@@ -3240,7 +3158,7 @@
                   <pic:spPr>
                     <a:xfrm>
                       <a:off x="0" y="0"/>
-                      <a:ext cx="5497199" cy="1188626"/>
+                      <a:ext cx="3972479" cy="342948"/>
                     </a:xfrm>
                     <a:prstGeom prst="rect">
                       <a:avLst/>
@@ -3272,7 +3190,7 @@
           <w:sz w:val="28"/>
           <w:szCs w:val="28"/>
         </w:rPr>
-        <w:t xml:space="preserve"> </w:t>
+        <w:t xml:space="preserve">Запустимо застосунок, перейшовши у папку </w:t>
       </w:r>
       <w:proofErr w:type="spellStart"/>
       <w:r>
@@ -3281,7 +3199,7 @@
           <w:sz w:val="28"/>
           <w:szCs w:val="28"/>
         </w:rPr>
-        <w:t>Додамо</w:t>
+        <w:t>Labs</w:t>
       </w:r>
       <w:proofErr w:type="spellEnd"/>
       <w:r>
@@ -3290,15 +3208,15 @@
           <w:sz w:val="28"/>
           <w:szCs w:val="28"/>
         </w:rPr>
-        <w:t xml:space="preserve"> </w:t>
-      </w:r>
-      <w:r>
-        <w:rPr>
-          <w:rFonts w:ascii="Times New Roman" w:hAnsi="Times New Roman" w:cs="Times New Roman"/>
-          <w:sz w:val="28"/>
-          <w:szCs w:val="28"/>
-        </w:rPr>
-        <w:t>«</w:t>
+        <w:t xml:space="preserve">/lab1/ </w:t>
+      </w:r>
+      <w:r>
+        <w:rPr>
+          <w:rFonts w:ascii="Times New Roman" w:hAnsi="Times New Roman" w:cs="Times New Roman"/>
+          <w:sz w:val="28"/>
+          <w:szCs w:val="28"/>
+        </w:rPr>
+        <w:t>та запустивши .</w:t>
       </w:r>
       <w:proofErr w:type="spellStart"/>
       <w:r>
@@ -3307,7 +3225,7 @@
           <w:sz w:val="28"/>
           <w:szCs w:val="28"/>
         </w:rPr>
-        <w:t>Inbound</w:t>
+        <w:t>dll</w:t>
       </w:r>
       <w:proofErr w:type="spellEnd"/>
       <w:r>
@@ -3316,91 +3234,15 @@
           <w:sz w:val="28"/>
           <w:szCs w:val="28"/>
         </w:rPr>
-        <w:t xml:space="preserve"> </w:t>
-      </w:r>
-      <w:proofErr w:type="spellStart"/>
-      <w:r>
-        <w:rPr>
-          <w:rFonts w:ascii="Times New Roman" w:hAnsi="Times New Roman" w:cs="Times New Roman"/>
-          <w:sz w:val="28"/>
-          <w:szCs w:val="28"/>
-        </w:rPr>
-        <w:t>Security</w:t>
-      </w:r>
-      <w:proofErr w:type="spellEnd"/>
-      <w:r>
-        <w:rPr>
-          <w:rFonts w:ascii="Times New Roman" w:hAnsi="Times New Roman" w:cs="Times New Roman"/>
-          <w:sz w:val="28"/>
-          <w:szCs w:val="28"/>
-        </w:rPr>
-        <w:t xml:space="preserve"> </w:t>
-      </w:r>
-      <w:proofErr w:type="spellStart"/>
-      <w:r>
-        <w:rPr>
-          <w:rFonts w:ascii="Times New Roman" w:hAnsi="Times New Roman" w:cs="Times New Roman"/>
-          <w:sz w:val="28"/>
-          <w:szCs w:val="28"/>
-        </w:rPr>
-        <w:t>Rule</w:t>
-      </w:r>
-      <w:proofErr w:type="spellEnd"/>
-      <w:r>
-        <w:rPr>
-          <w:rFonts w:ascii="Times New Roman" w:hAnsi="Times New Roman" w:cs="Times New Roman"/>
-          <w:sz w:val="28"/>
-          <w:szCs w:val="28"/>
-        </w:rPr>
-        <w:t>»</w:t>
-      </w:r>
-      <w:r>
-        <w:rPr>
-          <w:rFonts w:ascii="Times New Roman" w:hAnsi="Times New Roman" w:cs="Times New Roman"/>
-          <w:sz w:val="28"/>
-          <w:szCs w:val="28"/>
-        </w:rPr>
-        <w:t xml:space="preserve"> </w:t>
-      </w:r>
-      <w:r>
-        <w:rPr>
-          <w:rFonts w:ascii="Times New Roman" w:hAnsi="Times New Roman" w:cs="Times New Roman"/>
-          <w:sz w:val="28"/>
-          <w:szCs w:val="28"/>
-        </w:rPr>
-        <w:t xml:space="preserve">для </w:t>
-      </w:r>
-      <w:r>
-        <w:rPr>
-          <w:rFonts w:ascii="Times New Roman" w:hAnsi="Times New Roman" w:cs="Times New Roman"/>
-          <w:sz w:val="28"/>
-          <w:szCs w:val="28"/>
-        </w:rPr>
-        <w:t xml:space="preserve">порту 5000 </w:t>
-      </w:r>
-      <w:r>
-        <w:rPr>
-          <w:rFonts w:ascii="Times New Roman" w:hAnsi="Times New Roman" w:cs="Times New Roman"/>
-          <w:sz w:val="28"/>
-          <w:szCs w:val="28"/>
-        </w:rPr>
-        <w:t xml:space="preserve">для доступу </w:t>
-      </w:r>
-      <w:r>
-        <w:rPr>
-          <w:rFonts w:ascii="Times New Roman" w:hAnsi="Times New Roman" w:cs="Times New Roman"/>
-          <w:sz w:val="28"/>
-          <w:szCs w:val="28"/>
-        </w:rPr>
-        <w:t>зовні</w:t>
-      </w:r>
-      <w:r>
-        <w:rPr>
-          <w:rFonts w:ascii="Times New Roman" w:hAnsi="Times New Roman" w:cs="Times New Roman"/>
-          <w:sz w:val="28"/>
-          <w:szCs w:val="28"/>
-        </w:rPr>
-        <w:t xml:space="preserve"> до додатку на EC2:</w:t>
+        <w:t xml:space="preserve"> файл</w:t>
+      </w:r>
+      <w:r>
+        <w:rPr>
+          <w:rFonts w:ascii="Times New Roman" w:hAnsi="Times New Roman" w:cs="Times New Roman"/>
+          <w:sz w:val="28"/>
+          <w:szCs w:val="28"/>
+        </w:rPr>
+        <w:t>:</w:t>
       </w:r>
       <w:r>
         <w:rPr>
@@ -3413,17 +3255,15 @@
       <w:r>
         <w:rPr>
           <w:rFonts w:ascii="Times New Roman" w:hAnsi="Times New Roman" w:cs="Times New Roman"/>
-          <w:sz w:val="28"/>
-          <w:szCs w:val="28"/>
-        </w:rPr>
-        <w:br/>
-      </w:r>
-      <w:r>
+          <w:noProof/>
+          <w:sz w:val="28"/>
+          <w:szCs w:val="28"/>
+        </w:rPr>
         <w:drawing>
-          <wp:inline distT="0" distB="0" distL="0" distR="0" wp14:anchorId="1A3FD3CF" wp14:editId="1DAD6D2A">
-            <wp:extent cx="4814515" cy="1485848"/>
-            <wp:effectExtent l="0" t="0" r="5715" b="635"/>
-            <wp:docPr id="49" name="Picture 49"/>
+          <wp:inline distT="0" distB="0" distL="0" distR="0" wp14:anchorId="44C9996F" wp14:editId="70C2F82A">
+            <wp:extent cx="5441288" cy="1176537"/>
+            <wp:effectExtent l="0" t="0" r="7620" b="5080"/>
+            <wp:docPr id="48" name="Picture 48"/>
             <wp:cNvGraphicFramePr>
               <a:graphicFrameLocks xmlns:a="http://schemas.openxmlformats.org/drawingml/2006/main" noChangeAspect="1"/>
             </wp:cNvGraphicFramePr>
@@ -3443,6 +3283,156 @@
                   <pic:spPr>
                     <a:xfrm>
                       <a:off x="0" y="0"/>
+                      <a:ext cx="5497199" cy="1188626"/>
+                    </a:xfrm>
+                    <a:prstGeom prst="rect">
+                      <a:avLst/>
+                    </a:prstGeom>
+                  </pic:spPr>
+                </pic:pic>
+              </a:graphicData>
+            </a:graphic>
+          </wp:inline>
+        </w:drawing>
+      </w:r>
+    </w:p>
+    <w:p>
+      <w:pPr>
+        <w:pStyle w:val="ListParagraph"/>
+        <w:numPr>
+          <w:ilvl w:val="0"/>
+          <w:numId w:val="5"/>
+        </w:numPr>
+        <w:rPr>
+          <w:rFonts w:ascii="Times New Roman" w:hAnsi="Times New Roman" w:cs="Times New Roman"/>
+          <w:sz w:val="28"/>
+          <w:szCs w:val="28"/>
+        </w:rPr>
+      </w:pPr>
+      <w:r>
+        <w:rPr>
+          <w:rFonts w:ascii="Times New Roman" w:hAnsi="Times New Roman" w:cs="Times New Roman"/>
+          <w:sz w:val="28"/>
+          <w:szCs w:val="28"/>
+        </w:rPr>
+        <w:t xml:space="preserve"> </w:t>
+      </w:r>
+      <w:proofErr w:type="spellStart"/>
+      <w:r>
+        <w:rPr>
+          <w:rFonts w:ascii="Times New Roman" w:hAnsi="Times New Roman" w:cs="Times New Roman"/>
+          <w:sz w:val="28"/>
+          <w:szCs w:val="28"/>
+        </w:rPr>
+        <w:t>Додамо</w:t>
+      </w:r>
+      <w:proofErr w:type="spellEnd"/>
+      <w:r>
+        <w:rPr>
+          <w:rFonts w:ascii="Times New Roman" w:hAnsi="Times New Roman" w:cs="Times New Roman"/>
+          <w:sz w:val="28"/>
+          <w:szCs w:val="28"/>
+        </w:rPr>
+        <w:t xml:space="preserve"> «</w:t>
+      </w:r>
+      <w:proofErr w:type="spellStart"/>
+      <w:r>
+        <w:rPr>
+          <w:rFonts w:ascii="Times New Roman" w:hAnsi="Times New Roman" w:cs="Times New Roman"/>
+          <w:sz w:val="28"/>
+          <w:szCs w:val="28"/>
+        </w:rPr>
+        <w:t>Inbound</w:t>
+      </w:r>
+      <w:proofErr w:type="spellEnd"/>
+      <w:r>
+        <w:rPr>
+          <w:rFonts w:ascii="Times New Roman" w:hAnsi="Times New Roman" w:cs="Times New Roman"/>
+          <w:sz w:val="28"/>
+          <w:szCs w:val="28"/>
+        </w:rPr>
+        <w:t xml:space="preserve"> </w:t>
+      </w:r>
+      <w:proofErr w:type="spellStart"/>
+      <w:r>
+        <w:rPr>
+          <w:rFonts w:ascii="Times New Roman" w:hAnsi="Times New Roman" w:cs="Times New Roman"/>
+          <w:sz w:val="28"/>
+          <w:szCs w:val="28"/>
+        </w:rPr>
+        <w:t>Security</w:t>
+      </w:r>
+      <w:proofErr w:type="spellEnd"/>
+      <w:r>
+        <w:rPr>
+          <w:rFonts w:ascii="Times New Roman" w:hAnsi="Times New Roman" w:cs="Times New Roman"/>
+          <w:sz w:val="28"/>
+          <w:szCs w:val="28"/>
+        </w:rPr>
+        <w:t xml:space="preserve"> </w:t>
+      </w:r>
+      <w:proofErr w:type="spellStart"/>
+      <w:r>
+        <w:rPr>
+          <w:rFonts w:ascii="Times New Roman" w:hAnsi="Times New Roman" w:cs="Times New Roman"/>
+          <w:sz w:val="28"/>
+          <w:szCs w:val="28"/>
+        </w:rPr>
+        <w:t>Rule</w:t>
+      </w:r>
+      <w:proofErr w:type="spellEnd"/>
+      <w:r>
+        <w:rPr>
+          <w:rFonts w:ascii="Times New Roman" w:hAnsi="Times New Roman" w:cs="Times New Roman"/>
+          <w:sz w:val="28"/>
+          <w:szCs w:val="28"/>
+        </w:rPr>
+        <w:t>» для порту 5000 для доступу зовні до додатку на EC2:</w:t>
+      </w:r>
+      <w:r>
+        <w:rPr>
+          <w:rFonts w:ascii="Times New Roman" w:hAnsi="Times New Roman" w:cs="Times New Roman"/>
+          <w:sz w:val="28"/>
+          <w:szCs w:val="28"/>
+        </w:rPr>
+        <w:br/>
+      </w:r>
+      <w:r>
+        <w:rPr>
+          <w:rFonts w:ascii="Times New Roman" w:hAnsi="Times New Roman" w:cs="Times New Roman"/>
+          <w:sz w:val="28"/>
+          <w:szCs w:val="28"/>
+        </w:rPr>
+        <w:br/>
+      </w:r>
+      <w:r>
+        <w:rPr>
+          <w:noProof/>
+        </w:rPr>
+        <w:drawing>
+          <wp:inline distT="0" distB="0" distL="0" distR="0" wp14:anchorId="1A3FD3CF" wp14:editId="1DAD6D2A">
+            <wp:extent cx="4814515" cy="1485848"/>
+            <wp:effectExtent l="0" t="0" r="5715" b="635"/>
+            <wp:docPr id="49" name="Picture 49"/>
+            <wp:cNvGraphicFramePr>
+              <a:graphicFrameLocks xmlns:a="http://schemas.openxmlformats.org/drawingml/2006/main" noChangeAspect="1"/>
+            </wp:cNvGraphicFramePr>
+            <a:graphic xmlns:a="http://schemas.openxmlformats.org/drawingml/2006/main">
+              <a:graphicData uri="http://schemas.openxmlformats.org/drawingml/2006/picture">
+                <pic:pic xmlns:pic="http://schemas.openxmlformats.org/drawingml/2006/picture">
+                  <pic:nvPicPr>
+                    <pic:cNvPr id="1" name=""/>
+                    <pic:cNvPicPr/>
+                  </pic:nvPicPr>
+                  <pic:blipFill>
+                    <a:blip r:embed="rId32"/>
+                    <a:stretch>
+                      <a:fillRect/>
+                    </a:stretch>
+                  </pic:blipFill>
+                  <pic:spPr>
+                    <a:xfrm>
+                      <a:off x="0" y="0"/>
                       <a:ext cx="4828655" cy="1490212"/>
                     </a:xfrm>
                     <a:prstGeom prst="rect">
@@ -3690,6 +3680,7 @@
       <w:r>
         <w:rPr>
           <w:rFonts w:ascii="Times New Roman" w:hAnsi="Times New Roman" w:cs="Times New Roman"/>
+          <w:noProof/>
           <w:sz w:val="28"/>
           <w:szCs w:val="28"/>
         </w:rPr>
@@ -3710,7 +3701,7 @@
                     <pic:cNvPicPr/>
                   </pic:nvPicPr>
                   <pic:blipFill rotWithShape="1">
-                    <a:blip r:embed="rId32"/>
+                    <a:blip r:embed="rId33"/>
                     <a:srcRect t="5933"/>
                     <a:stretch/>
                   </pic:blipFill>
@@ -3748,6 +3739,7 @@
       <w:r>
         <w:rPr>
           <w:rFonts w:ascii="Times New Roman" w:hAnsi="Times New Roman" w:cs="Times New Roman"/>
+          <w:noProof/>
           <w:sz w:val="28"/>
           <w:szCs w:val="28"/>
         </w:rPr>
@@ -3767,7 +3759,7 @@
                     <pic:cNvPicPr/>
                   </pic:nvPicPr>
                   <pic:blipFill>
-                    <a:blip r:embed="rId33"/>
+                    <a:blip r:embed="rId34"/>
                     <a:stretch>
                       <a:fillRect/>
                     </a:stretch>
@@ -3821,7 +3813,7 @@
                     <pic:cNvPicPr/>
                   </pic:nvPicPr>
                   <pic:blipFill>
-                    <a:blip r:embed="rId34"/>
+                    <a:blip r:embed="rId35"/>
                     <a:stretch>
                       <a:fillRect/>
                     </a:stretch>
@@ -3894,23 +3886,7 @@
           <w:sz w:val="28"/>
           <w:szCs w:val="28"/>
         </w:rPr>
-        <w:t xml:space="preserve"> (</w:t>
-      </w:r>
-      <w:r>
-        <w:rPr>
-          <w:rFonts w:ascii="Times New Roman" w:hAnsi="Times New Roman" w:cs="Times New Roman"/>
-          <w:sz w:val="28"/>
-          <w:szCs w:val="28"/>
-        </w:rPr>
-        <w:t>http://3.64.47.64:5000/</w:t>
-      </w:r>
-      <w:r>
-        <w:rPr>
-          <w:rFonts w:ascii="Times New Roman" w:hAnsi="Times New Roman" w:cs="Times New Roman"/>
-          <w:sz w:val="28"/>
-          <w:szCs w:val="28"/>
-        </w:rPr>
-        <w:t>)</w:t>
+        <w:t xml:space="preserve"> (http://3.64.47.64:5000/)</w:t>
       </w:r>
       <w:r>
         <w:rPr>
@@ -3952,7 +3928,7 @@
                     <pic:cNvPicPr/>
                   </pic:nvPicPr>
                   <pic:blipFill>
-                    <a:blip r:embed="rId35"/>
+                    <a:blip r:embed="rId36"/>
                     <a:stretch>
                       <a:fillRect/>
                     </a:stretch>
@@ -4005,7 +3981,7 @@
                     <pic:cNvPicPr/>
                   </pic:nvPicPr>
                   <pic:blipFill rotWithShape="1">
-                    <a:blip r:embed="rId36"/>
+                    <a:blip r:embed="rId37"/>
                     <a:srcRect t="30476"/>
                     <a:stretch/>
                   </pic:blipFill>
@@ -4064,7 +4040,7 @@
                     <pic:cNvPicPr/>
                   </pic:nvPicPr>
                   <pic:blipFill>
-                    <a:blip r:embed="rId37"/>
+                    <a:blip r:embed="rId38"/>
                     <a:stretch>
                       <a:fillRect/>
                     </a:stretch>
@@ -4106,58 +4082,6 @@
             <wp:extent cx="5601694" cy="4938547"/>
             <wp:effectExtent l="0" t="0" r="0" b="0"/>
             <wp:docPr id="55" name="Picture 55"/>
-            <wp:cNvGraphicFramePr>
-              <a:graphicFrameLocks xmlns:a="http://schemas.openxmlformats.org/drawingml/2006/main" noChangeAspect="1"/>
-            </wp:cNvGraphicFramePr>
-            <a:graphic xmlns:a="http://schemas.openxmlformats.org/drawingml/2006/main">
-              <a:graphicData uri="http://schemas.openxmlformats.org/drawingml/2006/picture">
-                <pic:pic xmlns:pic="http://schemas.openxmlformats.org/drawingml/2006/picture">
-                  <pic:nvPicPr>
-                    <pic:cNvPr id="1" name=""/>
-                    <pic:cNvPicPr/>
-                  </pic:nvPicPr>
-                  <pic:blipFill>
-                    <a:blip r:embed="rId38"/>
-                    <a:stretch>
-                      <a:fillRect/>
-                    </a:stretch>
-                  </pic:blipFill>
-                  <pic:spPr>
-                    <a:xfrm>
-                      <a:off x="0" y="0"/>
-                      <a:ext cx="5626426" cy="4960351"/>
-                    </a:xfrm>
-                    <a:prstGeom prst="rect">
-                      <a:avLst/>
-                    </a:prstGeom>
-                  </pic:spPr>
-                </pic:pic>
-              </a:graphicData>
-            </a:graphic>
-          </wp:inline>
-        </w:drawing>
-      </w:r>
-      <w:r>
-        <w:rPr>
-          <w:rFonts w:ascii="Times New Roman" w:hAnsi="Times New Roman" w:cs="Times New Roman"/>
-          <w:noProof/>
-          <w:sz w:val="28"/>
-          <w:szCs w:val="28"/>
-        </w:rPr>
-        <w:br/>
-      </w:r>
-      <w:r>
-        <w:rPr>
-          <w:rFonts w:ascii="Times New Roman" w:hAnsi="Times New Roman" w:cs="Times New Roman"/>
-          <w:noProof/>
-          <w:sz w:val="28"/>
-          <w:szCs w:val="28"/>
-        </w:rPr>
-        <w:drawing>
-          <wp:inline distT="0" distB="0" distL="0" distR="0" wp14:anchorId="4BCECCFE" wp14:editId="1783B04C">
-            <wp:extent cx="5504668" cy="4110355"/>
-            <wp:effectExtent l="0" t="0" r="1270" b="4445"/>
-            <wp:docPr id="56" name="Picture 56"/>
             <wp:cNvGraphicFramePr>
               <a:graphicFrameLocks xmlns:a="http://schemas.openxmlformats.org/drawingml/2006/main" noChangeAspect="1"/>
             </wp:cNvGraphicFramePr>
@@ -4177,6 +4101,58 @@
                   <pic:spPr>
                     <a:xfrm>
                       <a:off x="0" y="0"/>
+                      <a:ext cx="5626426" cy="4960351"/>
+                    </a:xfrm>
+                    <a:prstGeom prst="rect">
+                      <a:avLst/>
+                    </a:prstGeom>
+                  </pic:spPr>
+                </pic:pic>
+              </a:graphicData>
+            </a:graphic>
+          </wp:inline>
+        </w:drawing>
+      </w:r>
+      <w:r>
+        <w:rPr>
+          <w:rFonts w:ascii="Times New Roman" w:hAnsi="Times New Roman" w:cs="Times New Roman"/>
+          <w:noProof/>
+          <w:sz w:val="28"/>
+          <w:szCs w:val="28"/>
+        </w:rPr>
+        <w:br/>
+      </w:r>
+      <w:r>
+        <w:rPr>
+          <w:rFonts w:ascii="Times New Roman" w:hAnsi="Times New Roman" w:cs="Times New Roman"/>
+          <w:noProof/>
+          <w:sz w:val="28"/>
+          <w:szCs w:val="28"/>
+        </w:rPr>
+        <w:drawing>
+          <wp:inline distT="0" distB="0" distL="0" distR="0" wp14:anchorId="4BCECCFE" wp14:editId="1783B04C">
+            <wp:extent cx="5504668" cy="4110355"/>
+            <wp:effectExtent l="0" t="0" r="1270" b="4445"/>
+            <wp:docPr id="56" name="Picture 56"/>
+            <wp:cNvGraphicFramePr>
+              <a:graphicFrameLocks xmlns:a="http://schemas.openxmlformats.org/drawingml/2006/main" noChangeAspect="1"/>
+            </wp:cNvGraphicFramePr>
+            <a:graphic xmlns:a="http://schemas.openxmlformats.org/drawingml/2006/main">
+              <a:graphicData uri="http://schemas.openxmlformats.org/drawingml/2006/picture">
+                <pic:pic xmlns:pic="http://schemas.openxmlformats.org/drawingml/2006/picture">
+                  <pic:nvPicPr>
+                    <pic:cNvPr id="1" name=""/>
+                    <pic:cNvPicPr/>
+                  </pic:nvPicPr>
+                  <pic:blipFill>
+                    <a:blip r:embed="rId40"/>
+                    <a:stretch>
+                      <a:fillRect/>
+                    </a:stretch>
+                  </pic:blipFill>
+                  <pic:spPr>
+                    <a:xfrm>
+                      <a:off x="0" y="0"/>
                       <a:ext cx="5528327" cy="4128021"/>
                     </a:xfrm>
                     <a:prstGeom prst="rect">
@@ -4396,15 +4372,7 @@
           <w:sz w:val="28"/>
           <w:szCs w:val="28"/>
         </w:rPr>
-        <w:t xml:space="preserve"> </w:t>
-      </w:r>
-      <w:r>
-        <w:rPr>
-          <w:rFonts w:ascii="Times New Roman" w:hAnsi="Times New Roman" w:cs="Times New Roman"/>
-          <w:sz w:val="28"/>
-          <w:szCs w:val="28"/>
-        </w:rPr>
-        <w:t xml:space="preserve">+ </w:t>
+        <w:t xml:space="preserve"> + </w:t>
       </w:r>
       <w:proofErr w:type="spellStart"/>
       <w:r>
@@ -4422,15 +4390,7 @@
           <w:sz w:val="28"/>
           <w:szCs w:val="28"/>
         </w:rPr>
-        <w:t xml:space="preserve"> RDS</w:t>
-      </w:r>
-      <w:r>
-        <w:rPr>
-          <w:rFonts w:ascii="Times New Roman" w:hAnsi="Times New Roman" w:cs="Times New Roman"/>
-          <w:sz w:val="28"/>
-          <w:szCs w:val="28"/>
-        </w:rPr>
-        <w:t xml:space="preserve"> для бази даних</w:t>
+        <w:t xml:space="preserve"> RDS для бази даних</w:t>
       </w:r>
       <w:r>
         <w:rPr>

</xml_diff>